<commit_message>
Updated the first part of the report
</commit_message>
<xml_diff>
--- a/Reports/hw2report.docx
+++ b/Reports/hw2report.docx
@@ -85,138 +85,135 @@
       <w:pPr>
         <w:pStyle w:val="NormalWeb"/>
         <w:shd w:val="clear" w:color="auto" w:fill="FFFFFF"/>
+        <w:bidi/>
         <w:spacing w:before="0" w:beforeAutospacing="0" w:after="240" w:afterAutospacing="0" w:line="258" w:lineRule="atLeast"/>
-        <w:jc w:val="right"/>
         <w:rPr>
           <w:rFonts w:ascii="Arial" w:hAnsi="Arial" w:cs="Arial"/>
-          <w:color w:val="FF0000"/>
-          <w:sz w:val="21"/>
-          <w:szCs w:val="21"/>
-        </w:rPr>
-      </w:pPr>
+          <w:color w:val="000000"/>
+          <w:sz w:val="21"/>
+          <w:szCs w:val="21"/>
+          <w:rtl/>
+        </w:rPr>
+      </w:pPr>
+      <w:r>
+        <w:rPr>
+          <w:rFonts w:ascii="Arial" w:hAnsi="Arial" w:cs="Arial" w:hint="cs"/>
+          <w:color w:val="000000"/>
+          <w:sz w:val="21"/>
+          <w:szCs w:val="21"/>
+          <w:rtl/>
+        </w:rPr>
+        <w:t xml:space="preserve">מדד </w:t>
+      </w:r>
       <w:r>
         <w:rPr>
           <w:rFonts w:ascii="Arial" w:hAnsi="Arial" w:cs="Arial"/>
-          <w:color w:val="FF0000"/>
-          <w:sz w:val="21"/>
-          <w:szCs w:val="21"/>
-          <w:rtl/>
-        </w:rPr>
-        <w:t>אם כן, ממה נובעים ההבדלים? קשרו זאת למאפיינים (יתרונות או חסרונות) של המדדים שתוארו בשיעור</w:t>
-      </w:r>
-      <w:r>
-        <w:rPr>
-          <w:rFonts w:ascii="Arial" w:hAnsi="Arial" w:cs="Arial"/>
-          <w:color w:val="FF0000"/>
-          <w:sz w:val="21"/>
-          <w:szCs w:val="21"/>
-        </w:rPr>
-        <w:t>.</w:t>
-      </w:r>
-    </w:p>
-    <w:p>
-      <w:pPr>
-        <w:pStyle w:val="NormalWeb"/>
-        <w:shd w:val="clear" w:color="auto" w:fill="FFFFFF"/>
-        <w:spacing w:before="0" w:beforeAutospacing="0" w:after="240" w:afterAutospacing="0" w:line="258" w:lineRule="atLeast"/>
-        <w:jc w:val="right"/>
-        <w:rPr>
-          <w:rFonts w:ascii="Arial" w:hAnsi="Arial" w:cs="Arial"/>
-          <w:color w:val="FF0000"/>
-          <w:sz w:val="21"/>
-          <w:szCs w:val="21"/>
-        </w:rPr>
-      </w:pPr>
-      <w:r>
-        <w:rPr>
-          <w:rFonts w:ascii="Arial" w:hAnsi="Arial" w:cs="Arial"/>
-          <w:color w:val="FF0000"/>
-          <w:sz w:val="21"/>
-          <w:szCs w:val="21"/>
-          <w:rtl/>
-        </w:rPr>
-        <w:t>תנו 3 דוגמאות לזוגות מילים אשר דירוגם שונה באופן משמעותי בין שני מדדים, ופרטו מה המדדים, ומה ערכיהם עבור הזוג (אם הזוג לא הופיע כלל ב-100 הזוגות השכיחים ביותר עבור אחד המדדים, ציינו זאת). הקפידו ששלוש הדוגמאות</w:t>
-      </w:r>
-      <w:r>
-        <w:rPr>
-          <w:rFonts w:ascii="Arial" w:hAnsi="Arial" w:cs="Arial"/>
-          <w:color w:val="FF0000"/>
-          <w:sz w:val="21"/>
-          <w:szCs w:val="21"/>
-        </w:rPr>
-        <w:t> </w:t>
-      </w:r>
-      <w:r>
-        <w:rPr>
-          <w:rFonts w:ascii="Arial" w:hAnsi="Arial" w:cs="Arial"/>
-          <w:color w:val="FF0000"/>
-          <w:sz w:val="21"/>
-          <w:szCs w:val="21"/>
-          <w:rtl/>
-        </w:rPr>
-        <w:t>ידגימו לפחות שני הבדלים שונים</w:t>
-      </w:r>
-      <w:r>
-        <w:rPr>
-          <w:rFonts w:ascii="Arial" w:hAnsi="Arial" w:cs="Arial"/>
-          <w:color w:val="FF0000"/>
-          <w:sz w:val="21"/>
-          <w:szCs w:val="21"/>
-        </w:rPr>
-        <w:t xml:space="preserve"> (</w:t>
-      </w:r>
-      <w:r>
-        <w:rPr>
-          <w:rFonts w:ascii="Arial" w:hAnsi="Arial" w:cs="Arial"/>
-          <w:color w:val="FF0000"/>
-          <w:sz w:val="21"/>
-          <w:szCs w:val="21"/>
-          <w:rtl/>
-        </w:rPr>
-        <w:t>כלומר, אל תתנו 3 דוגמאות ששלושתן מקרים שהופיעו במדד</w:t>
-      </w:r>
-      <w:r>
-        <w:rPr>
-          <w:rFonts w:ascii="Arial" w:hAnsi="Arial" w:cs="Arial"/>
-          <w:color w:val="FF0000"/>
-          <w:sz w:val="21"/>
-          <w:szCs w:val="21"/>
-        </w:rPr>
-        <w:t xml:space="preserve"> A </w:t>
-      </w:r>
-      <w:r>
-        <w:rPr>
-          <w:rFonts w:ascii="Arial" w:hAnsi="Arial" w:cs="Arial"/>
-          <w:color w:val="FF0000"/>
-          <w:sz w:val="21"/>
-          <w:szCs w:val="21"/>
-          <w:rtl/>
-        </w:rPr>
-        <w:t>אך לא במדד</w:t>
-      </w:r>
-      <w:r>
-        <w:rPr>
-          <w:rFonts w:ascii="Arial" w:hAnsi="Arial" w:cs="Arial"/>
-          <w:color w:val="FF0000"/>
-          <w:sz w:val="21"/>
-          <w:szCs w:val="21"/>
-        </w:rPr>
-        <w:t xml:space="preserve"> B).</w:t>
-      </w:r>
-    </w:p>
-    <w:p>
-      <w:pPr>
-        <w:pStyle w:val="NormalWeb"/>
-        <w:shd w:val="clear" w:color="auto" w:fill="FFFFFF"/>
-        <w:spacing w:before="0" w:beforeAutospacing="0" w:after="240" w:afterAutospacing="0" w:line="258" w:lineRule="atLeast"/>
-        <w:jc w:val="right"/>
-        <w:rPr>
-          <w:rFonts w:ascii="Arial" w:hAnsi="Arial" w:cs="Arial"/>
-          <w:color w:val="000000"/>
-          <w:sz w:val="21"/>
-          <w:szCs w:val="21"/>
-        </w:rPr>
-      </w:pPr>
+          <w:color w:val="000000"/>
+          <w:sz w:val="21"/>
+          <w:szCs w:val="21"/>
+        </w:rPr>
+        <w:t xml:space="preserve">Frequency </w:t>
+      </w:r>
+      <w:r>
+        <w:rPr>
+          <w:rFonts w:ascii="Arial" w:hAnsi="Arial" w:cs="Arial" w:hint="cs"/>
+          <w:color w:val="000000"/>
+          <w:sz w:val="21"/>
+          <w:szCs w:val="21"/>
+          <w:rtl/>
+        </w:rPr>
+        <w:t xml:space="preserve"> ממיין את </w:t>
+      </w:r>
+      <w:r>
+        <w:rPr>
+          <w:rFonts w:ascii="Arial" w:hAnsi="Arial" w:cs="Arial" w:hint="cs"/>
+          <w:color w:val="000000"/>
+          <w:sz w:val="21"/>
+          <w:szCs w:val="21"/>
+          <w:rtl/>
+        </w:rPr>
+        <w:t>זוגות המילים</w:t>
+      </w:r>
+      <w:r>
+        <w:rPr>
+          <w:rFonts w:ascii="Arial" w:hAnsi="Arial" w:cs="Arial" w:hint="cs"/>
+          <w:color w:val="000000"/>
+          <w:sz w:val="21"/>
+          <w:szCs w:val="21"/>
+          <w:rtl/>
+        </w:rPr>
+        <w:t xml:space="preserve"> על פי </w:t>
+      </w:r>
+      <w:r>
+        <w:rPr>
+          <w:rFonts w:ascii="Arial" w:hAnsi="Arial" w:cs="Arial" w:hint="cs"/>
+          <w:color w:val="000000"/>
+          <w:sz w:val="21"/>
+          <w:szCs w:val="21"/>
+          <w:rtl/>
+        </w:rPr>
+        <w:t>תדירותם</w:t>
+      </w:r>
+      <w:r>
+        <w:rPr>
+          <w:rFonts w:ascii="Arial" w:hAnsi="Arial" w:cs="Arial" w:hint="cs"/>
+          <w:color w:val="000000"/>
+          <w:sz w:val="21"/>
+          <w:szCs w:val="21"/>
+          <w:rtl/>
+        </w:rPr>
+        <w:t xml:space="preserve"> בטקס</w:t>
+      </w:r>
+      <w:r>
+        <w:rPr>
+          <w:rFonts w:ascii="Arial" w:hAnsi="Arial" w:cs="Arial" w:hint="cs"/>
+          <w:color w:val="000000"/>
+          <w:sz w:val="21"/>
+          <w:szCs w:val="21"/>
+          <w:rtl/>
+        </w:rPr>
+        <w:t>ט. כצפוי במדד זה, צ</w:t>
+      </w:r>
+      <w:r>
+        <w:rPr>
+          <w:rFonts w:ascii="Arial" w:hAnsi="Arial" w:cs="Arial" w:hint="cs"/>
+          <w:color w:val="000000"/>
+          <w:sz w:val="21"/>
+          <w:szCs w:val="21"/>
+          <w:rtl/>
+        </w:rPr>
+        <w:t>פו מעלה זוגות מילים לא מעניינות</w:t>
+      </w:r>
+      <w:r>
+        <w:rPr>
+          <w:rFonts w:ascii="Arial" w:hAnsi="Arial" w:cs="Arial" w:hint="cs"/>
+          <w:color w:val="000000"/>
+          <w:sz w:val="21"/>
+          <w:szCs w:val="21"/>
+          <w:rtl/>
+        </w:rPr>
+        <w:t xml:space="preserve"> הכללו סימני פיסוק ונ</w:t>
+      </w:r>
+      <w:r>
+        <w:rPr>
+          <w:rFonts w:ascii="Arial" w:hAnsi="Arial" w:cs="Arial" w:hint="cs"/>
+          <w:color w:val="000000"/>
+          <w:sz w:val="21"/>
+          <w:szCs w:val="21"/>
+          <w:rtl/>
+        </w:rPr>
+        <w:t>יתן להן</w:t>
+      </w:r>
+      <w:r>
+        <w:rPr>
+          <w:rFonts w:ascii="Arial" w:hAnsi="Arial" w:cs="Arial" w:hint="cs"/>
+          <w:color w:val="000000"/>
+          <w:sz w:val="21"/>
+          <w:szCs w:val="21"/>
+          <w:rtl/>
+        </w:rPr>
+        <w:t xml:space="preserve"> ציון גבוה שכן תדירותם הייתה גבוהה. </w:t>
+      </w:r>
     </w:p>
     <w:p>
       <w:pPr>
@@ -234,6 +231,16 @@
       </w:pPr>
       <w:r>
         <w:rPr>
+          <w:rFonts w:ascii="Arial" w:hAnsi="Arial" w:cs="Arial"/>
+          <w:color w:val="000000"/>
+          <w:sz w:val="21"/>
+          <w:szCs w:val="21"/>
+          <w:rtl/>
+        </w:rPr>
+        <w:t xml:space="preserve"> </w:t>
+      </w:r>
+      <w:r>
+        <w:rPr>
           <w:rFonts w:ascii="Arial" w:hAnsi="Arial" w:cs="Arial" w:hint="cs"/>
           <w:color w:val="000000"/>
           <w:sz w:val="21"/>
@@ -242,7 +249,6 @@
         </w:rPr>
         <w:t xml:space="preserve">מדד </w:t>
       </w:r>
-      <w:proofErr w:type="spellStart"/>
       <w:r>
         <w:rPr>
           <w:rFonts w:ascii="Arial" w:hAnsi="Arial" w:cs="Arial"/>
@@ -250,9 +256,8 @@
           <w:sz w:val="21"/>
           <w:szCs w:val="21"/>
         </w:rPr>
-        <w:t>RawFrequency</w:t>
-      </w:r>
-      <w:proofErr w:type="spellEnd"/>
+        <w:t>T</w:t>
+      </w:r>
       <w:r>
         <w:rPr>
           <w:rFonts w:ascii="Arial" w:hAnsi="Arial" w:cs="Arial"/>
@@ -264,35 +269,112 @@
       </w:r>
       <w:r>
         <w:rPr>
-          <w:rFonts w:ascii="Arial" w:hAnsi="Arial" w:cs="Arial" w:hint="cs"/>
-          <w:color w:val="000000"/>
-          <w:sz w:val="21"/>
-          <w:szCs w:val="21"/>
-          <w:rtl/>
-        </w:rPr>
-        <w:t xml:space="preserve"> ממיין את הקולוקציות על פי </w:t>
-      </w:r>
-      <w:proofErr w:type="spellStart"/>
-      <w:r>
-        <w:rPr>
-          <w:rFonts w:ascii="Arial" w:hAnsi="Arial" w:cs="Arial" w:hint="cs"/>
-          <w:color w:val="000000"/>
-          <w:sz w:val="21"/>
-          <w:szCs w:val="21"/>
-          <w:rtl/>
-        </w:rPr>
-        <w:t>נפוצותם</w:t>
-      </w:r>
-      <w:proofErr w:type="spellEnd"/>
-      <w:r>
-        <w:rPr>
-          <w:rFonts w:ascii="Arial" w:hAnsi="Arial" w:cs="Arial" w:hint="cs"/>
-          <w:color w:val="000000"/>
-          <w:sz w:val="21"/>
-          <w:szCs w:val="21"/>
-          <w:rtl/>
-        </w:rPr>
-        <w:t xml:space="preserve"> בטקסט. כצפוי מדד זה הציג תוצאות רבות הכללו סימני פיסוק ונתן להם ציון גבוה שכן תדירותם הייתה גבוהה. </w:t>
+          <w:rFonts w:ascii="Arial" w:hAnsi="Arial" w:cs="Arial"/>
+          <w:color w:val="000000"/>
+          <w:sz w:val="21"/>
+          <w:szCs w:val="21"/>
+        </w:rPr>
+        <w:t>Score</w:t>
+      </w:r>
+      <w:r>
+        <w:rPr>
+          <w:rFonts w:ascii="Arial" w:hAnsi="Arial" w:cs="Arial" w:hint="cs"/>
+          <w:color w:val="000000"/>
+          <w:sz w:val="21"/>
+          <w:szCs w:val="21"/>
+          <w:rtl/>
+        </w:rPr>
+        <w:t xml:space="preserve"> </w:t>
+      </w:r>
+      <w:r>
+        <w:rPr>
+          <w:rFonts w:ascii="Arial" w:hAnsi="Arial" w:cs="Arial" w:hint="cs"/>
+          <w:color w:val="000000"/>
+          <w:sz w:val="21"/>
+          <w:szCs w:val="21"/>
+          <w:rtl/>
+        </w:rPr>
+        <w:t xml:space="preserve">מתבסס על המרחק של הסתברות הביטוי בטקסט מההסתברות המתקבלת מהכפלת ההסתברויות של שני הטוקנים בנפרד תחת התחשבות בגודל הטקסט והשונות . </w:t>
+      </w:r>
+      <w:r>
+        <w:rPr>
+          <w:rFonts w:ascii="Arial" w:hAnsi="Arial" w:cs="Arial" w:hint="cs"/>
+          <w:color w:val="000000"/>
+          <w:sz w:val="21"/>
+          <w:szCs w:val="21"/>
+          <w:rtl/>
+        </w:rPr>
+        <w:t xml:space="preserve">באופן טבעי מדד זה </w:t>
+      </w:r>
+      <w:r>
+        <w:rPr>
+          <w:rFonts w:ascii="Arial" w:hAnsi="Arial" w:cs="Arial" w:hint="cs"/>
+          <w:color w:val="000000"/>
+          <w:sz w:val="21"/>
+          <w:szCs w:val="21"/>
+          <w:rtl/>
+        </w:rPr>
+        <w:t xml:space="preserve"> </w:t>
+      </w:r>
+      <w:r>
+        <w:rPr>
+          <w:rFonts w:ascii="Arial" w:hAnsi="Arial" w:cs="Arial" w:hint="cs"/>
+          <w:color w:val="000000"/>
+          <w:sz w:val="21"/>
+          <w:szCs w:val="21"/>
+          <w:rtl/>
+        </w:rPr>
+        <w:t xml:space="preserve">מעניק ציון גבוה יותר </w:t>
+      </w:r>
+      <w:r>
+        <w:rPr>
+          <w:rFonts w:ascii="Arial" w:hAnsi="Arial" w:cs="Arial" w:hint="cs"/>
+          <w:color w:val="000000"/>
+          <w:sz w:val="21"/>
+          <w:szCs w:val="21"/>
+          <w:rtl/>
+        </w:rPr>
+        <w:t>לביטוי ש</w:t>
+      </w:r>
+      <w:r>
+        <w:rPr>
+          <w:rFonts w:ascii="Arial" w:hAnsi="Arial" w:cs="Arial" w:hint="cs"/>
+          <w:color w:val="000000"/>
+          <w:sz w:val="21"/>
+          <w:szCs w:val="21"/>
+          <w:rtl/>
+        </w:rPr>
+        <w:t>חזר מספר רב של פעמים אך ה</w:t>
+      </w:r>
+      <w:r>
+        <w:rPr>
+          <w:rFonts w:ascii="Arial" w:hAnsi="Arial" w:cs="Arial" w:hint="cs"/>
+          <w:color w:val="000000"/>
+          <w:sz w:val="21"/>
+          <w:szCs w:val="21"/>
+          <w:rtl/>
+        </w:rPr>
+        <w:t xml:space="preserve">מילים פחות נפוצות בקורפוס. לכן הציג שיפור בנושא </w:t>
+      </w:r>
+      <w:r>
+        <w:rPr>
+          <w:rFonts w:ascii="Arial" w:hAnsi="Arial" w:cs="Arial" w:hint="cs"/>
+          <w:color w:val="000000"/>
+          <w:sz w:val="21"/>
+          <w:szCs w:val="21"/>
+          <w:rtl/>
+        </w:rPr>
+        <w:t xml:space="preserve">הנ"ל </w:t>
+      </w:r>
+      <w:r>
+        <w:rPr>
+          <w:rFonts w:ascii="Arial" w:hAnsi="Arial" w:cs="Arial" w:hint="cs"/>
+          <w:color w:val="000000"/>
+          <w:sz w:val="21"/>
+          <w:szCs w:val="21"/>
+          <w:rtl/>
+        </w:rPr>
+        <w:t xml:space="preserve">והביטויים שהכילו סימני פיסוק ירדו בדירוגם. </w:t>
       </w:r>
     </w:p>
     <w:p>
@@ -311,10 +393,29 @@
       </w:pPr>
       <w:r>
         <w:rPr>
+          <w:rFonts w:ascii="Arial" w:hAnsi="Arial" w:cs="Arial" w:hint="cs"/>
+          <w:color w:val="000000"/>
+          <w:sz w:val="21"/>
+          <w:szCs w:val="21"/>
+          <w:rtl/>
+        </w:rPr>
+        <w:t xml:space="preserve">מדד </w:t>
+      </w:r>
+      <w:r>
+        <w:rPr>
           <w:rFonts w:ascii="Arial" w:hAnsi="Arial" w:cs="Arial"/>
           <w:color w:val="000000"/>
           <w:sz w:val="21"/>
           <w:szCs w:val="21"/>
+        </w:rPr>
+        <w:t>PMI</w:t>
+      </w:r>
+      <w:r>
+        <w:rPr>
+          <w:rFonts w:ascii="Arial" w:hAnsi="Arial" w:cs="Arial" w:hint="cs"/>
+          <w:color w:val="000000"/>
+          <w:sz w:val="21"/>
+          <w:szCs w:val="21"/>
           <w:rtl/>
         </w:rPr>
         <w:t xml:space="preserve"> </w:t>
@@ -327,9 +428,137 @@
           <w:szCs w:val="21"/>
           <w:rtl/>
         </w:rPr>
-        <w:t xml:space="preserve">מדד </w:t>
-      </w:r>
-      <w:proofErr w:type="spellStart"/>
+        <w:t xml:space="preserve">מתבסס על כמות המידע המתווסף ממילה </w:t>
+      </w:r>
+      <w:r>
+        <w:rPr>
+          <w:rFonts w:ascii="Arial" w:hAnsi="Arial" w:cs="Arial" w:hint="cs"/>
+          <w:color w:val="000000"/>
+          <w:sz w:val="21"/>
+          <w:szCs w:val="21"/>
+          <w:rtl/>
+        </w:rPr>
+        <w:t>מסוימת</w:t>
+      </w:r>
+      <w:r>
+        <w:rPr>
+          <w:rFonts w:ascii="Arial" w:hAnsi="Arial" w:cs="Arial" w:hint="cs"/>
+          <w:color w:val="000000"/>
+          <w:sz w:val="21"/>
+          <w:szCs w:val="21"/>
+          <w:rtl/>
+        </w:rPr>
+        <w:t xml:space="preserve"> על </w:t>
+      </w:r>
+      <w:r>
+        <w:rPr>
+          <w:rFonts w:ascii="Arial" w:hAnsi="Arial" w:cs="Arial" w:hint="cs"/>
+          <w:color w:val="000000"/>
+          <w:sz w:val="21"/>
+          <w:szCs w:val="21"/>
+          <w:rtl/>
+        </w:rPr>
+        <w:t>כמות המידע שקיים מה</w:t>
+      </w:r>
+      <w:r>
+        <w:rPr>
+          <w:rFonts w:ascii="Arial" w:hAnsi="Arial" w:cs="Arial" w:hint="cs"/>
+          <w:color w:val="000000"/>
+          <w:sz w:val="21"/>
+          <w:szCs w:val="21"/>
+          <w:rtl/>
+        </w:rPr>
+        <w:t xml:space="preserve">מילה </w:t>
+      </w:r>
+      <w:r>
+        <w:rPr>
+          <w:rFonts w:ascii="Arial" w:hAnsi="Arial" w:cs="Arial" w:hint="cs"/>
+          <w:color w:val="000000"/>
+          <w:sz w:val="21"/>
+          <w:szCs w:val="21"/>
+          <w:rtl/>
+        </w:rPr>
+        <w:t>הקודמת</w:t>
+      </w:r>
+      <w:r>
+        <w:rPr>
+          <w:rFonts w:ascii="Arial" w:hAnsi="Arial" w:cs="Arial" w:hint="cs"/>
+          <w:color w:val="000000"/>
+          <w:sz w:val="21"/>
+          <w:szCs w:val="21"/>
+          <w:rtl/>
+        </w:rPr>
+        <w:t>.</w:t>
+      </w:r>
+      <w:r>
+        <w:rPr>
+          <w:rFonts w:ascii="Arial" w:hAnsi="Arial" w:cs="Arial" w:hint="cs"/>
+          <w:color w:val="000000"/>
+          <w:sz w:val="21"/>
+          <w:szCs w:val="21"/>
+          <w:rtl/>
+        </w:rPr>
+        <w:t xml:space="preserve"> </w:t>
+      </w:r>
+      <w:r>
+        <w:rPr>
+          <w:rFonts w:ascii="Arial" w:hAnsi="Arial" w:cs="Arial" w:hint="cs"/>
+          <w:color w:val="000000"/>
+          <w:sz w:val="21"/>
+          <w:szCs w:val="21"/>
+          <w:rtl/>
+        </w:rPr>
+        <w:t>כאשר ההסתברות שזוג מילים י</w:t>
+      </w:r>
+      <w:r>
+        <w:rPr>
+          <w:rFonts w:ascii="Arial" w:hAnsi="Arial" w:cs="Arial" w:hint="cs"/>
+          <w:color w:val="000000"/>
+          <w:sz w:val="21"/>
+          <w:szCs w:val="21"/>
+          <w:rtl/>
+        </w:rPr>
+        <w:t>ופיע גדול</w:t>
+      </w:r>
+      <w:r>
+        <w:rPr>
+          <w:rFonts w:ascii="Arial" w:hAnsi="Arial" w:cs="Arial" w:hint="cs"/>
+          <w:color w:val="000000"/>
+          <w:sz w:val="21"/>
+          <w:szCs w:val="21"/>
+          <w:rtl/>
+        </w:rPr>
+        <w:t>ה</w:t>
+      </w:r>
+      <w:r>
+        <w:rPr>
+          <w:rFonts w:ascii="Arial" w:hAnsi="Arial" w:cs="Arial" w:hint="cs"/>
+          <w:color w:val="000000"/>
+          <w:sz w:val="21"/>
+          <w:szCs w:val="21"/>
+          <w:rtl/>
+        </w:rPr>
+        <w:t xml:space="preserve"> מההסתברות שכל אחת מהמילים תופיע אנו מקבלים תוצאת </w:t>
+      </w:r>
+      <w:r>
+        <w:rPr>
+          <w:rFonts w:ascii="Arial" w:hAnsi="Arial" w:cs="Arial" w:hint="cs"/>
+          <w:color w:val="000000"/>
+          <w:sz w:val="21"/>
+          <w:szCs w:val="21"/>
+        </w:rPr>
+        <w:t>PMI</w:t>
+      </w:r>
+      <w:r>
+        <w:rPr>
+          <w:rFonts w:ascii="Arial" w:hAnsi="Arial" w:cs="Arial" w:hint="cs"/>
+          <w:color w:val="000000"/>
+          <w:sz w:val="21"/>
+          <w:szCs w:val="21"/>
+          <w:rtl/>
+        </w:rPr>
+        <w:t xml:space="preserve"> גבוה יותר. </w:t>
+      </w:r>
       <w:r>
         <w:rPr>
           <w:rFonts w:ascii="Arial" w:hAnsi="Arial" w:cs="Arial"/>
@@ -337,47 +566,31 @@
           <w:sz w:val="21"/>
           <w:szCs w:val="21"/>
         </w:rPr>
-        <w:t>TScore</w:t>
-      </w:r>
-      <w:proofErr w:type="spellEnd"/>
-      <w:r>
-        <w:rPr>
-          <w:rFonts w:ascii="Arial" w:hAnsi="Arial" w:cs="Arial" w:hint="cs"/>
-          <w:color w:val="000000"/>
-          <w:sz w:val="21"/>
-          <w:szCs w:val="21"/>
-          <w:rtl/>
-        </w:rPr>
-        <w:t xml:space="preserve"> מעניק ציון גבוה יותר לזוג מילים ככל שהמילים פחות נפוצות בקורפוס. לכן הציג שיפור בנושא זה והביטויים שהכילו סימני פיסוק ירדו בדירוגם. </w:t>
-      </w:r>
-    </w:p>
-    <w:p>
-      <w:pPr>
-        <w:pStyle w:val="NormalWeb"/>
-        <w:shd w:val="clear" w:color="auto" w:fill="FFFFFF"/>
-        <w:bidi/>
-        <w:spacing w:before="0" w:beforeAutospacing="0" w:after="240" w:afterAutospacing="0" w:line="258" w:lineRule="atLeast"/>
-        <w:rPr>
-          <w:rFonts w:ascii="Arial" w:hAnsi="Arial" w:cs="Arial"/>
-          <w:color w:val="000000"/>
-          <w:sz w:val="21"/>
-          <w:szCs w:val="21"/>
-          <w:rtl/>
-        </w:rPr>
-      </w:pPr>
-      <w:r>
-        <w:rPr>
-          <w:rFonts w:ascii="Arial" w:hAnsi="Arial" w:cs="Arial" w:hint="cs"/>
-          <w:color w:val="000000"/>
-          <w:sz w:val="21"/>
-          <w:szCs w:val="21"/>
-          <w:rtl/>
-        </w:rPr>
-        <w:t xml:space="preserve">מדד </w:t>
-      </w:r>
-      <w:r>
-        <w:rPr>
-          <w:rFonts w:ascii="Arial" w:hAnsi="Arial" w:cs="Arial"/>
+        <w:t xml:space="preserve">PMI </w:t>
+      </w:r>
+      <w:r>
+        <w:rPr>
+          <w:rFonts w:ascii="Arial" w:hAnsi="Arial" w:cs="Arial" w:hint="cs"/>
+          <w:color w:val="000000"/>
+          <w:sz w:val="21"/>
+          <w:szCs w:val="21"/>
+          <w:rtl/>
+        </w:rPr>
+        <w:t>מציפה למעלה אירועים מאד נדירים</w:t>
+      </w:r>
+      <w:r>
+        <w:rPr>
+          <w:rFonts w:ascii="Arial" w:hAnsi="Arial" w:cs="Arial" w:hint="cs"/>
+          <w:color w:val="000000"/>
+          <w:sz w:val="21"/>
+          <w:szCs w:val="21"/>
+          <w:rtl/>
+        </w:rPr>
+        <w:t xml:space="preserve"> ולכן התקבלו תוצאות רבות הכללו שנים, שמות באנגלית וכולה. כאשר משתמשים ב-</w:t>
+      </w:r>
+      <w:r>
+        <w:rPr>
+          <w:rFonts w:ascii="Arial" w:hAnsi="Arial" w:cs="Arial" w:hint="cs"/>
           <w:color w:val="000000"/>
           <w:sz w:val="21"/>
           <w:szCs w:val="21"/>
@@ -400,95 +613,49 @@
           <w:color w:val="000000"/>
           <w:sz w:val="21"/>
           <w:szCs w:val="21"/>
-          <w:highlight w:val="yellow"/>
-          <w:rtl/>
-        </w:rPr>
-        <w:t>אין ל</w:t>
-      </w:r>
-      <w:r>
-        <w:rPr>
-          <w:rFonts w:ascii="Arial" w:hAnsi="Arial" w:cs="Arial" w:hint="cs"/>
-          <w:color w:val="000000"/>
-          <w:sz w:val="21"/>
-          <w:szCs w:val="21"/>
-          <w:highlight w:val="yellow"/>
-          <w:rtl/>
-        </w:rPr>
-        <w:t>י מושג ... את זה צחי עש</w:t>
-      </w:r>
-      <w:r>
-        <w:rPr>
-          <w:rFonts w:ascii="Arial" w:hAnsi="Arial" w:cs="Arial" w:hint="cs"/>
-          <w:color w:val="000000"/>
-          <w:sz w:val="21"/>
-          <w:szCs w:val="21"/>
-          <w:rtl/>
-        </w:rPr>
-        <w:t xml:space="preserve">ה </w:t>
-      </w:r>
-      <w:r>
-        <w:rPr>
-          <w:rFonts w:ascii="Arial" w:hAnsi="Arial" w:cs="Arial"/>
-          <w:color w:val="000000"/>
-          <w:sz w:val="21"/>
-          <w:szCs w:val="21"/>
-          <w:rtl/>
-        </w:rPr>
-        <w:t>–</w:t>
-      </w:r>
-      <w:r>
-        <w:rPr>
-          <w:rFonts w:ascii="Arial" w:hAnsi="Arial" w:cs="Arial" w:hint="cs"/>
-          <w:color w:val="000000"/>
-          <w:sz w:val="21"/>
-          <w:szCs w:val="21"/>
-          <w:rtl/>
-        </w:rPr>
-        <w:t xml:space="preserve"> אפשר לדבר על כל הביטויים באנגלית ועל מספרים רבים שעלו בדירוג</w:t>
-      </w:r>
-      <w:r>
-        <w:t xml:space="preserve"> </w:t>
-      </w:r>
-      <w:r>
-        <w:rPr>
-          <w:rFonts w:ascii="Arial" w:hAnsi="Arial" w:cs="Arial"/>
-          <w:color w:val="000000"/>
-          <w:sz w:val="21"/>
-          <w:szCs w:val="21"/>
-        </w:rPr>
-        <w:t xml:space="preserve">  </w:t>
-      </w:r>
-      <w:r>
-        <w:rPr>
-          <w:rFonts w:ascii="Arial" w:hAnsi="Arial" w:cs="Arial" w:hint="cs"/>
-          <w:color w:val="000000"/>
-          <w:sz w:val="21"/>
-          <w:szCs w:val="21"/>
-          <w:rtl/>
-        </w:rPr>
-        <w:t xml:space="preserve"> (</w:t>
-      </w:r>
-      <w:proofErr w:type="spellStart"/>
-      <w:r>
-        <w:rPr>
-          <w:rFonts w:ascii="Arial" w:hAnsi="Arial" w:cs="Arial" w:hint="cs"/>
-          <w:color w:val="000000"/>
-          <w:sz w:val="21"/>
-          <w:szCs w:val="21"/>
-          <w:rtl/>
-        </w:rPr>
-        <w:t>בינהם</w:t>
-      </w:r>
-      <w:proofErr w:type="spellEnd"/>
-      <w:r>
-        <w:rPr>
-          <w:rFonts w:ascii="Arial" w:hAnsi="Arial" w:cs="Arial" w:hint="cs"/>
-          <w:color w:val="000000"/>
-          <w:sz w:val="21"/>
-          <w:szCs w:val="21"/>
-          <w:rtl/>
-        </w:rPr>
-        <w:t xml:space="preserve"> שמות)</w:t>
+          <w:rtl/>
+        </w:rPr>
+        <w:t>מומ</w:t>
+      </w:r>
+      <w:r>
+        <w:rPr>
+          <w:rFonts w:ascii="Arial" w:hAnsi="Arial" w:cs="Arial" w:hint="cs"/>
+          <w:color w:val="000000"/>
+          <w:sz w:val="21"/>
+          <w:szCs w:val="21"/>
+          <w:rtl/>
+        </w:rPr>
+        <w:t>לץ להסתכל על צירופי</w:t>
+      </w:r>
+      <w:r>
+        <w:rPr>
+          <w:rFonts w:ascii="Arial" w:hAnsi="Arial" w:cs="Arial" w:hint="cs"/>
+          <w:color w:val="000000"/>
+          <w:sz w:val="21"/>
+          <w:szCs w:val="21"/>
+          <w:rtl/>
+        </w:rPr>
+        <w:t xml:space="preserve"> המילים שתדירותם </w:t>
+      </w:r>
+      <w:r>
+        <w:rPr>
+          <w:rFonts w:ascii="Arial" w:hAnsi="Arial" w:cs="Arial" w:hint="cs"/>
+          <w:color w:val="000000"/>
+          <w:sz w:val="21"/>
+          <w:szCs w:val="21"/>
+          <w:rtl/>
+        </w:rPr>
+        <w:t xml:space="preserve">עולה </w:t>
+      </w:r>
+      <w:r>
+        <w:rPr>
+          <w:rFonts w:ascii="Arial" w:hAnsi="Arial" w:cs="Arial" w:hint="cs"/>
+          <w:color w:val="000000"/>
+          <w:sz w:val="21"/>
+          <w:szCs w:val="21"/>
+          <w:rtl/>
+        </w:rPr>
+        <w:t xml:space="preserve">מעל סף מסוים. </w:t>
       </w:r>
       <w:r>
         <w:rPr>
@@ -509,10 +676,11 @@
         <w:tblLook w:val="04A0" w:firstRow="1" w:lastRow="0" w:firstColumn="1" w:lastColumn="0" w:noHBand="0" w:noVBand="1"/>
       </w:tblPr>
       <w:tblGrid>
-        <w:gridCol w:w="1659"/>
-        <w:gridCol w:w="1659"/>
-        <w:gridCol w:w="1659"/>
-        <w:gridCol w:w="1659"/>
+        <w:gridCol w:w="1060"/>
+        <w:gridCol w:w="1278"/>
+        <w:gridCol w:w="1017"/>
+        <w:gridCol w:w="1079"/>
+        <w:gridCol w:w="3872"/>
       </w:tblGrid>
       <w:tr>
         <w:trPr>
@@ -521,7 +689,7 @@
         <w:tc>
           <w:tcPr>
             <w:cnfStyle w:val="001000000000" w:firstRow="0" w:lastRow="0" w:firstColumn="1" w:lastColumn="0" w:oddVBand="0" w:evenVBand="0" w:oddHBand="0" w:evenHBand="0" w:firstRowFirstColumn="0" w:firstRowLastColumn="0" w:lastRowFirstColumn="0" w:lastRowLastColumn="0"/>
-            <w:tcW w:w="1659" w:type="dxa"/>
+            <w:tcW w:w="1076" w:type="dxa"/>
           </w:tcPr>
           <w:p>
             <w:pPr>
@@ -536,21 +704,23 @@
                 <w:rtl/>
               </w:rPr>
             </w:pPr>
-            <w:r>
-              <w:rPr>
-                <w:rFonts w:ascii="Arial" w:hAnsi="Arial" w:cs="Arial" w:hint="cs"/>
-                <w:color w:val="000000"/>
-                <w:sz w:val="21"/>
-                <w:szCs w:val="21"/>
-                <w:rtl/>
-              </w:rPr>
-              <w:t>קולוקציה</w:t>
+            <w:bookmarkStart w:id="0" w:name="_GoBack"/>
+            <w:bookmarkEnd w:id="0"/>
+            <w:r>
+              <w:rPr>
+                <w:rFonts w:ascii="Arial" w:hAnsi="Arial" w:cs="Arial" w:hint="cs"/>
+                <w:color w:val="000000"/>
+                <w:sz w:val="21"/>
+                <w:szCs w:val="21"/>
+                <w:rtl/>
+              </w:rPr>
+              <w:t>ביטוי</w:t>
             </w:r>
           </w:p>
         </w:tc>
         <w:tc>
           <w:tcPr>
-            <w:tcW w:w="1659" w:type="dxa"/>
+            <w:tcW w:w="1017" w:type="dxa"/>
           </w:tcPr>
           <w:p>
             <w:pPr>
@@ -577,18 +747,36 @@
             </w:r>
             <w:r>
               <w:rPr>
-                <w:rFonts w:ascii="Arial" w:hAnsi="Arial" w:cs="Arial"/>
-                <w:color w:val="000000"/>
-                <w:sz w:val="21"/>
-                <w:szCs w:val="21"/>
-              </w:rPr>
-              <w:t>Raw</w:t>
+                <w:rFonts w:ascii="Arial" w:hAnsi="Arial" w:cs="Arial" w:hint="cs"/>
+                <w:color w:val="000000"/>
+                <w:sz w:val="21"/>
+                <w:szCs w:val="21"/>
+              </w:rPr>
+              <w:t>F</w:t>
+            </w:r>
+            <w:r>
+              <w:rPr>
+                <w:rFonts w:ascii="Arial" w:hAnsi="Arial" w:cs="Arial"/>
+                <w:color w:val="000000"/>
+                <w:sz w:val="21"/>
+                <w:szCs w:val="21"/>
+              </w:rPr>
+              <w:t>req</w:t>
+            </w:r>
+            <w:r>
+              <w:rPr>
+                <w:rFonts w:ascii="Arial" w:hAnsi="Arial" w:cs="Arial"/>
+                <w:color w:val="000000"/>
+                <w:sz w:val="21"/>
+                <w:szCs w:val="21"/>
+              </w:rPr>
+              <w:t>uency</w:t>
             </w:r>
           </w:p>
         </w:tc>
         <w:tc>
           <w:tcPr>
-            <w:tcW w:w="1659" w:type="dxa"/>
+            <w:tcW w:w="1017" w:type="dxa"/>
           </w:tcPr>
           <w:p>
             <w:pPr>
@@ -613,22 +801,20 @@
               </w:rPr>
               <w:t xml:space="preserve">מיקום </w:t>
             </w:r>
-            <w:proofErr w:type="spellStart"/>
-            <w:r>
-              <w:rPr>
-                <w:rFonts w:ascii="Arial" w:hAnsi="Arial" w:cs="Arial"/>
-                <w:color w:val="000000"/>
-                <w:sz w:val="21"/>
-                <w:szCs w:val="21"/>
-              </w:rPr>
-              <w:t>Tscore</w:t>
-            </w:r>
-            <w:proofErr w:type="spellEnd"/>
+            <w:r>
+              <w:rPr>
+                <w:rFonts w:ascii="Arial" w:hAnsi="Arial" w:cs="Arial"/>
+                <w:color w:val="000000"/>
+                <w:sz w:val="21"/>
+                <w:szCs w:val="21"/>
+              </w:rPr>
+              <w:t xml:space="preserve"> T Score</w:t>
+            </w:r>
           </w:p>
         </w:tc>
         <w:tc>
           <w:tcPr>
-            <w:tcW w:w="1659" w:type="dxa"/>
+            <w:tcW w:w="1085" w:type="dxa"/>
           </w:tcPr>
           <w:p>
             <w:pPr>
@@ -661,6 +847,36 @@
                 <w:szCs w:val="21"/>
               </w:rPr>
               <w:t>PMI</w:t>
+            </w:r>
+          </w:p>
+        </w:tc>
+        <w:tc>
+          <w:tcPr>
+            <w:tcW w:w="4111" w:type="dxa"/>
+          </w:tcPr>
+          <w:p>
+            <w:pPr>
+              <w:pStyle w:val="NormalWeb"/>
+              <w:bidi/>
+              <w:spacing w:before="0" w:beforeAutospacing="0" w:after="240" w:afterAutospacing="0" w:line="258" w:lineRule="atLeast"/>
+              <w:cnfStyle w:val="100000000000" w:firstRow="1" w:lastRow="0" w:firstColumn="0" w:lastColumn="0" w:oddVBand="0" w:evenVBand="0" w:oddHBand="0" w:evenHBand="0" w:firstRowFirstColumn="0" w:firstRowLastColumn="0" w:lastRowFirstColumn="0" w:lastRowLastColumn="0"/>
+              <w:rPr>
+                <w:rFonts w:ascii="Arial" w:hAnsi="Arial" w:cs="Arial" w:hint="cs"/>
+                <w:color w:val="000000"/>
+                <w:sz w:val="21"/>
+                <w:szCs w:val="21"/>
+                <w:rtl/>
+              </w:rPr>
+            </w:pPr>
+            <w:r>
+              <w:rPr>
+                <w:rFonts w:ascii="Arial" w:hAnsi="Arial" w:cs="Arial" w:hint="cs"/>
+                <w:color w:val="000000"/>
+                <w:sz w:val="21"/>
+                <w:szCs w:val="21"/>
+                <w:rtl/>
+              </w:rPr>
+              <w:t>הסבר</w:t>
             </w:r>
           </w:p>
         </w:tc>
@@ -672,7 +888,7 @@
         <w:tc>
           <w:tcPr>
             <w:cnfStyle w:val="001000000000" w:firstRow="0" w:lastRow="0" w:firstColumn="1" w:lastColumn="0" w:oddVBand="0" w:evenVBand="0" w:oddHBand="0" w:evenHBand="0" w:firstRowFirstColumn="0" w:firstRowLastColumn="0" w:lastRowFirstColumn="0" w:lastRowLastColumn="0"/>
-            <w:tcW w:w="1659" w:type="dxa"/>
+            <w:tcW w:w="1076" w:type="dxa"/>
           </w:tcPr>
           <w:p>
             <w:pPr>
@@ -701,7 +917,7 @@
         </w:tc>
         <w:tc>
           <w:tcPr>
-            <w:tcW w:w="1659" w:type="dxa"/>
+            <w:tcW w:w="1017" w:type="dxa"/>
           </w:tcPr>
           <w:p>
             <w:pPr>
@@ -731,7 +947,7 @@
         </w:tc>
         <w:tc>
           <w:tcPr>
-            <w:tcW w:w="1659" w:type="dxa"/>
+            <w:tcW w:w="1017" w:type="dxa"/>
           </w:tcPr>
           <w:p>
             <w:pPr>
@@ -761,7 +977,7 @@
         </w:tc>
         <w:tc>
           <w:tcPr>
-            <w:tcW w:w="1659" w:type="dxa"/>
+            <w:tcW w:w="1085" w:type="dxa"/>
           </w:tcPr>
           <w:p>
             <w:pPr>
@@ -789,20 +1005,18 @@
             </w:r>
           </w:p>
         </w:tc>
-      </w:tr>
-      <w:tr>
         <w:tc>
           <w:tcPr>
-            <w:cnfStyle w:val="001000000000" w:firstRow="0" w:lastRow="0" w:firstColumn="1" w:lastColumn="0" w:oddVBand="0" w:evenVBand="0" w:oddHBand="0" w:evenHBand="0" w:firstRowFirstColumn="0" w:firstRowLastColumn="0" w:lastRowFirstColumn="0" w:lastRowLastColumn="0"/>
-            <w:tcW w:w="1659" w:type="dxa"/>
+            <w:tcW w:w="4111" w:type="dxa"/>
           </w:tcPr>
           <w:p>
             <w:pPr>
               <w:pStyle w:val="NormalWeb"/>
               <w:bidi/>
               <w:spacing w:before="0" w:beforeAutospacing="0" w:after="240" w:afterAutospacing="0" w:line="258" w:lineRule="atLeast"/>
-              <w:rPr>
-                <w:rFonts w:ascii="Arial" w:hAnsi="Arial" w:cs="Arial"/>
+              <w:cnfStyle w:val="000000100000" w:firstRow="0" w:lastRow="0" w:firstColumn="0" w:lastColumn="0" w:oddVBand="0" w:evenVBand="0" w:oddHBand="1" w:evenHBand="0" w:firstRowFirstColumn="0" w:firstRowLastColumn="0" w:lastRowFirstColumn="0" w:lastRowLastColumn="0"/>
+              <w:rPr>
+                <w:rFonts w:ascii="Arial" w:hAnsi="Arial" w:cs="Arial" w:hint="cs"/>
                 <w:color w:val="000000"/>
                 <w:sz w:val="21"/>
                 <w:szCs w:val="21"/>
@@ -817,13 +1031,121 @@
                 <w:szCs w:val="21"/>
                 <w:rtl/>
               </w:rPr>
-              <w:t xml:space="preserve">על שם </w:t>
+              <w:t xml:space="preserve">זוג המילים קיבל תוצאת </w:t>
+            </w:r>
+            <w:r>
+              <w:rPr>
+                <w:rFonts w:ascii="Arial" w:hAnsi="Arial" w:cs="Arial"/>
+                <w:color w:val="000000"/>
+                <w:sz w:val="21"/>
+                <w:szCs w:val="21"/>
+              </w:rPr>
+              <w:t>freq</w:t>
+            </w:r>
+            <w:r>
+              <w:rPr>
+                <w:rFonts w:ascii="Arial" w:hAnsi="Arial" w:cs="Arial"/>
+                <w:color w:val="000000"/>
+                <w:sz w:val="21"/>
+                <w:szCs w:val="21"/>
+              </w:rPr>
+              <w:t>uency</w:t>
+            </w:r>
+            <w:r>
+              <w:rPr>
+                <w:rFonts w:ascii="Arial" w:hAnsi="Arial" w:cs="Arial" w:hint="cs"/>
+                <w:color w:val="000000"/>
+                <w:sz w:val="21"/>
+                <w:szCs w:val="21"/>
+                <w:rtl/>
+              </w:rPr>
+              <w:t xml:space="preserve"> גבוה מאד למרות שאיננו מעניין כלל וזאת בזכות תדירותם הגבוהה בטקסט של שני הטוקנים בנפרד. בשני המדדים האחרים זוג המילים כלל לא נכנס לרשימת 100 הקולוקציות המשמעותיות עקב סינון המקרים הללו בהם תדירות הטוקנים בטקסט גבוהה</w:t>
+            </w:r>
+          </w:p>
+        </w:tc>
+      </w:tr>
+      <w:tr>
+        <w:tc>
+          <w:tcPr>
+            <w:cnfStyle w:val="001000000000" w:firstRow="0" w:lastRow="0" w:firstColumn="1" w:lastColumn="0" w:oddVBand="0" w:evenVBand="0" w:oddHBand="0" w:evenHBand="0" w:firstRowFirstColumn="0" w:firstRowLastColumn="0" w:lastRowFirstColumn="0" w:lastRowLastColumn="0"/>
+            <w:tcW w:w="1076" w:type="dxa"/>
+          </w:tcPr>
+          <w:p>
+            <w:pPr>
+              <w:pStyle w:val="NormalWeb"/>
+              <w:bidi/>
+              <w:spacing w:before="0" w:beforeAutospacing="0" w:after="240" w:afterAutospacing="0" w:line="258" w:lineRule="atLeast"/>
+              <w:rPr>
+                <w:rFonts w:ascii="Arial" w:hAnsi="Arial" w:cs="Arial"/>
+                <w:color w:val="000000"/>
+                <w:sz w:val="21"/>
+                <w:szCs w:val="21"/>
+                <w:rtl/>
+              </w:rPr>
+            </w:pPr>
+            <w:r>
+              <w:rPr>
+                <w:rFonts w:ascii="Arial" w:hAnsi="Arial" w:cs="Arial" w:hint="cs"/>
+                <w:color w:val="000000"/>
+                <w:sz w:val="21"/>
+                <w:szCs w:val="21"/>
+                <w:rtl/>
+              </w:rPr>
+              <w:t>על שם</w:t>
+            </w:r>
+          </w:p>
+          <w:p>
+            <w:pPr>
+              <w:pStyle w:val="NormalWeb"/>
+              <w:bidi/>
+              <w:spacing w:before="0" w:beforeAutospacing="0" w:after="240" w:afterAutospacing="0" w:line="258" w:lineRule="atLeast"/>
+              <w:rPr>
+                <w:rFonts w:ascii="Arial" w:hAnsi="Arial" w:cs="Arial"/>
+                <w:color w:val="000000"/>
+                <w:sz w:val="21"/>
+                <w:szCs w:val="21"/>
+                <w:rtl/>
+              </w:rPr>
+            </w:pPr>
+            <w:r>
+              <w:rPr>
+                <w:rFonts w:ascii="Arial" w:hAnsi="Arial" w:cs="Arial" w:hint="cs"/>
+                <w:color w:val="FF0000"/>
+                <w:sz w:val="21"/>
+                <w:szCs w:val="21"/>
+                <w:rtl/>
+              </w:rPr>
+              <w:t>לקריאה נוספת</w:t>
+            </w:r>
+          </w:p>
+          <w:p>
+            <w:pPr>
+              <w:pStyle w:val="NormalWeb"/>
+              <w:bidi/>
+              <w:spacing w:before="0" w:beforeAutospacing="0" w:after="240" w:afterAutospacing="0" w:line="258" w:lineRule="atLeast"/>
+              <w:rPr>
+                <w:rFonts w:ascii="Arial" w:hAnsi="Arial" w:cs="Arial"/>
+                <w:color w:val="44546A" w:themeColor="text2"/>
+                <w:sz w:val="21"/>
+                <w:szCs w:val="21"/>
+                <w:rtl/>
+              </w:rPr>
+            </w:pPr>
+            <w:r>
+              <w:rPr>
+                <w:rFonts w:ascii="Arial" w:hAnsi="Arial" w:cs="Arial" w:hint="cs"/>
+                <w:color w:val="44546A" w:themeColor="text2"/>
+                <w:sz w:val="21"/>
+                <w:szCs w:val="21"/>
+                <w:rtl/>
+              </w:rPr>
+              <w:t>בית המשפט</w:t>
             </w:r>
           </w:p>
         </w:tc>
         <w:tc>
           <w:tcPr>
-            <w:tcW w:w="1659" w:type="dxa"/>
+            <w:tcW w:w="1017" w:type="dxa"/>
           </w:tcPr>
           <w:p>
             <w:pPr>
@@ -847,13 +1169,88 @@
                 <w:szCs w:val="21"/>
                 <w:rtl/>
               </w:rPr>
-              <w:t>97</w:t>
+              <w:t>9</w:t>
+            </w:r>
+            <w:r>
+              <w:rPr>
+                <w:rFonts w:ascii="Arial" w:hAnsi="Arial" w:cs="Arial" w:hint="cs"/>
+                <w:color w:val="000000"/>
+                <w:sz w:val="21"/>
+                <w:szCs w:val="21"/>
+                <w:rtl/>
+              </w:rPr>
+              <w:t>7</w:t>
+            </w:r>
+          </w:p>
+          <w:p>
+            <w:pPr>
+              <w:pStyle w:val="NormalWeb"/>
+              <w:bidi/>
+              <w:spacing w:before="0" w:beforeAutospacing="0" w:after="240" w:afterAutospacing="0" w:line="258" w:lineRule="atLeast"/>
+              <w:cnfStyle w:val="000000000000" w:firstRow="0" w:lastRow="0" w:firstColumn="0" w:lastColumn="0" w:oddVBand="0" w:evenVBand="0" w:oddHBand="0" w:evenHBand="0" w:firstRowFirstColumn="0" w:firstRowLastColumn="0" w:lastRowFirstColumn="0" w:lastRowLastColumn="0"/>
+              <w:rPr>
+                <w:rFonts w:ascii="Arial" w:hAnsi="Arial" w:cs="Arial"/>
+                <w:color w:val="000000"/>
+                <w:sz w:val="21"/>
+                <w:szCs w:val="21"/>
+                <w:rtl/>
+              </w:rPr>
+            </w:pPr>
+            <w:r>
+              <w:rPr>
+                <w:rFonts w:ascii="Arial" w:hAnsi="Arial" w:cs="Arial" w:hint="cs"/>
+                <w:color w:val="FF0000"/>
+                <w:sz w:val="21"/>
+                <w:szCs w:val="21"/>
+                <w:rtl/>
+              </w:rPr>
+              <w:t>91</w:t>
+            </w:r>
+          </w:p>
+          <w:p>
+            <w:pPr>
+              <w:pStyle w:val="NormalWeb"/>
+              <w:bidi/>
+              <w:spacing w:before="0" w:beforeAutospacing="0" w:after="240" w:afterAutospacing="0" w:line="258" w:lineRule="atLeast"/>
+              <w:cnfStyle w:val="000000000000" w:firstRow="0" w:lastRow="0" w:firstColumn="0" w:lastColumn="0" w:oddVBand="0" w:evenVBand="0" w:oddHBand="0" w:evenHBand="0" w:firstRowFirstColumn="0" w:firstRowLastColumn="0" w:lastRowFirstColumn="0" w:lastRowLastColumn="0"/>
+              <w:rPr>
+                <w:rFonts w:ascii="Arial" w:hAnsi="Arial" w:cs="Arial"/>
+                <w:color w:val="000000"/>
+                <w:sz w:val="21"/>
+                <w:szCs w:val="21"/>
+                <w:rtl/>
+              </w:rPr>
+            </w:pPr>
+          </w:p>
+          <w:p>
+            <w:pPr>
+              <w:pStyle w:val="NormalWeb"/>
+              <w:bidi/>
+              <w:spacing w:before="0" w:beforeAutospacing="0" w:after="240" w:afterAutospacing="0" w:line="258" w:lineRule="atLeast"/>
+              <w:cnfStyle w:val="000000000000" w:firstRow="0" w:lastRow="0" w:firstColumn="0" w:lastColumn="0" w:oddVBand="0" w:evenVBand="0" w:oddHBand="0" w:evenHBand="0" w:firstRowFirstColumn="0" w:firstRowLastColumn="0" w:lastRowFirstColumn="0" w:lastRowLastColumn="0"/>
+              <w:rPr>
+                <w:rFonts w:ascii="Arial" w:hAnsi="Arial" w:cs="Arial"/>
+                <w:color w:val="000000"/>
+                <w:sz w:val="21"/>
+                <w:szCs w:val="21"/>
+                <w:rtl/>
+              </w:rPr>
+            </w:pPr>
+            <w:r>
+              <w:rPr>
+                <w:rFonts w:ascii="Arial" w:hAnsi="Arial" w:cs="Arial" w:hint="cs"/>
+                <w:color w:val="000000"/>
+                <w:sz w:val="21"/>
+                <w:szCs w:val="21"/>
+                <w:rtl/>
+              </w:rPr>
+              <w:t>לא במאה הראשונים</w:t>
             </w:r>
           </w:p>
         </w:tc>
         <w:tc>
           <w:tcPr>
-            <w:tcW w:w="1659" w:type="dxa"/>
+            <w:tcW w:w="1017" w:type="dxa"/>
           </w:tcPr>
           <w:p>
             <w:pPr>
@@ -880,10 +1277,90 @@
               <w:t>68</w:t>
             </w:r>
           </w:p>
+          <w:p>
+            <w:pPr>
+              <w:pStyle w:val="NormalWeb"/>
+              <w:bidi/>
+              <w:spacing w:before="0" w:beforeAutospacing="0" w:after="240" w:afterAutospacing="0" w:line="258" w:lineRule="atLeast"/>
+              <w:cnfStyle w:val="000000000000" w:firstRow="0" w:lastRow="0" w:firstColumn="0" w:lastColumn="0" w:oddVBand="0" w:evenVBand="0" w:oddHBand="0" w:evenHBand="0" w:firstRowFirstColumn="0" w:firstRowLastColumn="0" w:lastRowFirstColumn="0" w:lastRowLastColumn="0"/>
+              <w:rPr>
+                <w:rFonts w:ascii="Arial" w:hAnsi="Arial" w:cs="Arial"/>
+                <w:color w:val="FF0000"/>
+                <w:sz w:val="21"/>
+                <w:szCs w:val="21"/>
+                <w:rtl/>
+              </w:rPr>
+            </w:pPr>
+            <w:r>
+              <w:rPr>
+                <w:rFonts w:ascii="Arial" w:hAnsi="Arial" w:cs="Arial" w:hint="cs"/>
+                <w:color w:val="FF0000"/>
+                <w:sz w:val="21"/>
+                <w:szCs w:val="21"/>
+                <w:rtl/>
+              </w:rPr>
+              <w:t>54</w:t>
+            </w:r>
+          </w:p>
+          <w:p>
+            <w:pPr>
+              <w:pStyle w:val="NormalWeb"/>
+              <w:bidi/>
+              <w:spacing w:before="0" w:beforeAutospacing="0" w:after="240" w:afterAutospacing="0" w:line="258" w:lineRule="atLeast"/>
+              <w:cnfStyle w:val="000000000000" w:firstRow="0" w:lastRow="0" w:firstColumn="0" w:lastColumn="0" w:oddVBand="0" w:evenVBand="0" w:oddHBand="0" w:evenHBand="0" w:firstRowFirstColumn="0" w:firstRowLastColumn="0" w:lastRowFirstColumn="0" w:lastRowLastColumn="0"/>
+              <w:rPr>
+                <w:rFonts w:ascii="Arial" w:hAnsi="Arial" w:cs="Arial"/>
+                <w:color w:val="FF0000"/>
+                <w:sz w:val="21"/>
+                <w:szCs w:val="21"/>
+                <w:rtl/>
+              </w:rPr>
+            </w:pPr>
+          </w:p>
+          <w:p>
+            <w:pPr>
+              <w:pStyle w:val="NormalWeb"/>
+              <w:bidi/>
+              <w:spacing w:before="0" w:beforeAutospacing="0" w:after="240" w:afterAutospacing="0" w:line="258" w:lineRule="atLeast"/>
+              <w:cnfStyle w:val="000000000000" w:firstRow="0" w:lastRow="0" w:firstColumn="0" w:lastColumn="0" w:oddVBand="0" w:evenVBand="0" w:oddHBand="0" w:evenHBand="0" w:firstRowFirstColumn="0" w:firstRowLastColumn="0" w:lastRowFirstColumn="0" w:lastRowLastColumn="0"/>
+              <w:rPr>
+                <w:rFonts w:ascii="Arial" w:hAnsi="Arial" w:cs="Arial"/>
+                <w:color w:val="000000"/>
+                <w:sz w:val="21"/>
+                <w:szCs w:val="21"/>
+                <w:rtl/>
+              </w:rPr>
+            </w:pPr>
+            <w:r>
+              <w:rPr>
+                <w:rFonts w:ascii="Arial" w:hAnsi="Arial" w:cs="Arial" w:hint="cs"/>
+                <w:color w:val="000000"/>
+                <w:sz w:val="21"/>
+                <w:szCs w:val="21"/>
+                <w:rtl/>
+              </w:rPr>
+              <w:t>69</w:t>
+            </w:r>
+          </w:p>
+          <w:p>
+            <w:pPr>
+              <w:pStyle w:val="NormalWeb"/>
+              <w:bidi/>
+              <w:spacing w:before="0" w:beforeAutospacing="0" w:after="240" w:afterAutospacing="0" w:line="258" w:lineRule="atLeast"/>
+              <w:cnfStyle w:val="000000000000" w:firstRow="0" w:lastRow="0" w:firstColumn="0" w:lastColumn="0" w:oddVBand="0" w:evenVBand="0" w:oddHBand="0" w:evenHBand="0" w:firstRowFirstColumn="0" w:firstRowLastColumn="0" w:lastRowFirstColumn="0" w:lastRowLastColumn="0"/>
+              <w:rPr>
+                <w:rFonts w:ascii="Arial" w:hAnsi="Arial" w:cs="Arial"/>
+                <w:color w:val="000000"/>
+                <w:sz w:val="21"/>
+                <w:szCs w:val="21"/>
+                <w:rtl/>
+              </w:rPr>
+            </w:pPr>
+          </w:p>
         </w:tc>
         <w:tc>
           <w:tcPr>
-            <w:tcW w:w="1659" w:type="dxa"/>
+            <w:tcW w:w="1085" w:type="dxa"/>
           </w:tcPr>
           <w:p>
             <w:pPr>
@@ -908,6 +1385,117 @@
                 <w:rtl/>
               </w:rPr>
               <w:t>לא במאה הראשונים</w:t>
+            </w:r>
+          </w:p>
+        </w:tc>
+        <w:tc>
+          <w:tcPr>
+            <w:tcW w:w="4111" w:type="dxa"/>
+          </w:tcPr>
+          <w:p>
+            <w:pPr>
+              <w:pStyle w:val="NormalWeb"/>
+              <w:bidi/>
+              <w:spacing w:before="0" w:beforeAutospacing="0" w:after="240" w:afterAutospacing="0" w:line="258" w:lineRule="atLeast"/>
+              <w:cnfStyle w:val="000000000000" w:firstRow="0" w:lastRow="0" w:firstColumn="0" w:lastColumn="0" w:oddVBand="0" w:evenVBand="0" w:oddHBand="0" w:evenHBand="0" w:firstRowFirstColumn="0" w:firstRowLastColumn="0" w:lastRowFirstColumn="0" w:lastRowLastColumn="0"/>
+              <w:rPr>
+                <w:rFonts w:ascii="Arial" w:hAnsi="Arial" w:cs="Arial" w:hint="cs"/>
+                <w:color w:val="000000"/>
+                <w:sz w:val="21"/>
+                <w:szCs w:val="21"/>
+                <w:rtl/>
+              </w:rPr>
+            </w:pPr>
+            <w:r>
+              <w:rPr>
+                <w:rFonts w:ascii="Arial" w:hAnsi="Arial" w:cs="Arial" w:hint="cs"/>
+                <w:color w:val="000000"/>
+                <w:sz w:val="21"/>
+                <w:szCs w:val="21"/>
+                <w:rtl/>
+              </w:rPr>
+              <w:t>דוגמא לזוג מילים נפוצות אשר דירוגם ב-</w:t>
+            </w:r>
+            <w:r>
+              <w:rPr>
+                <w:rFonts w:ascii="Arial" w:hAnsi="Arial" w:cs="Arial"/>
+                <w:color w:val="000000"/>
+                <w:sz w:val="21"/>
+                <w:szCs w:val="21"/>
+              </w:rPr>
+              <w:t>T</w:t>
+            </w:r>
+            <w:r>
+              <w:rPr>
+                <w:rFonts w:ascii="Arial" w:hAnsi="Arial" w:cs="Arial"/>
+                <w:color w:val="000000"/>
+                <w:sz w:val="21"/>
+                <w:szCs w:val="21"/>
+              </w:rPr>
+              <w:t xml:space="preserve"> </w:t>
+            </w:r>
+            <w:r>
+              <w:rPr>
+                <w:rFonts w:ascii="Arial" w:hAnsi="Arial" w:cs="Arial"/>
+                <w:color w:val="000000"/>
+                <w:sz w:val="21"/>
+                <w:szCs w:val="21"/>
+              </w:rPr>
+              <w:t>Score</w:t>
+            </w:r>
+            <w:r>
+              <w:rPr>
+                <w:rFonts w:ascii="Arial" w:hAnsi="Arial" w:cs="Arial" w:hint="cs"/>
+                <w:color w:val="000000"/>
+                <w:sz w:val="21"/>
+                <w:szCs w:val="21"/>
+                <w:rtl/>
+              </w:rPr>
+              <w:t xml:space="preserve"> גבוהה יותר מאשר דרוג התדירות בשל כניסת כל הביטויים הלא מענייניים הכללו סימני פיסוק שנכנסו לרשימת הזוגות הנפוצות ביותר.</w:t>
+            </w:r>
+          </w:p>
+          <w:p>
+            <w:pPr>
+              <w:pStyle w:val="NormalWeb"/>
+              <w:bidi/>
+              <w:spacing w:before="0" w:beforeAutospacing="0" w:after="240" w:afterAutospacing="0" w:line="258" w:lineRule="atLeast"/>
+              <w:cnfStyle w:val="000000000000" w:firstRow="0" w:lastRow="0" w:firstColumn="0" w:lastColumn="0" w:oddVBand="0" w:evenVBand="0" w:oddHBand="0" w:evenHBand="0" w:firstRowFirstColumn="0" w:firstRowLastColumn="0" w:lastRowFirstColumn="0" w:lastRowLastColumn="0"/>
+              <w:rPr>
+                <w:rFonts w:ascii="Arial" w:hAnsi="Arial" w:cs="Arial" w:hint="cs"/>
+                <w:color w:val="000000"/>
+                <w:sz w:val="21"/>
+                <w:szCs w:val="21"/>
+                <w:rtl/>
+              </w:rPr>
+            </w:pPr>
+            <w:r>
+              <w:rPr>
+                <w:rFonts w:ascii="Arial" w:hAnsi="Arial" w:cs="Arial" w:hint="cs"/>
+                <w:color w:val="000000"/>
+                <w:sz w:val="21"/>
+                <w:szCs w:val="21"/>
+                <w:rtl/>
+              </w:rPr>
+              <w:t xml:space="preserve">במדד </w:t>
+            </w:r>
+            <w:r>
+              <w:rPr>
+                <w:rFonts w:ascii="Arial" w:hAnsi="Arial" w:cs="Arial" w:hint="cs"/>
+                <w:color w:val="000000"/>
+                <w:sz w:val="21"/>
+                <w:szCs w:val="21"/>
+              </w:rPr>
+              <w:t>PMI</w:t>
+            </w:r>
+            <w:r>
+              <w:rPr>
+                <w:rFonts w:ascii="Arial" w:hAnsi="Arial" w:cs="Arial" w:hint="cs"/>
+                <w:color w:val="000000"/>
+                <w:sz w:val="21"/>
+                <w:szCs w:val="21"/>
+                <w:rtl/>
+              </w:rPr>
+              <w:t xml:space="preserve"> לא נכנס לרשימת ה-100 הראשונים עקב כניסה של זוגות מילים נדירות אשר תפסו את המקומות הראשונים.</w:t>
             </w:r>
           </w:p>
         </w:tc>
@@ -919,7 +1507,7 @@
         <w:tc>
           <w:tcPr>
             <w:cnfStyle w:val="001000000000" w:firstRow="0" w:lastRow="0" w:firstColumn="1" w:lastColumn="0" w:oddVBand="0" w:evenVBand="0" w:oddHBand="0" w:evenHBand="0" w:firstRowFirstColumn="0" w:firstRowLastColumn="0" w:lastRowFirstColumn="0" w:lastRowLastColumn="0"/>
-            <w:tcW w:w="1659" w:type="dxa"/>
+            <w:tcW w:w="1076" w:type="dxa"/>
           </w:tcPr>
           <w:p>
             <w:pPr>
@@ -936,19 +1524,61 @@
             </w:pPr>
             <w:r>
               <w:rPr>
-                <w:rFonts w:ascii="Arial" w:hAnsi="Arial" w:cs="Arial" w:hint="cs"/>
-                <w:color w:val="000000"/>
-                <w:sz w:val="21"/>
-                <w:szCs w:val="21"/>
-                <w:rtl/>
-              </w:rPr>
-              <w:t>לקריאה נוספת</w:t>
-            </w:r>
+                <w:rFonts w:ascii="Arial" w:hAnsi="Arial" w:cs="Arial"/>
+                <w:color w:val="000000"/>
+                <w:sz w:val="21"/>
+                <w:szCs w:val="21"/>
+                <w:rtl/>
+              </w:rPr>
+              <w:t>,1977 ,1980</w:t>
+            </w:r>
+          </w:p>
+          <w:p>
+            <w:pPr>
+              <w:pStyle w:val="NormalWeb"/>
+              <w:bidi/>
+              <w:spacing w:before="0" w:beforeAutospacing="0" w:after="240" w:afterAutospacing="0" w:line="258" w:lineRule="atLeast"/>
+              <w:rPr>
+                <w:rFonts w:ascii="Arial" w:hAnsi="Arial" w:cs="Arial"/>
+                <w:color w:val="000000"/>
+                <w:sz w:val="21"/>
+                <w:szCs w:val="21"/>
+              </w:rPr>
+            </w:pPr>
+            <w:r>
+              <w:rPr>
+                <w:rFonts w:ascii="Arial" w:hAnsi="Arial" w:cs="Arial" w:hint="cs"/>
+                <w:color w:val="FF0000"/>
+                <w:sz w:val="21"/>
+                <w:szCs w:val="21"/>
+              </w:rPr>
+              <w:t>A</w:t>
+            </w:r>
+            <w:r>
+              <w:rPr>
+                <w:rFonts w:ascii="Arial" w:hAnsi="Arial" w:cs="Arial"/>
+                <w:color w:val="FF0000"/>
+                <w:sz w:val="21"/>
+                <w:szCs w:val="21"/>
+              </w:rPr>
+              <w:t xml:space="preserve">lain </w:t>
+            </w:r>
+            <w:proofErr w:type="spellStart"/>
+            <w:r>
+              <w:rPr>
+                <w:rFonts w:ascii="Arial" w:hAnsi="Arial" w:cs="Arial"/>
+                <w:color w:val="FF0000"/>
+                <w:sz w:val="21"/>
+                <w:szCs w:val="21"/>
+              </w:rPr>
+              <w:t>Delon</w:t>
+            </w:r>
+            <w:proofErr w:type="spellEnd"/>
           </w:p>
         </w:tc>
         <w:tc>
           <w:tcPr>
-            <w:tcW w:w="1659" w:type="dxa"/>
+            <w:tcW w:w="1017" w:type="dxa"/>
           </w:tcPr>
           <w:p>
             <w:pPr>
@@ -972,13 +1602,13 @@
                 <w:szCs w:val="21"/>
                 <w:rtl/>
               </w:rPr>
-              <w:t>91</w:t>
+              <w:t>לא במאה הראשונים</w:t>
             </w:r>
           </w:p>
         </w:tc>
         <w:tc>
           <w:tcPr>
-            <w:tcW w:w="1659" w:type="dxa"/>
+            <w:tcW w:w="1017" w:type="dxa"/>
           </w:tcPr>
           <w:p>
             <w:pPr>
@@ -1002,13 +1632,13 @@
                 <w:szCs w:val="21"/>
                 <w:rtl/>
               </w:rPr>
-              <w:t>54</w:t>
+              <w:t>לא במאה הראשונים</w:t>
             </w:r>
           </w:p>
         </w:tc>
         <w:tc>
           <w:tcPr>
-            <w:tcW w:w="1659" w:type="dxa"/>
+            <w:tcW w:w="1085" w:type="dxa"/>
           </w:tcPr>
           <w:p>
             <w:pPr>
@@ -1032,24 +1662,17 @@
                 <w:szCs w:val="21"/>
                 <w:rtl/>
               </w:rPr>
-              <w:t>לא במאה הראשונים</w:t>
+              <w:t>1</w:t>
             </w:r>
           </w:p>
-        </w:tc>
-      </w:tr>
-      <w:tr>
-        <w:tc>
-          <w:tcPr>
-            <w:cnfStyle w:val="001000000000" w:firstRow="0" w:lastRow="0" w:firstColumn="1" w:lastColumn="0" w:oddVBand="0" w:evenVBand="0" w:oddHBand="0" w:evenHBand="0" w:firstRowFirstColumn="0" w:firstRowLastColumn="0" w:lastRowFirstColumn="0" w:lastRowLastColumn="0"/>
-            <w:tcW w:w="1659" w:type="dxa"/>
-          </w:tcPr>
           <w:p>
             <w:pPr>
               <w:pStyle w:val="NormalWeb"/>
               <w:bidi/>
               <w:spacing w:before="0" w:beforeAutospacing="0" w:after="240" w:afterAutospacing="0" w:line="258" w:lineRule="atLeast"/>
-              <w:rPr>
-                <w:rFonts w:ascii="Arial" w:hAnsi="Arial" w:cs="Arial"/>
+              <w:cnfStyle w:val="000000100000" w:firstRow="0" w:lastRow="0" w:firstColumn="0" w:lastColumn="0" w:oddVBand="0" w:evenVBand="0" w:oddHBand="1" w:evenHBand="0" w:firstRowFirstColumn="0" w:firstRowLastColumn="0" w:lastRowFirstColumn="0" w:lastRowLastColumn="0"/>
+              <w:rPr>
+                <w:rFonts w:ascii="Arial" w:hAnsi="Arial" w:cs="Arial" w:hint="cs"/>
                 <w:color w:val="000000"/>
                 <w:sz w:val="21"/>
                 <w:szCs w:val="21"/>
@@ -1059,143 +1682,18 @@
             <w:r>
               <w:rPr>
                 <w:rFonts w:ascii="Arial" w:hAnsi="Arial" w:cs="Arial" w:hint="cs"/>
-                <w:color w:val="000000"/>
-                <w:sz w:val="21"/>
-                <w:szCs w:val="21"/>
-                <w:rtl/>
-              </w:rPr>
-              <w:t>ככל הנראה</w:t>
+                <w:color w:val="FF0000"/>
+                <w:sz w:val="21"/>
+                <w:szCs w:val="21"/>
+                <w:rtl/>
+              </w:rPr>
+              <w:t>67</w:t>
             </w:r>
           </w:p>
         </w:tc>
         <w:tc>
           <w:tcPr>
-            <w:tcW w:w="1659" w:type="dxa"/>
-          </w:tcPr>
-          <w:p>
-            <w:pPr>
-              <w:pStyle w:val="NormalWeb"/>
-              <w:bidi/>
-              <w:spacing w:before="0" w:beforeAutospacing="0" w:after="240" w:afterAutospacing="0" w:line="258" w:lineRule="atLeast"/>
-              <w:cnfStyle w:val="000000000000" w:firstRow="0" w:lastRow="0" w:firstColumn="0" w:lastColumn="0" w:oddVBand="0" w:evenVBand="0" w:oddHBand="0" w:evenHBand="0" w:firstRowFirstColumn="0" w:firstRowLastColumn="0" w:lastRowFirstColumn="0" w:lastRowLastColumn="0"/>
-              <w:rPr>
-                <w:rFonts w:ascii="Arial" w:hAnsi="Arial" w:cs="Arial"/>
-                <w:color w:val="000000"/>
-                <w:sz w:val="21"/>
-                <w:szCs w:val="21"/>
-                <w:rtl/>
-              </w:rPr>
-            </w:pPr>
-            <w:r>
-              <w:rPr>
-                <w:rFonts w:ascii="Arial" w:hAnsi="Arial" w:cs="Arial" w:hint="cs"/>
-                <w:color w:val="000000"/>
-                <w:sz w:val="21"/>
-                <w:szCs w:val="21"/>
-                <w:rtl/>
-              </w:rPr>
-              <w:t>לא במאה הראשונים</w:t>
-            </w:r>
-          </w:p>
-        </w:tc>
-        <w:tc>
-          <w:tcPr>
-            <w:tcW w:w="1659" w:type="dxa"/>
-          </w:tcPr>
-          <w:p>
-            <w:pPr>
-              <w:pStyle w:val="NormalWeb"/>
-              <w:bidi/>
-              <w:spacing w:before="0" w:beforeAutospacing="0" w:after="240" w:afterAutospacing="0" w:line="258" w:lineRule="atLeast"/>
-              <w:cnfStyle w:val="000000000000" w:firstRow="0" w:lastRow="0" w:firstColumn="0" w:lastColumn="0" w:oddVBand="0" w:evenVBand="0" w:oddHBand="0" w:evenHBand="0" w:firstRowFirstColumn="0" w:firstRowLastColumn="0" w:lastRowFirstColumn="0" w:lastRowLastColumn="0"/>
-              <w:rPr>
-                <w:rFonts w:ascii="Arial" w:hAnsi="Arial" w:cs="Arial"/>
-                <w:color w:val="000000"/>
-                <w:sz w:val="21"/>
-                <w:szCs w:val="21"/>
-                <w:rtl/>
-              </w:rPr>
-            </w:pPr>
-            <w:r>
-              <w:rPr>
-                <w:rFonts w:ascii="Arial" w:hAnsi="Arial" w:cs="Arial" w:hint="cs"/>
-                <w:color w:val="000000"/>
-                <w:sz w:val="21"/>
-                <w:szCs w:val="21"/>
-                <w:rtl/>
-              </w:rPr>
-              <w:t>99</w:t>
-            </w:r>
-          </w:p>
-        </w:tc>
-        <w:tc>
-          <w:tcPr>
-            <w:tcW w:w="1659" w:type="dxa"/>
-          </w:tcPr>
-          <w:p>
-            <w:pPr>
-              <w:pStyle w:val="NormalWeb"/>
-              <w:bidi/>
-              <w:spacing w:before="0" w:beforeAutospacing="0" w:after="240" w:afterAutospacing="0" w:line="258" w:lineRule="atLeast"/>
-              <w:cnfStyle w:val="000000000000" w:firstRow="0" w:lastRow="0" w:firstColumn="0" w:lastColumn="0" w:oddVBand="0" w:evenVBand="0" w:oddHBand="0" w:evenHBand="0" w:firstRowFirstColumn="0" w:firstRowLastColumn="0" w:lastRowFirstColumn="0" w:lastRowLastColumn="0"/>
-              <w:rPr>
-                <w:rFonts w:ascii="Arial" w:hAnsi="Arial" w:cs="Arial"/>
-                <w:color w:val="000000"/>
-                <w:sz w:val="21"/>
-                <w:szCs w:val="21"/>
-                <w:rtl/>
-              </w:rPr>
-            </w:pPr>
-            <w:r>
-              <w:rPr>
-                <w:rFonts w:ascii="Arial" w:hAnsi="Arial" w:cs="Arial" w:hint="cs"/>
-                <w:color w:val="000000"/>
-                <w:sz w:val="21"/>
-                <w:szCs w:val="21"/>
-                <w:rtl/>
-              </w:rPr>
-              <w:t>לא במאה הראשונים</w:t>
-            </w:r>
-          </w:p>
-        </w:tc>
-      </w:tr>
-      <w:tr>
-        <w:trPr>
-          <w:cnfStyle w:val="000000100000" w:firstRow="0" w:lastRow="0" w:firstColumn="0" w:lastColumn="0" w:oddVBand="0" w:evenVBand="0" w:oddHBand="1" w:evenHBand="0" w:firstRowFirstColumn="0" w:firstRowLastColumn="0" w:lastRowFirstColumn="0" w:lastRowLastColumn="0"/>
-        </w:trPr>
-        <w:tc>
-          <w:tcPr>
-            <w:cnfStyle w:val="001000000000" w:firstRow="0" w:lastRow="0" w:firstColumn="1" w:lastColumn="0" w:oddVBand="0" w:evenVBand="0" w:oddHBand="0" w:evenHBand="0" w:firstRowFirstColumn="0" w:firstRowLastColumn="0" w:lastRowFirstColumn="0" w:lastRowLastColumn="0"/>
-            <w:tcW w:w="1659" w:type="dxa"/>
-          </w:tcPr>
-          <w:p>
-            <w:pPr>
-              <w:pStyle w:val="NormalWeb"/>
-              <w:bidi/>
-              <w:spacing w:before="0" w:beforeAutospacing="0" w:after="240" w:afterAutospacing="0" w:line="258" w:lineRule="atLeast"/>
-              <w:rPr>
-                <w:rFonts w:ascii="Arial" w:hAnsi="Arial" w:cs="Arial"/>
-                <w:color w:val="000000"/>
-                <w:sz w:val="21"/>
-                <w:szCs w:val="21"/>
-                <w:rtl/>
-              </w:rPr>
-            </w:pPr>
-            <w:r>
-              <w:rPr>
-                <w:rFonts w:ascii="Arial" w:hAnsi="Arial" w:cs="Arial" w:hint="cs"/>
-                <w:color w:val="000000"/>
-                <w:sz w:val="21"/>
-                <w:szCs w:val="21"/>
-                <w:rtl/>
-              </w:rPr>
-              <w:t>בית המשפט</w:t>
-            </w:r>
-          </w:p>
-        </w:tc>
-        <w:tc>
-          <w:tcPr>
-            <w:tcW w:w="1659" w:type="dxa"/>
+            <w:tcW w:w="4111" w:type="dxa"/>
           </w:tcPr>
           <w:p>
             <w:pPr>
@@ -1204,7 +1702,7 @@
               <w:spacing w:before="0" w:beforeAutospacing="0" w:after="240" w:afterAutospacing="0" w:line="258" w:lineRule="atLeast"/>
               <w:cnfStyle w:val="000000100000" w:firstRow="0" w:lastRow="0" w:firstColumn="0" w:lastColumn="0" w:oddVBand="0" w:evenVBand="0" w:oddHBand="1" w:evenHBand="0" w:firstRowFirstColumn="0" w:firstRowLastColumn="0" w:lastRowFirstColumn="0" w:lastRowLastColumn="0"/>
               <w:rPr>
-                <w:rFonts w:ascii="Arial" w:hAnsi="Arial" w:cs="Arial"/>
+                <w:rFonts w:ascii="Arial" w:hAnsi="Arial" w:cs="Arial" w:hint="cs"/>
                 <w:color w:val="000000"/>
                 <w:sz w:val="21"/>
                 <w:szCs w:val="21"/>
@@ -1219,14 +1717,47 @@
                 <w:szCs w:val="21"/>
                 <w:rtl/>
               </w:rPr>
-              <w:t>לא במאה הראשונים</w:t>
+              <w:t>התוצאה בעלת דירוג ה-</w:t>
+            </w:r>
+            <w:r>
+              <w:rPr>
+                <w:rFonts w:ascii="Arial" w:hAnsi="Arial" w:cs="Arial" w:hint="cs"/>
+                <w:color w:val="000000"/>
+                <w:sz w:val="21"/>
+                <w:szCs w:val="21"/>
+              </w:rPr>
+              <w:t>PMI</w:t>
+            </w:r>
+            <w:r>
+              <w:rPr>
+                <w:rFonts w:ascii="Arial" w:hAnsi="Arial" w:cs="Arial" w:hint="cs"/>
+                <w:color w:val="000000"/>
+                <w:sz w:val="21"/>
+                <w:szCs w:val="21"/>
+                <w:rtl/>
+              </w:rPr>
+              <w:t xml:space="preserve"> הגבוה ביותר בעקבות התדירות הנמוכה של הטוקנים בקורפוס. ברור שביטוי זה לא מעניין כלל והוא דוגמא מצוינת לרעש שמתקבל ממדד ה-</w:t>
+            </w:r>
+            <w:r>
+              <w:rPr>
+                <w:rFonts w:ascii="Arial" w:hAnsi="Arial" w:cs="Arial" w:hint="cs"/>
+                <w:color w:val="000000"/>
+                <w:sz w:val="21"/>
+                <w:szCs w:val="21"/>
+              </w:rPr>
+              <w:t>PMI</w:t>
+            </w:r>
+            <w:r>
+              <w:rPr>
+                <w:rFonts w:ascii="Arial" w:hAnsi="Arial" w:cs="Arial" w:hint="cs"/>
+                <w:color w:val="000000"/>
+                <w:sz w:val="21"/>
+                <w:szCs w:val="21"/>
+                <w:rtl/>
+              </w:rPr>
+              <w:t>.</w:t>
             </w:r>
           </w:p>
-        </w:tc>
-        <w:tc>
-          <w:tcPr>
-            <w:tcW w:w="1659" w:type="dxa"/>
-          </w:tcPr>
           <w:p>
             <w:pPr>
               <w:pStyle w:val="NormalWeb"/>
@@ -1249,417 +1780,18 @@
                 <w:szCs w:val="21"/>
                 <w:rtl/>
               </w:rPr>
-              <w:t>65</w:t>
-            </w:r>
-          </w:p>
-        </w:tc>
-        <w:tc>
-          <w:tcPr>
-            <w:tcW w:w="1659" w:type="dxa"/>
-          </w:tcPr>
-          <w:p>
-            <w:pPr>
-              <w:pStyle w:val="NormalWeb"/>
-              <w:bidi/>
-              <w:spacing w:before="0" w:beforeAutospacing="0" w:after="240" w:afterAutospacing="0" w:line="258" w:lineRule="atLeast"/>
-              <w:cnfStyle w:val="000000100000" w:firstRow="0" w:lastRow="0" w:firstColumn="0" w:lastColumn="0" w:oddVBand="0" w:evenVBand="0" w:oddHBand="1" w:evenHBand="0" w:firstRowFirstColumn="0" w:firstRowLastColumn="0" w:lastRowFirstColumn="0" w:lastRowLastColumn="0"/>
-              <w:rPr>
-                <w:rFonts w:ascii="Arial" w:hAnsi="Arial" w:cs="Arial"/>
-                <w:color w:val="000000"/>
-                <w:sz w:val="21"/>
-                <w:szCs w:val="21"/>
-                <w:rtl/>
-              </w:rPr>
-            </w:pPr>
-            <w:r>
-              <w:rPr>
-                <w:rFonts w:ascii="Arial" w:hAnsi="Arial" w:cs="Arial" w:hint="cs"/>
-                <w:color w:val="000000"/>
-                <w:sz w:val="21"/>
-                <w:szCs w:val="21"/>
-                <w:rtl/>
-              </w:rPr>
-              <w:t>לא במאה הראשונים</w:t>
-            </w:r>
-          </w:p>
-        </w:tc>
-      </w:tr>
-      <w:tr>
-        <w:tc>
-          <w:tcPr>
-            <w:cnfStyle w:val="001000000000" w:firstRow="0" w:lastRow="0" w:firstColumn="1" w:lastColumn="0" w:oddVBand="0" w:evenVBand="0" w:oddHBand="0" w:evenHBand="0" w:firstRowFirstColumn="0" w:firstRowLastColumn="0" w:lastRowFirstColumn="0" w:lastRowLastColumn="0"/>
-            <w:tcW w:w="1659" w:type="dxa"/>
-          </w:tcPr>
-          <w:p>
-            <w:pPr>
-              <w:pStyle w:val="NormalWeb"/>
-              <w:bidi/>
-              <w:spacing w:before="0" w:beforeAutospacing="0" w:after="240" w:afterAutospacing="0" w:line="258" w:lineRule="atLeast"/>
-              <w:rPr>
-                <w:rFonts w:ascii="Arial" w:hAnsi="Arial" w:cs="Arial"/>
-                <w:color w:val="000000"/>
-                <w:sz w:val="21"/>
-                <w:szCs w:val="21"/>
-                <w:rtl/>
-              </w:rPr>
-            </w:pPr>
-            <w:r>
-              <w:rPr>
-                <w:rFonts w:ascii="Arial" w:hAnsi="Arial" w:cs="Arial" w:hint="cs"/>
-                <w:color w:val="000000"/>
-                <w:sz w:val="21"/>
-                <w:szCs w:val="21"/>
-                <w:rtl/>
-              </w:rPr>
-              <w:t>בית הספר</w:t>
-            </w:r>
-          </w:p>
-        </w:tc>
-        <w:tc>
-          <w:tcPr>
-            <w:tcW w:w="1659" w:type="dxa"/>
-          </w:tcPr>
-          <w:p>
-            <w:pPr>
-              <w:pStyle w:val="NormalWeb"/>
-              <w:bidi/>
-              <w:spacing w:before="0" w:beforeAutospacing="0" w:after="240" w:afterAutospacing="0" w:line="258" w:lineRule="atLeast"/>
-              <w:cnfStyle w:val="000000000000" w:firstRow="0" w:lastRow="0" w:firstColumn="0" w:lastColumn="0" w:oddVBand="0" w:evenVBand="0" w:oddHBand="0" w:evenHBand="0" w:firstRowFirstColumn="0" w:firstRowLastColumn="0" w:lastRowFirstColumn="0" w:lastRowLastColumn="0"/>
-              <w:rPr>
-                <w:rFonts w:ascii="Arial" w:hAnsi="Arial" w:cs="Arial"/>
-                <w:color w:val="000000"/>
-                <w:sz w:val="21"/>
-                <w:szCs w:val="21"/>
-                <w:rtl/>
-              </w:rPr>
-            </w:pPr>
-            <w:r>
-              <w:rPr>
-                <w:rFonts w:ascii="Arial" w:hAnsi="Arial" w:cs="Arial" w:hint="cs"/>
-                <w:color w:val="000000"/>
-                <w:sz w:val="21"/>
-                <w:szCs w:val="21"/>
-                <w:rtl/>
-              </w:rPr>
-              <w:t>לא במאה הראשונים</w:t>
-            </w:r>
-          </w:p>
-        </w:tc>
-        <w:tc>
-          <w:tcPr>
-            <w:tcW w:w="1659" w:type="dxa"/>
-          </w:tcPr>
-          <w:p>
-            <w:pPr>
-              <w:pStyle w:val="NormalWeb"/>
-              <w:bidi/>
-              <w:spacing w:before="0" w:beforeAutospacing="0" w:after="240" w:afterAutospacing="0" w:line="258" w:lineRule="atLeast"/>
-              <w:cnfStyle w:val="000000000000" w:firstRow="0" w:lastRow="0" w:firstColumn="0" w:lastColumn="0" w:oddVBand="0" w:evenVBand="0" w:oddHBand="0" w:evenHBand="0" w:firstRowFirstColumn="0" w:firstRowLastColumn="0" w:lastRowFirstColumn="0" w:lastRowLastColumn="0"/>
-              <w:rPr>
-                <w:rFonts w:ascii="Arial" w:hAnsi="Arial" w:cs="Arial"/>
-                <w:color w:val="000000"/>
-                <w:sz w:val="21"/>
-                <w:szCs w:val="21"/>
-                <w:rtl/>
-              </w:rPr>
-            </w:pPr>
-            <w:r>
-              <w:rPr>
-                <w:rFonts w:ascii="Arial" w:hAnsi="Arial" w:cs="Arial" w:hint="cs"/>
-                <w:color w:val="000000"/>
-                <w:sz w:val="21"/>
-                <w:szCs w:val="21"/>
-                <w:rtl/>
-              </w:rPr>
-              <w:t>69</w:t>
-            </w:r>
-          </w:p>
-        </w:tc>
-        <w:tc>
-          <w:tcPr>
-            <w:tcW w:w="1659" w:type="dxa"/>
-          </w:tcPr>
-          <w:p>
-            <w:pPr>
-              <w:pStyle w:val="NormalWeb"/>
-              <w:bidi/>
-              <w:spacing w:before="0" w:beforeAutospacing="0" w:after="240" w:afterAutospacing="0" w:line="258" w:lineRule="atLeast"/>
-              <w:cnfStyle w:val="000000000000" w:firstRow="0" w:lastRow="0" w:firstColumn="0" w:lastColumn="0" w:oddVBand="0" w:evenVBand="0" w:oddHBand="0" w:evenHBand="0" w:firstRowFirstColumn="0" w:firstRowLastColumn="0" w:lastRowFirstColumn="0" w:lastRowLastColumn="0"/>
-              <w:rPr>
-                <w:rFonts w:ascii="Arial" w:hAnsi="Arial" w:cs="Arial"/>
-                <w:color w:val="000000"/>
-                <w:sz w:val="21"/>
-                <w:szCs w:val="21"/>
-                <w:rtl/>
-              </w:rPr>
-            </w:pPr>
-            <w:r>
-              <w:rPr>
-                <w:rFonts w:ascii="Arial" w:hAnsi="Arial" w:cs="Arial" w:hint="cs"/>
-                <w:color w:val="000000"/>
-                <w:sz w:val="21"/>
-                <w:szCs w:val="21"/>
-                <w:rtl/>
-              </w:rPr>
-              <w:t>לא במאה הראשונים</w:t>
-            </w:r>
-          </w:p>
-        </w:tc>
-      </w:tr>
-      <w:tr>
-        <w:trPr>
-          <w:cnfStyle w:val="000000100000" w:firstRow="0" w:lastRow="0" w:firstColumn="0" w:lastColumn="0" w:oddVBand="0" w:evenVBand="0" w:oddHBand="1" w:evenHBand="0" w:firstRowFirstColumn="0" w:firstRowLastColumn="0" w:lastRowFirstColumn="0" w:lastRowLastColumn="0"/>
-        </w:trPr>
-        <w:tc>
-          <w:tcPr>
-            <w:cnfStyle w:val="001000000000" w:firstRow="0" w:lastRow="0" w:firstColumn="1" w:lastColumn="0" w:oddVBand="0" w:evenVBand="0" w:oddHBand="0" w:evenHBand="0" w:firstRowFirstColumn="0" w:firstRowLastColumn="0" w:lastRowFirstColumn="0" w:lastRowLastColumn="0"/>
-            <w:tcW w:w="1659" w:type="dxa"/>
-          </w:tcPr>
-          <w:p>
-            <w:pPr>
-              <w:pStyle w:val="NormalWeb"/>
-              <w:bidi/>
-              <w:spacing w:before="0" w:beforeAutospacing="0" w:after="240" w:afterAutospacing="0" w:line="258" w:lineRule="atLeast"/>
-              <w:rPr>
-                <w:rFonts w:ascii="Arial" w:hAnsi="Arial" w:cs="Arial"/>
-                <w:color w:val="000000"/>
-                <w:sz w:val="21"/>
-                <w:szCs w:val="21"/>
-                <w:rtl/>
-              </w:rPr>
-            </w:pPr>
-            <w:r>
-              <w:rPr>
-                <w:rFonts w:ascii="Arial" w:hAnsi="Arial" w:cs="Arial"/>
-                <w:color w:val="000000"/>
-                <w:sz w:val="21"/>
-                <w:szCs w:val="21"/>
-                <w:rtl/>
-              </w:rPr>
-              <w:t>,1977 ,1980</w:t>
-            </w:r>
-          </w:p>
-        </w:tc>
-        <w:tc>
-          <w:tcPr>
-            <w:tcW w:w="1659" w:type="dxa"/>
-          </w:tcPr>
-          <w:p>
-            <w:pPr>
-              <w:pStyle w:val="NormalWeb"/>
-              <w:bidi/>
-              <w:spacing w:before="0" w:beforeAutospacing="0" w:after="240" w:afterAutospacing="0" w:line="258" w:lineRule="atLeast"/>
-              <w:cnfStyle w:val="000000100000" w:firstRow="0" w:lastRow="0" w:firstColumn="0" w:lastColumn="0" w:oddVBand="0" w:evenVBand="0" w:oddHBand="1" w:evenHBand="0" w:firstRowFirstColumn="0" w:firstRowLastColumn="0" w:lastRowFirstColumn="0" w:lastRowLastColumn="0"/>
-              <w:rPr>
-                <w:rFonts w:ascii="Arial" w:hAnsi="Arial" w:cs="Arial"/>
-                <w:color w:val="000000"/>
-                <w:sz w:val="21"/>
-                <w:szCs w:val="21"/>
-                <w:rtl/>
-              </w:rPr>
-            </w:pPr>
-            <w:r>
-              <w:rPr>
-                <w:rFonts w:ascii="Arial" w:hAnsi="Arial" w:cs="Arial" w:hint="cs"/>
-                <w:color w:val="000000"/>
-                <w:sz w:val="21"/>
-                <w:szCs w:val="21"/>
-                <w:rtl/>
-              </w:rPr>
-              <w:t>לא במאה הראשונים</w:t>
-            </w:r>
-          </w:p>
-        </w:tc>
-        <w:tc>
-          <w:tcPr>
-            <w:tcW w:w="1659" w:type="dxa"/>
-          </w:tcPr>
-          <w:p>
-            <w:pPr>
-              <w:pStyle w:val="NormalWeb"/>
-              <w:bidi/>
-              <w:spacing w:before="0" w:beforeAutospacing="0" w:after="240" w:afterAutospacing="0" w:line="258" w:lineRule="atLeast"/>
-              <w:cnfStyle w:val="000000100000" w:firstRow="0" w:lastRow="0" w:firstColumn="0" w:lastColumn="0" w:oddVBand="0" w:evenVBand="0" w:oddHBand="1" w:evenHBand="0" w:firstRowFirstColumn="0" w:firstRowLastColumn="0" w:lastRowFirstColumn="0" w:lastRowLastColumn="0"/>
-              <w:rPr>
-                <w:rFonts w:ascii="Arial" w:hAnsi="Arial" w:cs="Arial"/>
-                <w:color w:val="000000"/>
-                <w:sz w:val="21"/>
-                <w:szCs w:val="21"/>
-                <w:rtl/>
-              </w:rPr>
-            </w:pPr>
-            <w:r>
-              <w:rPr>
-                <w:rFonts w:ascii="Arial" w:hAnsi="Arial" w:cs="Arial" w:hint="cs"/>
-                <w:color w:val="000000"/>
-                <w:sz w:val="21"/>
-                <w:szCs w:val="21"/>
-                <w:rtl/>
-              </w:rPr>
-              <w:t>לא במאה הראשונים</w:t>
-            </w:r>
-          </w:p>
-        </w:tc>
-        <w:tc>
-          <w:tcPr>
-            <w:tcW w:w="1659" w:type="dxa"/>
-          </w:tcPr>
-          <w:p>
-            <w:pPr>
-              <w:pStyle w:val="NormalWeb"/>
-              <w:bidi/>
-              <w:spacing w:before="0" w:beforeAutospacing="0" w:after="240" w:afterAutospacing="0" w:line="258" w:lineRule="atLeast"/>
-              <w:cnfStyle w:val="000000100000" w:firstRow="0" w:lastRow="0" w:firstColumn="0" w:lastColumn="0" w:oddVBand="0" w:evenVBand="0" w:oddHBand="1" w:evenHBand="0" w:firstRowFirstColumn="0" w:firstRowLastColumn="0" w:lastRowFirstColumn="0" w:lastRowLastColumn="0"/>
-              <w:rPr>
-                <w:rFonts w:ascii="Arial" w:hAnsi="Arial" w:cs="Arial"/>
-                <w:color w:val="000000"/>
-                <w:sz w:val="21"/>
-                <w:szCs w:val="21"/>
-                <w:rtl/>
-              </w:rPr>
-            </w:pPr>
-            <w:r>
-              <w:rPr>
-                <w:rFonts w:ascii="Arial" w:hAnsi="Arial" w:cs="Arial" w:hint="cs"/>
-                <w:color w:val="000000"/>
-                <w:sz w:val="21"/>
-                <w:szCs w:val="21"/>
-                <w:rtl/>
-              </w:rPr>
-              <w:t>1</w:t>
-            </w:r>
-          </w:p>
-        </w:tc>
-      </w:tr>
-      <w:tr>
-        <w:tc>
-          <w:tcPr>
-            <w:cnfStyle w:val="001000000000" w:firstRow="0" w:lastRow="0" w:firstColumn="1" w:lastColumn="0" w:oddVBand="0" w:evenVBand="0" w:oddHBand="0" w:evenHBand="0" w:firstRowFirstColumn="0" w:firstRowLastColumn="0" w:lastRowFirstColumn="0" w:lastRowLastColumn="0"/>
-            <w:tcW w:w="1659" w:type="dxa"/>
-          </w:tcPr>
-          <w:p>
-            <w:pPr>
-              <w:pStyle w:val="NormalWeb"/>
-              <w:bidi/>
-              <w:spacing w:before="0" w:beforeAutospacing="0" w:after="240" w:afterAutospacing="0" w:line="258" w:lineRule="atLeast"/>
-              <w:rPr>
-                <w:rFonts w:ascii="Arial" w:hAnsi="Arial" w:cs="Arial"/>
-                <w:color w:val="000000"/>
-                <w:sz w:val="21"/>
-                <w:szCs w:val="21"/>
-                <w:rtl/>
-              </w:rPr>
-            </w:pPr>
-            <w:r>
-              <w:rPr>
-                <w:rFonts w:ascii="Arial" w:hAnsi="Arial" w:cs="Arial"/>
-                <w:color w:val="000000"/>
-                <w:sz w:val="21"/>
-                <w:szCs w:val="21"/>
+              <w:t xml:space="preserve">עבור שני המדדים האחרים ברור כי בשל הנפוצות הנמוכה של שני הטוקנים ושל הביטוי </w:t>
+            </w:r>
+            <w:r>
+              <w:rPr>
+                <w:rFonts w:ascii="Arial" w:hAnsi="Arial" w:cs="Arial" w:hint="cs"/>
+                <w:color w:val="000000"/>
+                <w:sz w:val="21"/>
+                <w:szCs w:val="21"/>
+                <w:rtl/>
               </w:rPr>
               <w:lastRenderedPageBreak/>
-              <w:t xml:space="preserve">Alain </w:t>
-            </w:r>
-            <w:proofErr w:type="spellStart"/>
-            <w:r>
-              <w:rPr>
-                <w:rFonts w:ascii="Arial" w:hAnsi="Arial" w:cs="Arial"/>
-                <w:color w:val="000000"/>
-                <w:sz w:val="21"/>
-                <w:szCs w:val="21"/>
-              </w:rPr>
-              <w:t>Delon</w:t>
-            </w:r>
-            <w:proofErr w:type="spellEnd"/>
-          </w:p>
-        </w:tc>
-        <w:tc>
-          <w:tcPr>
-            <w:tcW w:w="1659" w:type="dxa"/>
-          </w:tcPr>
-          <w:p>
-            <w:pPr>
-              <w:pStyle w:val="NormalWeb"/>
-              <w:bidi/>
-              <w:spacing w:before="0" w:beforeAutospacing="0" w:after="240" w:afterAutospacing="0" w:line="258" w:lineRule="atLeast"/>
-              <w:cnfStyle w:val="000000000000" w:firstRow="0" w:lastRow="0" w:firstColumn="0" w:lastColumn="0" w:oddVBand="0" w:evenVBand="0" w:oddHBand="0" w:evenHBand="0" w:firstRowFirstColumn="0" w:firstRowLastColumn="0" w:lastRowFirstColumn="0" w:lastRowLastColumn="0"/>
-              <w:rPr>
-                <w:rFonts w:ascii="Arial" w:hAnsi="Arial" w:cs="Arial"/>
-                <w:color w:val="000000"/>
-                <w:sz w:val="21"/>
-                <w:szCs w:val="21"/>
-                <w:rtl/>
-              </w:rPr>
-            </w:pPr>
-            <w:r>
-              <w:rPr>
-                <w:rFonts w:ascii="Arial" w:hAnsi="Arial" w:cs="Arial" w:hint="cs"/>
-                <w:color w:val="000000"/>
-                <w:sz w:val="21"/>
-                <w:szCs w:val="21"/>
-                <w:rtl/>
-              </w:rPr>
-              <w:t>לא במאה הראשונים</w:t>
-            </w:r>
-          </w:p>
-        </w:tc>
-        <w:tc>
-          <w:tcPr>
-            <w:tcW w:w="1659" w:type="dxa"/>
-          </w:tcPr>
-          <w:p>
-            <w:pPr>
-              <w:pStyle w:val="NormalWeb"/>
-              <w:bidi/>
-              <w:spacing w:before="0" w:beforeAutospacing="0" w:after="240" w:afterAutospacing="0" w:line="258" w:lineRule="atLeast"/>
-              <w:cnfStyle w:val="000000000000" w:firstRow="0" w:lastRow="0" w:firstColumn="0" w:lastColumn="0" w:oddVBand="0" w:evenVBand="0" w:oddHBand="0" w:evenHBand="0" w:firstRowFirstColumn="0" w:firstRowLastColumn="0" w:lastRowFirstColumn="0" w:lastRowLastColumn="0"/>
-              <w:rPr>
-                <w:rFonts w:ascii="Arial" w:hAnsi="Arial" w:cs="Arial"/>
-                <w:color w:val="000000"/>
-                <w:sz w:val="21"/>
-                <w:szCs w:val="21"/>
-                <w:rtl/>
-              </w:rPr>
-            </w:pPr>
-            <w:r>
-              <w:rPr>
-                <w:rFonts w:ascii="Arial" w:hAnsi="Arial" w:cs="Arial" w:hint="cs"/>
-                <w:color w:val="000000"/>
-                <w:sz w:val="21"/>
-                <w:szCs w:val="21"/>
-                <w:rtl/>
-              </w:rPr>
-              <w:t>לא במאה הראשונים</w:t>
-            </w:r>
-          </w:p>
-        </w:tc>
-        <w:tc>
-          <w:tcPr>
-            <w:tcW w:w="1659" w:type="dxa"/>
-          </w:tcPr>
-          <w:p>
-            <w:pPr>
-              <w:pStyle w:val="NormalWeb"/>
-              <w:bidi/>
-              <w:spacing w:before="0" w:beforeAutospacing="0" w:after="240" w:afterAutospacing="0" w:line="258" w:lineRule="atLeast"/>
-              <w:cnfStyle w:val="000000000000" w:firstRow="0" w:lastRow="0" w:firstColumn="0" w:lastColumn="0" w:oddVBand="0" w:evenVBand="0" w:oddHBand="0" w:evenHBand="0" w:firstRowFirstColumn="0" w:firstRowLastColumn="0" w:lastRowFirstColumn="0" w:lastRowLastColumn="0"/>
-              <w:rPr>
-                <w:rFonts w:ascii="Arial" w:hAnsi="Arial" w:cs="Arial"/>
-                <w:color w:val="000000"/>
-                <w:sz w:val="21"/>
-                <w:szCs w:val="21"/>
-                <w:rtl/>
-              </w:rPr>
-            </w:pPr>
-            <w:r>
-              <w:rPr>
-                <w:rFonts w:ascii="Arial" w:hAnsi="Arial" w:cs="Arial" w:hint="cs"/>
-                <w:color w:val="000000"/>
-                <w:sz w:val="21"/>
-                <w:szCs w:val="21"/>
-                <w:rtl/>
-              </w:rPr>
-              <w:t>67</w:t>
+              <w:t>המשותף הנוצר משניהם הביטוי לא נכנס לרשימת ה-100 הגבוהים ביותר במדד.</w:t>
             </w:r>
           </w:p>
         </w:tc>
@@ -1672,7 +1804,7 @@
         <w:bidi/>
         <w:spacing w:before="0" w:beforeAutospacing="0" w:after="240" w:afterAutospacing="0" w:line="258" w:lineRule="atLeast"/>
         <w:rPr>
-          <w:rFonts w:ascii="Arial" w:hAnsi="Arial" w:cs="Arial"/>
+          <w:rFonts w:ascii="Arial" w:hAnsi="Arial" w:cs="Arial" w:hint="cs"/>
           <w:color w:val="000000"/>
           <w:sz w:val="21"/>
           <w:szCs w:val="21"/>
@@ -1687,7 +1819,7 @@
         <w:bidi/>
         <w:spacing w:before="0" w:beforeAutospacing="0" w:after="240" w:afterAutospacing="0" w:line="258" w:lineRule="atLeast"/>
         <w:rPr>
-          <w:rFonts w:ascii="Arial" w:hAnsi="Arial" w:cs="Arial"/>
+          <w:rFonts w:ascii="Arial" w:hAnsi="Arial" w:cs="Arial" w:hint="cs"/>
           <w:color w:val="000000"/>
           <w:sz w:val="21"/>
           <w:szCs w:val="21"/>
@@ -1885,19 +2017,7 @@
           <w:szCs w:val="21"/>
           <w:rtl/>
         </w:rPr>
-        <w:t>כעת, יישמו לפחות 2 מהרעיונות שהצעתם על מנת לקבל תוצאות משמעותיו</w:t>
-      </w:r>
-      <w:bookmarkStart w:id="0" w:name="_GoBack"/>
-      <w:bookmarkEnd w:id="0"/>
-      <w:r>
-        <w:rPr>
-          <w:rFonts w:ascii="Arial" w:hAnsi="Arial" w:cs="Arial"/>
-          <w:color w:val="FF0000"/>
-          <w:sz w:val="21"/>
-          <w:szCs w:val="21"/>
-          <w:rtl/>
-        </w:rPr>
-        <w:t>ת יותר, ודווחו האם התקבל השיפור שקיוויתם לו. דווחו איזו הצעה עזרה לאיזה מדד (במידה והשיפור התקבל במדד מסוים אך לא באחר)</w:t>
+        <w:t>כעת, יישמו לפחות 2 מהרעיונות שהצעתם על מנת לקבל תוצאות משמעותיות יותר, ודווחו האם התקבל השיפור שקיוויתם לו. דווחו איזו הצעה עזרה לאיזה מדד (במידה והשיפור התקבל במדד מסוים אך לא באחר)</w:t>
       </w:r>
       <w:r>
         <w:rPr>
@@ -2792,7 +2912,6 @@
     <w:name w:val="Normal (Web)"/>
     <w:basedOn w:val="Normal"/>
     <w:uiPriority w:val="99"/>
-    <w:semiHidden/>
     <w:unhideWhenUsed/>
     <w:rsid w:val="00C002D2"/>
     <w:pPr>

</xml_diff>

<commit_message>
Added select section to report
</commit_message>
<xml_diff>
--- a/Reports/hw2report.docx
+++ b/Reports/hw2report.docx
@@ -667,6 +667,57 @@
         </w:rPr>
         <w:t xml:space="preserve">    </w:t>
       </w:r>
+    </w:p>
+    <w:p>
+      <w:pPr>
+        <w:pStyle w:val="Heading2"/>
+        <w:rPr>
+          <w:rtl/>
+        </w:rPr>
+      </w:pPr>
+      <w:r>
+        <w:rPr>
+          <w:rFonts w:hint="cs"/>
+          <w:rtl/>
+        </w:rPr>
+        <w:t xml:space="preserve">תוצאות </w:t>
+      </w:r>
+      <w:r>
+        <w:rPr>
+          <w:rFonts w:hint="cs"/>
+        </w:rPr>
+        <w:t>R</w:t>
+      </w:r>
+      <w:r>
+        <w:t>aw</w:t>
+      </w:r>
+      <w:r>
+        <w:rPr>
+          <w:rFonts w:hint="cs"/>
+          <w:rtl/>
+        </w:rPr>
+        <w:t xml:space="preserve"> </w:t>
+      </w:r>
+      <w:r>
+        <w:rPr>
+          <w:rtl/>
+        </w:rPr>
+        <w:t>–</w:t>
+      </w:r>
+      <w:r>
+        <w:rPr>
+          <w:rFonts w:hint="cs"/>
+          <w:rtl/>
+        </w:rPr>
+        <w:t xml:space="preserve"> 100 הביטויים המובילות בכל מדד</w:t>
+      </w:r>
+    </w:p>
+    <w:p>
+      <w:pPr>
+        <w:rPr>
+          <w:rtl/>
+        </w:rPr>
+      </w:pPr>
     </w:p>
     <w:tbl>
       <w:tblPr>
@@ -676,11 +727,11 @@
         <w:tblLook w:val="04A0" w:firstRow="1" w:lastRow="0" w:firstColumn="1" w:lastColumn="0" w:noHBand="0" w:noVBand="1"/>
       </w:tblPr>
       <w:tblGrid>
-        <w:gridCol w:w="1060"/>
-        <w:gridCol w:w="1278"/>
-        <w:gridCol w:w="1017"/>
-        <w:gridCol w:w="1079"/>
-        <w:gridCol w:w="3872"/>
+        <w:gridCol w:w="1603"/>
+        <w:gridCol w:w="1737"/>
+        <w:gridCol w:w="1170"/>
+        <w:gridCol w:w="1170"/>
+        <w:gridCol w:w="2626"/>
       </w:tblGrid>
       <w:tr>
         <w:trPr>
@@ -704,8 +755,6 @@
                 <w:rtl/>
               </w:rPr>
             </w:pPr>
-            <w:bookmarkStart w:id="0" w:name="_GoBack"/>
-            <w:bookmarkEnd w:id="0"/>
             <w:r>
               <w:rPr>
                 <w:rFonts w:ascii="Arial" w:hAnsi="Arial" w:cs="Arial" w:hint="cs"/>
@@ -861,7 +910,7 @@
               <w:spacing w:before="0" w:beforeAutospacing="0" w:after="240" w:afterAutospacing="0" w:line="258" w:lineRule="atLeast"/>
               <w:cnfStyle w:val="100000000000" w:firstRow="1" w:lastRow="0" w:firstColumn="0" w:lastColumn="0" w:oddVBand="0" w:evenVBand="0" w:oddHBand="0" w:evenHBand="0" w:firstRowFirstColumn="0" w:firstRowLastColumn="0" w:lastRowFirstColumn="0" w:lastRowLastColumn="0"/>
               <w:rPr>
-                <w:rFonts w:ascii="Arial" w:hAnsi="Arial" w:cs="Arial" w:hint="cs"/>
+                <w:rFonts w:ascii="Arial" w:hAnsi="Arial" w:cs="Arial"/>
                 <w:color w:val="000000"/>
                 <w:sz w:val="21"/>
                 <w:szCs w:val="21"/>
@@ -1016,7 +1065,7 @@
               <w:spacing w:before="0" w:beforeAutospacing="0" w:after="240" w:afterAutospacing="0" w:line="258" w:lineRule="atLeast"/>
               <w:cnfStyle w:val="000000100000" w:firstRow="0" w:lastRow="0" w:firstColumn="0" w:lastColumn="0" w:oddVBand="0" w:evenVBand="0" w:oddHBand="1" w:evenHBand="0" w:firstRowFirstColumn="0" w:firstRowLastColumn="0" w:lastRowFirstColumn="0" w:lastRowLastColumn="0"/>
               <w:rPr>
-                <w:rFonts w:ascii="Arial" w:hAnsi="Arial" w:cs="Arial" w:hint="cs"/>
+                <w:rFonts w:ascii="Arial" w:hAnsi="Arial" w:cs="Arial"/>
                 <w:color w:val="000000"/>
                 <w:sz w:val="21"/>
                 <w:szCs w:val="21"/>
@@ -1073,20 +1122,21 @@
           <w:p>
             <w:pPr>
               <w:pStyle w:val="NormalWeb"/>
+              <w:numPr>
+                <w:ilvl w:val="0"/>
+                <w:numId w:val="5"/>
+              </w:numPr>
               <w:bidi/>
               <w:spacing w:before="0" w:beforeAutospacing="0" w:after="240" w:afterAutospacing="0" w:line="258" w:lineRule="atLeast"/>
               <w:rPr>
                 <w:rFonts w:ascii="Arial" w:hAnsi="Arial" w:cs="Arial"/>
-                <w:color w:val="000000"/>
-                <w:sz w:val="21"/>
-                <w:szCs w:val="21"/>
-                <w:rtl/>
+                <w:sz w:val="21"/>
+                <w:szCs w:val="21"/>
               </w:rPr>
             </w:pPr>
             <w:r>
               <w:rPr>
                 <w:rFonts w:ascii="Arial" w:hAnsi="Arial" w:cs="Arial" w:hint="cs"/>
-                <w:color w:val="000000"/>
                 <w:sz w:val="21"/>
                 <w:szCs w:val="21"/>
                 <w:rtl/>
@@ -1097,20 +1147,21 @@
           <w:p>
             <w:pPr>
               <w:pStyle w:val="NormalWeb"/>
+              <w:numPr>
+                <w:ilvl w:val="0"/>
+                <w:numId w:val="5"/>
+              </w:numPr>
               <w:bidi/>
               <w:spacing w:before="0" w:beforeAutospacing="0" w:after="240" w:afterAutospacing="0" w:line="258" w:lineRule="atLeast"/>
               <w:rPr>
                 <w:rFonts w:ascii="Arial" w:hAnsi="Arial" w:cs="Arial"/>
-                <w:color w:val="000000"/>
-                <w:sz w:val="21"/>
-                <w:szCs w:val="21"/>
-                <w:rtl/>
+                <w:sz w:val="21"/>
+                <w:szCs w:val="21"/>
               </w:rPr>
             </w:pPr>
             <w:r>
               <w:rPr>
                 <w:rFonts w:ascii="Arial" w:hAnsi="Arial" w:cs="Arial" w:hint="cs"/>
-                <w:color w:val="FF0000"/>
                 <w:sz w:val="21"/>
                 <w:szCs w:val="21"/>
                 <w:rtl/>
@@ -1121,11 +1172,14 @@
           <w:p>
             <w:pPr>
               <w:pStyle w:val="NormalWeb"/>
+              <w:numPr>
+                <w:ilvl w:val="0"/>
+                <w:numId w:val="5"/>
+              </w:numPr>
               <w:bidi/>
               <w:spacing w:before="0" w:beforeAutospacing="0" w:after="240" w:afterAutospacing="0" w:line="258" w:lineRule="atLeast"/>
               <w:rPr>
                 <w:rFonts w:ascii="Arial" w:hAnsi="Arial" w:cs="Arial"/>
-                <w:color w:val="44546A" w:themeColor="text2"/>
                 <w:sz w:val="21"/>
                 <w:szCs w:val="21"/>
                 <w:rtl/>
@@ -1134,7 +1188,6 @@
             <w:r>
               <w:rPr>
                 <w:rFonts w:ascii="Arial" w:hAnsi="Arial" w:cs="Arial" w:hint="cs"/>
-                <w:color w:val="44546A" w:themeColor="text2"/>
                 <w:sz w:val="21"/>
                 <w:szCs w:val="21"/>
                 <w:rtl/>
@@ -1150,12 +1203,15 @@
           <w:p>
             <w:pPr>
               <w:pStyle w:val="NormalWeb"/>
+              <w:numPr>
+                <w:ilvl w:val="0"/>
+                <w:numId w:val="6"/>
+              </w:numPr>
               <w:bidi/>
               <w:spacing w:before="0" w:beforeAutospacing="0" w:after="240" w:afterAutospacing="0" w:line="258" w:lineRule="atLeast"/>
               <w:cnfStyle w:val="000000000000" w:firstRow="0" w:lastRow="0" w:firstColumn="0" w:lastColumn="0" w:oddVBand="0" w:evenVBand="0" w:oddHBand="0" w:evenHBand="0" w:firstRowFirstColumn="0" w:firstRowLastColumn="0" w:lastRowFirstColumn="0" w:lastRowLastColumn="0"/>
               <w:rPr>
                 <w:rFonts w:ascii="Arial" w:hAnsi="Arial" w:cs="Arial"/>
-                <w:color w:val="000000"/>
                 <w:sz w:val="21"/>
                 <w:szCs w:val="21"/>
                 <w:rtl/>
@@ -1164,7 +1220,6 @@
             <w:r>
               <w:rPr>
                 <w:rFonts w:ascii="Arial" w:hAnsi="Arial" w:cs="Arial" w:hint="cs"/>
-                <w:color w:val="000000"/>
                 <w:sz w:val="21"/>
                 <w:szCs w:val="21"/>
                 <w:rtl/>
@@ -1174,7 +1229,6 @@
             <w:r>
               <w:rPr>
                 <w:rFonts w:ascii="Arial" w:hAnsi="Arial" w:cs="Arial" w:hint="cs"/>
-                <w:color w:val="000000"/>
                 <w:sz w:val="21"/>
                 <w:szCs w:val="21"/>
                 <w:rtl/>
@@ -1185,12 +1239,15 @@
           <w:p>
             <w:pPr>
               <w:pStyle w:val="NormalWeb"/>
+              <w:numPr>
+                <w:ilvl w:val="0"/>
+                <w:numId w:val="6"/>
+              </w:numPr>
               <w:bidi/>
               <w:spacing w:before="0" w:beforeAutospacing="0" w:after="240" w:afterAutospacing="0" w:line="258" w:lineRule="atLeast"/>
               <w:cnfStyle w:val="000000000000" w:firstRow="0" w:lastRow="0" w:firstColumn="0" w:lastColumn="0" w:oddVBand="0" w:evenVBand="0" w:oddHBand="0" w:evenHBand="0" w:firstRowFirstColumn="0" w:firstRowLastColumn="0" w:lastRowFirstColumn="0" w:lastRowLastColumn="0"/>
               <w:rPr>
                 <w:rFonts w:ascii="Arial" w:hAnsi="Arial" w:cs="Arial"/>
-                <w:color w:val="000000"/>
                 <w:sz w:val="21"/>
                 <w:szCs w:val="21"/>
                 <w:rtl/>
@@ -1199,7 +1256,6 @@
             <w:r>
               <w:rPr>
                 <w:rFonts w:ascii="Arial" w:hAnsi="Arial" w:cs="Arial" w:hint="cs"/>
-                <w:color w:val="FF0000"/>
                 <w:sz w:val="21"/>
                 <w:szCs w:val="21"/>
                 <w:rtl/>
@@ -1210,36 +1266,23 @@
           <w:p>
             <w:pPr>
               <w:pStyle w:val="NormalWeb"/>
+              <w:numPr>
+                <w:ilvl w:val="0"/>
+                <w:numId w:val="6"/>
+              </w:numPr>
               <w:bidi/>
               <w:spacing w:before="0" w:beforeAutospacing="0" w:after="240" w:afterAutospacing="0" w:line="258" w:lineRule="atLeast"/>
               <w:cnfStyle w:val="000000000000" w:firstRow="0" w:lastRow="0" w:firstColumn="0" w:lastColumn="0" w:oddVBand="0" w:evenVBand="0" w:oddHBand="0" w:evenHBand="0" w:firstRowFirstColumn="0" w:firstRowLastColumn="0" w:lastRowFirstColumn="0" w:lastRowLastColumn="0"/>
               <w:rPr>
                 <w:rFonts w:ascii="Arial" w:hAnsi="Arial" w:cs="Arial"/>
-                <w:color w:val="000000"/>
                 <w:sz w:val="21"/>
                 <w:szCs w:val="21"/>
                 <w:rtl/>
               </w:rPr>
             </w:pPr>
-          </w:p>
-          <w:p>
-            <w:pPr>
-              <w:pStyle w:val="NormalWeb"/>
-              <w:bidi/>
-              <w:spacing w:before="0" w:beforeAutospacing="0" w:after="240" w:afterAutospacing="0" w:line="258" w:lineRule="atLeast"/>
-              <w:cnfStyle w:val="000000000000" w:firstRow="0" w:lastRow="0" w:firstColumn="0" w:lastColumn="0" w:oddVBand="0" w:evenVBand="0" w:oddHBand="0" w:evenHBand="0" w:firstRowFirstColumn="0" w:firstRowLastColumn="0" w:lastRowFirstColumn="0" w:lastRowLastColumn="0"/>
-              <w:rPr>
-                <w:rFonts w:ascii="Arial" w:hAnsi="Arial" w:cs="Arial"/>
-                <w:color w:val="000000"/>
-                <w:sz w:val="21"/>
-                <w:szCs w:val="21"/>
-                <w:rtl/>
-              </w:rPr>
-            </w:pPr>
-            <w:r>
-              <w:rPr>
-                <w:rFonts w:ascii="Arial" w:hAnsi="Arial" w:cs="Arial" w:hint="cs"/>
-                <w:color w:val="000000"/>
+            <w:r>
+              <w:rPr>
+                <w:rFonts w:ascii="Arial" w:hAnsi="Arial" w:cs="Arial" w:hint="cs"/>
                 <w:sz w:val="21"/>
                 <w:szCs w:val="21"/>
                 <w:rtl/>
@@ -1255,12 +1298,15 @@
           <w:p>
             <w:pPr>
               <w:pStyle w:val="NormalWeb"/>
+              <w:numPr>
+                <w:ilvl w:val="0"/>
+                <w:numId w:val="7"/>
+              </w:numPr>
               <w:bidi/>
               <w:spacing w:before="0" w:beforeAutospacing="0" w:after="240" w:afterAutospacing="0" w:line="258" w:lineRule="atLeast"/>
               <w:cnfStyle w:val="000000000000" w:firstRow="0" w:lastRow="0" w:firstColumn="0" w:lastColumn="0" w:oddVBand="0" w:evenVBand="0" w:oddHBand="0" w:evenHBand="0" w:firstRowFirstColumn="0" w:firstRowLastColumn="0" w:lastRowFirstColumn="0" w:lastRowLastColumn="0"/>
               <w:rPr>
                 <w:rFonts w:ascii="Arial" w:hAnsi="Arial" w:cs="Arial"/>
-                <w:color w:val="000000"/>
                 <w:sz w:val="21"/>
                 <w:szCs w:val="21"/>
                 <w:rtl/>
@@ -1269,7 +1315,6 @@
             <w:r>
               <w:rPr>
                 <w:rFonts w:ascii="Arial" w:hAnsi="Arial" w:cs="Arial" w:hint="cs"/>
-                <w:color w:val="000000"/>
                 <w:sz w:val="21"/>
                 <w:szCs w:val="21"/>
                 <w:rtl/>
@@ -1280,12 +1325,15 @@
           <w:p>
             <w:pPr>
               <w:pStyle w:val="NormalWeb"/>
+              <w:numPr>
+                <w:ilvl w:val="0"/>
+                <w:numId w:val="7"/>
+              </w:numPr>
               <w:bidi/>
               <w:spacing w:before="0" w:beforeAutospacing="0" w:after="240" w:afterAutospacing="0" w:line="258" w:lineRule="atLeast"/>
               <w:cnfStyle w:val="000000000000" w:firstRow="0" w:lastRow="0" w:firstColumn="0" w:lastColumn="0" w:oddVBand="0" w:evenVBand="0" w:oddHBand="0" w:evenHBand="0" w:firstRowFirstColumn="0" w:firstRowLastColumn="0" w:lastRowFirstColumn="0" w:lastRowLastColumn="0"/>
               <w:rPr>
                 <w:rFonts w:ascii="Arial" w:hAnsi="Arial" w:cs="Arial"/>
-                <w:color w:val="FF0000"/>
                 <w:sz w:val="21"/>
                 <w:szCs w:val="21"/>
                 <w:rtl/>
@@ -1294,7 +1342,6 @@
             <w:r>
               <w:rPr>
                 <w:rFonts w:ascii="Arial" w:hAnsi="Arial" w:cs="Arial" w:hint="cs"/>
-                <w:color w:val="FF0000"/>
                 <w:sz w:val="21"/>
                 <w:szCs w:val="21"/>
                 <w:rtl/>
@@ -1305,36 +1352,23 @@
           <w:p>
             <w:pPr>
               <w:pStyle w:val="NormalWeb"/>
+              <w:numPr>
+                <w:ilvl w:val="0"/>
+                <w:numId w:val="7"/>
+              </w:numPr>
               <w:bidi/>
               <w:spacing w:before="0" w:beforeAutospacing="0" w:after="240" w:afterAutospacing="0" w:line="258" w:lineRule="atLeast"/>
               <w:cnfStyle w:val="000000000000" w:firstRow="0" w:lastRow="0" w:firstColumn="0" w:lastColumn="0" w:oddVBand="0" w:evenVBand="0" w:oddHBand="0" w:evenHBand="0" w:firstRowFirstColumn="0" w:firstRowLastColumn="0" w:lastRowFirstColumn="0" w:lastRowLastColumn="0"/>
               <w:rPr>
                 <w:rFonts w:ascii="Arial" w:hAnsi="Arial" w:cs="Arial"/>
-                <w:color w:val="FF0000"/>
                 <w:sz w:val="21"/>
                 <w:szCs w:val="21"/>
                 <w:rtl/>
               </w:rPr>
             </w:pPr>
-          </w:p>
-          <w:p>
-            <w:pPr>
-              <w:pStyle w:val="NormalWeb"/>
-              <w:bidi/>
-              <w:spacing w:before="0" w:beforeAutospacing="0" w:after="240" w:afterAutospacing="0" w:line="258" w:lineRule="atLeast"/>
-              <w:cnfStyle w:val="000000000000" w:firstRow="0" w:lastRow="0" w:firstColumn="0" w:lastColumn="0" w:oddVBand="0" w:evenVBand="0" w:oddHBand="0" w:evenHBand="0" w:firstRowFirstColumn="0" w:firstRowLastColumn="0" w:lastRowFirstColumn="0" w:lastRowLastColumn="0"/>
-              <w:rPr>
-                <w:rFonts w:ascii="Arial" w:hAnsi="Arial" w:cs="Arial"/>
-                <w:color w:val="000000"/>
-                <w:sz w:val="21"/>
-                <w:szCs w:val="21"/>
-                <w:rtl/>
-              </w:rPr>
-            </w:pPr>
-            <w:r>
-              <w:rPr>
-                <w:rFonts w:ascii="Arial" w:hAnsi="Arial" w:cs="Arial" w:hint="cs"/>
-                <w:color w:val="000000"/>
+            <w:r>
+              <w:rPr>
+                <w:rFonts w:ascii="Arial" w:hAnsi="Arial" w:cs="Arial" w:hint="cs"/>
                 <w:sz w:val="21"/>
                 <w:szCs w:val="21"/>
                 <w:rtl/>
@@ -1399,7 +1433,7 @@
               <w:spacing w:before="0" w:beforeAutospacing="0" w:after="240" w:afterAutospacing="0" w:line="258" w:lineRule="atLeast"/>
               <w:cnfStyle w:val="000000000000" w:firstRow="0" w:lastRow="0" w:firstColumn="0" w:lastColumn="0" w:oddVBand="0" w:evenVBand="0" w:oddHBand="0" w:evenHBand="0" w:firstRowFirstColumn="0" w:firstRowLastColumn="0" w:lastRowFirstColumn="0" w:lastRowLastColumn="0"/>
               <w:rPr>
-                <w:rFonts w:ascii="Arial" w:hAnsi="Arial" w:cs="Arial" w:hint="cs"/>
+                <w:rFonts w:ascii="Arial" w:hAnsi="Arial" w:cs="Arial"/>
                 <w:color w:val="000000"/>
                 <w:sz w:val="21"/>
                 <w:szCs w:val="21"/>
@@ -1414,7 +1448,27 @@
                 <w:szCs w:val="21"/>
                 <w:rtl/>
               </w:rPr>
-              <w:t>דוגמא לזוג מילים נפוצות אשר דירוגם ב-</w:t>
+              <w:t>דוגמא לזוג</w:t>
+            </w:r>
+            <w:r>
+              <w:rPr>
+                <w:rFonts w:ascii="Arial" w:hAnsi="Arial" w:cs="Arial" w:hint="cs"/>
+                <w:color w:val="000000"/>
+                <w:sz w:val="21"/>
+                <w:szCs w:val="21"/>
+                <w:rtl/>
+              </w:rPr>
+              <w:t>ות</w:t>
+            </w:r>
+            <w:r>
+              <w:rPr>
+                <w:rFonts w:ascii="Arial" w:hAnsi="Arial" w:cs="Arial" w:hint="cs"/>
+                <w:color w:val="000000"/>
+                <w:sz w:val="21"/>
+                <w:szCs w:val="21"/>
+                <w:rtl/>
+              </w:rPr>
+              <w:t xml:space="preserve"> מילים נפוצות אשר דירוגם ב-</w:t>
             </w:r>
             <w:r>
               <w:rPr>
@@ -1461,7 +1515,7 @@
               <w:spacing w:before="0" w:beforeAutospacing="0" w:after="240" w:afterAutospacing="0" w:line="258" w:lineRule="atLeast"/>
               <w:cnfStyle w:val="000000000000" w:firstRow="0" w:lastRow="0" w:firstColumn="0" w:lastColumn="0" w:oddVBand="0" w:evenVBand="0" w:oddHBand="0" w:evenHBand="0" w:firstRowFirstColumn="0" w:firstRowLastColumn="0" w:lastRowFirstColumn="0" w:lastRowLastColumn="0"/>
               <w:rPr>
-                <w:rFonts w:ascii="Arial" w:hAnsi="Arial" w:cs="Arial" w:hint="cs"/>
+                <w:rFonts w:ascii="Arial" w:hAnsi="Arial" w:cs="Arial"/>
                 <w:color w:val="000000"/>
                 <w:sz w:val="21"/>
                 <w:szCs w:val="21"/>
@@ -1495,7 +1549,18 @@
                 <w:szCs w:val="21"/>
                 <w:rtl/>
               </w:rPr>
-              <w:t xml:space="preserve"> לא נכנס לרשימת ה-100 הראשונים עקב כניסה של זוגות מילים נדירות אשר תפסו את המקומות הראשונים.</w:t>
+              <w:t xml:space="preserve"> לא נכנס לרשימת ה-100 הראשונים עקב כניסה של זוגות מילים נדירות אשר </w:t>
+            </w:r>
+            <w:r>
+              <w:rPr>
+                <w:rFonts w:ascii="Arial" w:hAnsi="Arial" w:cs="Arial" w:hint="cs"/>
+                <w:color w:val="000000"/>
+                <w:sz w:val="21"/>
+                <w:szCs w:val="21"/>
+                <w:rtl/>
+              </w:rPr>
+              <w:lastRenderedPageBreak/>
+              <w:t>תפסו את המקומות הראשונים.</w:t>
             </w:r>
           </w:p>
         </w:tc>
@@ -1512,11 +1577,14 @@
           <w:p>
             <w:pPr>
               <w:pStyle w:val="NormalWeb"/>
+              <w:numPr>
+                <w:ilvl w:val="0"/>
+                <w:numId w:val="8"/>
+              </w:numPr>
               <w:bidi/>
               <w:spacing w:before="0" w:beforeAutospacing="0" w:after="240" w:afterAutospacing="0" w:line="258" w:lineRule="atLeast"/>
               <w:rPr>
                 <w:rFonts w:ascii="Arial" w:hAnsi="Arial" w:cs="Arial"/>
-                <w:color w:val="000000"/>
                 <w:sz w:val="21"/>
                 <w:szCs w:val="21"/>
                 <w:rtl/>
@@ -1525,17 +1593,21 @@
             <w:r>
               <w:rPr>
                 <w:rFonts w:ascii="Arial" w:hAnsi="Arial" w:cs="Arial"/>
-                <w:color w:val="000000"/>
-                <w:sz w:val="21"/>
-                <w:szCs w:val="21"/>
-                <w:rtl/>
-              </w:rPr>
+                <w:sz w:val="21"/>
+                <w:szCs w:val="21"/>
+                <w:rtl/>
+              </w:rPr>
+              <w:lastRenderedPageBreak/>
               <w:t>,1977 ,1980</w:t>
             </w:r>
           </w:p>
           <w:p>
             <w:pPr>
               <w:pStyle w:val="NormalWeb"/>
+              <w:numPr>
+                <w:ilvl w:val="0"/>
+                <w:numId w:val="8"/>
+              </w:numPr>
               <w:bidi/>
               <w:spacing w:before="0" w:beforeAutospacing="0" w:after="240" w:afterAutospacing="0" w:line="258" w:lineRule="atLeast"/>
               <w:rPr>
@@ -1548,7 +1620,6 @@
             <w:r>
               <w:rPr>
                 <w:rFonts w:ascii="Arial" w:hAnsi="Arial" w:cs="Arial" w:hint="cs"/>
-                <w:color w:val="FF0000"/>
                 <w:sz w:val="21"/>
                 <w:szCs w:val="21"/>
               </w:rPr>
@@ -1557,7 +1628,6 @@
             <w:r>
               <w:rPr>
                 <w:rFonts w:ascii="Arial" w:hAnsi="Arial" w:cs="Arial"/>
-                <w:color w:val="FF0000"/>
                 <w:sz w:val="21"/>
                 <w:szCs w:val="21"/>
               </w:rPr>
@@ -1567,7 +1637,6 @@
             <w:r>
               <w:rPr>
                 <w:rFonts w:ascii="Arial" w:hAnsi="Arial" w:cs="Arial"/>
-                <w:color w:val="FF0000"/>
                 <w:sz w:val="21"/>
                 <w:szCs w:val="21"/>
               </w:rPr>
@@ -1643,12 +1712,15 @@
           <w:p>
             <w:pPr>
               <w:pStyle w:val="NormalWeb"/>
+              <w:numPr>
+                <w:ilvl w:val="0"/>
+                <w:numId w:val="9"/>
+              </w:numPr>
               <w:bidi/>
               <w:spacing w:before="0" w:beforeAutospacing="0" w:after="240" w:afterAutospacing="0" w:line="258" w:lineRule="atLeast"/>
               <w:cnfStyle w:val="000000100000" w:firstRow="0" w:lastRow="0" w:firstColumn="0" w:lastColumn="0" w:oddVBand="0" w:evenVBand="0" w:oddHBand="1" w:evenHBand="0" w:firstRowFirstColumn="0" w:firstRowLastColumn="0" w:lastRowFirstColumn="0" w:lastRowLastColumn="0"/>
               <w:rPr>
                 <w:rFonts w:ascii="Arial" w:hAnsi="Arial" w:cs="Arial"/>
-                <w:color w:val="000000"/>
                 <w:sz w:val="21"/>
                 <w:szCs w:val="21"/>
                 <w:rtl/>
@@ -1657,7 +1729,6 @@
             <w:r>
               <w:rPr>
                 <w:rFonts w:ascii="Arial" w:hAnsi="Arial" w:cs="Arial" w:hint="cs"/>
-                <w:color w:val="000000"/>
                 <w:sz w:val="21"/>
                 <w:szCs w:val="21"/>
                 <w:rtl/>
@@ -1668,11 +1739,15 @@
           <w:p>
             <w:pPr>
               <w:pStyle w:val="NormalWeb"/>
+              <w:numPr>
+                <w:ilvl w:val="0"/>
+                <w:numId w:val="9"/>
+              </w:numPr>
               <w:bidi/>
               <w:spacing w:before="0" w:beforeAutospacing="0" w:after="240" w:afterAutospacing="0" w:line="258" w:lineRule="atLeast"/>
               <w:cnfStyle w:val="000000100000" w:firstRow="0" w:lastRow="0" w:firstColumn="0" w:lastColumn="0" w:oddVBand="0" w:evenVBand="0" w:oddHBand="1" w:evenHBand="0" w:firstRowFirstColumn="0" w:firstRowLastColumn="0" w:lastRowFirstColumn="0" w:lastRowLastColumn="0"/>
               <w:rPr>
-                <w:rFonts w:ascii="Arial" w:hAnsi="Arial" w:cs="Arial" w:hint="cs"/>
+                <w:rFonts w:ascii="Arial" w:hAnsi="Arial" w:cs="Arial"/>
                 <w:color w:val="000000"/>
                 <w:sz w:val="21"/>
                 <w:szCs w:val="21"/>
@@ -1682,7 +1757,6 @@
             <w:r>
               <w:rPr>
                 <w:rFonts w:ascii="Arial" w:hAnsi="Arial" w:cs="Arial" w:hint="cs"/>
-                <w:color w:val="FF0000"/>
                 <w:sz w:val="21"/>
                 <w:szCs w:val="21"/>
                 <w:rtl/>
@@ -1702,7 +1776,7 @@
               <w:spacing w:before="0" w:beforeAutospacing="0" w:after="240" w:afterAutospacing="0" w:line="258" w:lineRule="atLeast"/>
               <w:cnfStyle w:val="000000100000" w:firstRow="0" w:lastRow="0" w:firstColumn="0" w:lastColumn="0" w:oddVBand="0" w:evenVBand="0" w:oddHBand="1" w:evenHBand="0" w:firstRowFirstColumn="0" w:firstRowLastColumn="0" w:lastRowFirstColumn="0" w:lastRowLastColumn="0"/>
               <w:rPr>
-                <w:rFonts w:ascii="Arial" w:hAnsi="Arial" w:cs="Arial" w:hint="cs"/>
+                <w:rFonts w:ascii="Arial" w:hAnsi="Arial" w:cs="Arial"/>
                 <w:color w:val="000000"/>
                 <w:sz w:val="21"/>
                 <w:szCs w:val="21"/>
@@ -1780,18 +1854,7 @@
                 <w:szCs w:val="21"/>
                 <w:rtl/>
               </w:rPr>
-              <w:t xml:space="preserve">עבור שני המדדים האחרים ברור כי בשל הנפוצות הנמוכה של שני הטוקנים ושל הביטוי </w:t>
-            </w:r>
-            <w:r>
-              <w:rPr>
-                <w:rFonts w:ascii="Arial" w:hAnsi="Arial" w:cs="Arial" w:hint="cs"/>
-                <w:color w:val="000000"/>
-                <w:sz w:val="21"/>
-                <w:szCs w:val="21"/>
-                <w:rtl/>
-              </w:rPr>
-              <w:lastRenderedPageBreak/>
-              <w:t>המשותף הנוצר משניהם הביטוי לא נכנס לרשימת ה-100 הגבוהים ביותר במדד.</w:t>
+              <w:t>עבור שני המדדים האחרים ברור כי בשל הנפוצות הנמוכה של שני הטוקנים ושל הביטוי המשותף הנוצר משניהם הביטוי לא נכנס לרשימת ה-100 הגבוהים ביותר במדד.</w:t>
             </w:r>
           </w:p>
         </w:tc>
@@ -1799,33 +1862,1171 @@
     </w:tbl>
     <w:p>
       <w:pPr>
+        <w:pStyle w:val="Heading2"/>
+        <w:rPr>
+          <w:rFonts w:ascii="Arial" w:eastAsia="Times New Roman" w:hAnsi="Arial" w:cs="Arial"/>
+          <w:color w:val="000000"/>
+          <w:sz w:val="21"/>
+          <w:szCs w:val="21"/>
+          <w:rtl/>
+        </w:rPr>
+      </w:pPr>
+    </w:p>
+    <w:p>
+      <w:pPr>
+        <w:pStyle w:val="Heading2"/>
+        <w:rPr>
+          <w:rtl/>
+        </w:rPr>
+      </w:pPr>
+      <w:r>
+        <w:rPr>
+          <w:rFonts w:hint="cs"/>
+          <w:rtl/>
+        </w:rPr>
+        <w:t xml:space="preserve">תוצאות </w:t>
+      </w:r>
+      <w:r>
+        <w:t>Select</w:t>
+      </w:r>
+      <w:r>
+        <w:rPr>
+          <w:rFonts w:hint="cs"/>
+          <w:rtl/>
+        </w:rPr>
+        <w:t xml:space="preserve"> </w:t>
+      </w:r>
+      <w:r>
+        <w:rPr>
+          <w:rtl/>
+        </w:rPr>
+        <w:t>–</w:t>
+      </w:r>
+      <w:r>
+        <w:rPr>
+          <w:rFonts w:hint="cs"/>
+          <w:rtl/>
+        </w:rPr>
+        <w:t xml:space="preserve"> רשימת הביטויים בעלי 20 מופעים בקורפוס </w:t>
+      </w:r>
+    </w:p>
+    <w:p>
+      <w:pPr>
+        <w:rPr>
+          <w:rFonts w:hint="cs"/>
+          <w:rtl/>
+        </w:rPr>
+      </w:pPr>
+      <w:r>
+        <w:rPr>
+          <w:rFonts w:hint="cs"/>
+          <w:rtl/>
+        </w:rPr>
+        <w:t>שוב מדד ה-</w:t>
+      </w:r>
+      <w:r>
+        <w:t>frequency</w:t>
+      </w:r>
+      <w:r>
+        <w:rPr>
+          <w:rFonts w:hint="cs"/>
+          <w:rtl/>
+        </w:rPr>
+        <w:t xml:space="preserve"> הציף תוצאות רבות לא מעניינות הכללו סימני פיסוק. מדדי ה</w:t>
+      </w:r>
+      <w:r>
+        <w:rPr>
+          <w:rFonts w:hint="cs"/>
+        </w:rPr>
+        <w:t>PMI</w:t>
+      </w:r>
+      <w:r>
+        <w:rPr>
+          <w:rFonts w:hint="cs"/>
+          <w:rtl/>
+        </w:rPr>
+        <w:t xml:space="preserve"> </w:t>
+      </w:r>
+      <w:r>
+        <w:rPr>
+          <w:rFonts w:hint="cs"/>
+          <w:rtl/>
+        </w:rPr>
+        <w:t>ו</w:t>
+      </w:r>
+      <w:r>
+        <w:rPr>
+          <w:rFonts w:hint="cs"/>
+          <w:rtl/>
+        </w:rPr>
+        <w:t>ה-</w:t>
+      </w:r>
+      <w:r>
+        <w:rPr>
+          <w:rFonts w:hint="cs"/>
+        </w:rPr>
+        <w:t>T</w:t>
+      </w:r>
+      <w:r>
+        <w:t xml:space="preserve"> </w:t>
+      </w:r>
+      <w:r>
+        <w:rPr>
+          <w:rFonts w:hint="cs"/>
+        </w:rPr>
+        <w:t>S</w:t>
+      </w:r>
+      <w:r>
+        <w:t>core</w:t>
+      </w:r>
+      <w:r>
+        <w:rPr>
+          <w:rFonts w:hint="cs"/>
+          <w:rtl/>
+        </w:rPr>
+        <w:t xml:space="preserve"> הציגו תוצאות</w:t>
+      </w:r>
+      <w:r>
+        <w:rPr>
+          <w:rFonts w:hint="cs"/>
+          <w:rtl/>
+        </w:rPr>
+        <w:t xml:space="preserve"> </w:t>
+      </w:r>
+      <w:r>
+        <w:rPr>
+          <w:rFonts w:hint="cs"/>
+          <w:rtl/>
+        </w:rPr>
+        <w:t>טובות ו</w:t>
+      </w:r>
+      <w:r>
+        <w:rPr>
+          <w:rFonts w:hint="cs"/>
+          <w:rtl/>
+        </w:rPr>
+        <w:t xml:space="preserve">דומות </w:t>
+      </w:r>
+      <w:r>
+        <w:rPr>
+          <w:rFonts w:hint="cs"/>
+          <w:rtl/>
+        </w:rPr>
+        <w:t>מאד (</w:t>
+      </w:r>
+      <w:r>
+        <w:rPr>
+          <w:rFonts w:hint="cs"/>
+          <w:rtl/>
+        </w:rPr>
+        <w:t>כמעט כ</w:t>
+      </w:r>
+      <w:r>
+        <w:rPr>
+          <w:rFonts w:hint="cs"/>
+          <w:rtl/>
+        </w:rPr>
+        <w:t xml:space="preserve">ל הביטויים </w:t>
+      </w:r>
+      <w:r>
+        <w:rPr>
+          <w:rFonts w:hint="cs"/>
+          <w:rtl/>
+        </w:rPr>
+        <w:t>קיבלו</w:t>
+      </w:r>
+      <w:r>
+        <w:rPr>
+          <w:rFonts w:hint="cs"/>
+          <w:rtl/>
+        </w:rPr>
+        <w:t xml:space="preserve"> את אותו הדירוג</w:t>
+      </w:r>
+      <w:r>
+        <w:rPr>
+          <w:rFonts w:hint="cs"/>
+          <w:rtl/>
+        </w:rPr>
+        <w:t>)</w:t>
+      </w:r>
+      <w:bookmarkStart w:id="0" w:name="_GoBack"/>
+      <w:bookmarkEnd w:id="0"/>
+      <w:r>
+        <w:rPr>
+          <w:rFonts w:hint="cs"/>
+          <w:rtl/>
+        </w:rPr>
+        <w:t>.</w:t>
+      </w:r>
+    </w:p>
+    <w:p>
+      <w:pPr>
+        <w:rPr>
+          <w:rtl/>
+        </w:rPr>
+      </w:pPr>
+    </w:p>
+    <w:tbl>
+      <w:tblPr>
+        <w:tblStyle w:val="GridTable2-Accent5"/>
+        <w:bidiVisual/>
+        <w:tblW w:w="0" w:type="auto"/>
+        <w:tblLook w:val="04A0" w:firstRow="1" w:lastRow="0" w:firstColumn="1" w:lastColumn="0" w:noHBand="0" w:noVBand="1"/>
+      </w:tblPr>
+      <w:tblGrid>
+        <w:gridCol w:w="1776"/>
+        <w:gridCol w:w="1278"/>
+        <w:gridCol w:w="1017"/>
+        <w:gridCol w:w="1170"/>
+        <w:gridCol w:w="3065"/>
+      </w:tblGrid>
+      <w:tr>
+        <w:trPr>
+          <w:cnfStyle w:val="100000000000" w:firstRow="1" w:lastRow="0" w:firstColumn="0" w:lastColumn="0" w:oddVBand="0" w:evenVBand="0" w:oddHBand="0" w:evenHBand="0" w:firstRowFirstColumn="0" w:firstRowLastColumn="0" w:lastRowFirstColumn="0" w:lastRowLastColumn="0"/>
+        </w:trPr>
+        <w:tc>
+          <w:tcPr>
+            <w:cnfStyle w:val="001000000000" w:firstRow="0" w:lastRow="0" w:firstColumn="1" w:lastColumn="0" w:oddVBand="0" w:evenVBand="0" w:oddHBand="0" w:evenHBand="0" w:firstRowFirstColumn="0" w:firstRowLastColumn="0" w:lastRowFirstColumn="0" w:lastRowLastColumn="0"/>
+            <w:tcW w:w="1776" w:type="dxa"/>
+          </w:tcPr>
+          <w:p>
+            <w:pPr>
+              <w:pStyle w:val="NormalWeb"/>
+              <w:bidi/>
+              <w:spacing w:before="0" w:beforeAutospacing="0" w:after="240" w:afterAutospacing="0" w:line="258" w:lineRule="atLeast"/>
+              <w:rPr>
+                <w:rFonts w:ascii="Arial" w:hAnsi="Arial" w:cs="Arial"/>
+                <w:color w:val="000000"/>
+                <w:sz w:val="21"/>
+                <w:szCs w:val="21"/>
+                <w:rtl/>
+              </w:rPr>
+            </w:pPr>
+            <w:r>
+              <w:rPr>
+                <w:rFonts w:ascii="Arial" w:hAnsi="Arial" w:cs="Arial" w:hint="cs"/>
+                <w:color w:val="000000"/>
+                <w:sz w:val="21"/>
+                <w:szCs w:val="21"/>
+                <w:rtl/>
+              </w:rPr>
+              <w:t>ביטוי</w:t>
+            </w:r>
+          </w:p>
+        </w:tc>
+        <w:tc>
+          <w:tcPr>
+            <w:tcW w:w="1278" w:type="dxa"/>
+          </w:tcPr>
+          <w:p>
+            <w:pPr>
+              <w:pStyle w:val="NormalWeb"/>
+              <w:bidi/>
+              <w:spacing w:before="0" w:beforeAutospacing="0" w:after="240" w:afterAutospacing="0" w:line="258" w:lineRule="atLeast"/>
+              <w:cnfStyle w:val="100000000000" w:firstRow="1" w:lastRow="0" w:firstColumn="0" w:lastColumn="0" w:oddVBand="0" w:evenVBand="0" w:oddHBand="0" w:evenHBand="0" w:firstRowFirstColumn="0" w:firstRowLastColumn="0" w:lastRowFirstColumn="0" w:lastRowLastColumn="0"/>
+              <w:rPr>
+                <w:rFonts w:ascii="Arial" w:hAnsi="Arial" w:cs="Arial"/>
+                <w:color w:val="000000"/>
+                <w:sz w:val="21"/>
+                <w:szCs w:val="21"/>
+              </w:rPr>
+            </w:pPr>
+            <w:r>
+              <w:rPr>
+                <w:rFonts w:ascii="Arial" w:hAnsi="Arial" w:cs="Arial" w:hint="cs"/>
+                <w:color w:val="000000"/>
+                <w:sz w:val="21"/>
+                <w:szCs w:val="21"/>
+                <w:rtl/>
+              </w:rPr>
+              <w:t xml:space="preserve">מיקום </w:t>
+            </w:r>
+            <w:r>
+              <w:rPr>
+                <w:rFonts w:ascii="Arial" w:hAnsi="Arial" w:cs="Arial" w:hint="cs"/>
+                <w:color w:val="000000"/>
+                <w:sz w:val="21"/>
+                <w:szCs w:val="21"/>
+              </w:rPr>
+              <w:t>F</w:t>
+            </w:r>
+            <w:r>
+              <w:rPr>
+                <w:rFonts w:ascii="Arial" w:hAnsi="Arial" w:cs="Arial"/>
+                <w:color w:val="000000"/>
+                <w:sz w:val="21"/>
+                <w:szCs w:val="21"/>
+              </w:rPr>
+              <w:t>requency</w:t>
+            </w:r>
+          </w:p>
+        </w:tc>
+        <w:tc>
+          <w:tcPr>
+            <w:tcW w:w="1017" w:type="dxa"/>
+          </w:tcPr>
+          <w:p>
+            <w:pPr>
+              <w:pStyle w:val="NormalWeb"/>
+              <w:bidi/>
+              <w:spacing w:before="0" w:beforeAutospacing="0" w:after="240" w:afterAutospacing="0" w:line="258" w:lineRule="atLeast"/>
+              <w:cnfStyle w:val="100000000000" w:firstRow="1" w:lastRow="0" w:firstColumn="0" w:lastColumn="0" w:oddVBand="0" w:evenVBand="0" w:oddHBand="0" w:evenHBand="0" w:firstRowFirstColumn="0" w:firstRowLastColumn="0" w:lastRowFirstColumn="0" w:lastRowLastColumn="0"/>
+              <w:rPr>
+                <w:rFonts w:ascii="Arial" w:hAnsi="Arial" w:cs="Arial"/>
+                <w:color w:val="000000"/>
+                <w:sz w:val="21"/>
+                <w:szCs w:val="21"/>
+              </w:rPr>
+            </w:pPr>
+            <w:r>
+              <w:rPr>
+                <w:rFonts w:ascii="Arial" w:hAnsi="Arial" w:cs="Arial" w:hint="cs"/>
+                <w:color w:val="000000"/>
+                <w:sz w:val="21"/>
+                <w:szCs w:val="21"/>
+                <w:rtl/>
+              </w:rPr>
+              <w:t xml:space="preserve">מיקום </w:t>
+            </w:r>
+            <w:r>
+              <w:rPr>
+                <w:rFonts w:ascii="Arial" w:hAnsi="Arial" w:cs="Arial"/>
+                <w:color w:val="000000"/>
+                <w:sz w:val="21"/>
+                <w:szCs w:val="21"/>
+              </w:rPr>
+              <w:t xml:space="preserve"> T Score</w:t>
+            </w:r>
+          </w:p>
+        </w:tc>
+        <w:tc>
+          <w:tcPr>
+            <w:tcW w:w="1170" w:type="dxa"/>
+          </w:tcPr>
+          <w:p>
+            <w:pPr>
+              <w:pStyle w:val="NormalWeb"/>
+              <w:bidi/>
+              <w:spacing w:before="0" w:beforeAutospacing="0" w:after="240" w:afterAutospacing="0" w:line="258" w:lineRule="atLeast"/>
+              <w:cnfStyle w:val="100000000000" w:firstRow="1" w:lastRow="0" w:firstColumn="0" w:lastColumn="0" w:oddVBand="0" w:evenVBand="0" w:oddHBand="0" w:evenHBand="0" w:firstRowFirstColumn="0" w:firstRowLastColumn="0" w:lastRowFirstColumn="0" w:lastRowLastColumn="0"/>
+              <w:rPr>
+                <w:rFonts w:ascii="Arial" w:hAnsi="Arial" w:cs="Arial"/>
+                <w:color w:val="000000"/>
+                <w:sz w:val="21"/>
+                <w:szCs w:val="21"/>
+              </w:rPr>
+            </w:pPr>
+            <w:r>
+              <w:rPr>
+                <w:rFonts w:ascii="Arial" w:hAnsi="Arial" w:cs="Arial" w:hint="cs"/>
+                <w:color w:val="000000"/>
+                <w:sz w:val="21"/>
+                <w:szCs w:val="21"/>
+                <w:rtl/>
+              </w:rPr>
+              <w:t xml:space="preserve">מיקום </w:t>
+            </w:r>
+            <w:r>
+              <w:rPr>
+                <w:rFonts w:ascii="Arial" w:hAnsi="Arial" w:cs="Arial"/>
+                <w:color w:val="000000"/>
+                <w:sz w:val="21"/>
+                <w:szCs w:val="21"/>
+              </w:rPr>
+              <w:t>PMI</w:t>
+            </w:r>
+          </w:p>
+        </w:tc>
+        <w:tc>
+          <w:tcPr>
+            <w:tcW w:w="3065" w:type="dxa"/>
+          </w:tcPr>
+          <w:p>
+            <w:pPr>
+              <w:pStyle w:val="NormalWeb"/>
+              <w:bidi/>
+              <w:spacing w:before="0" w:beforeAutospacing="0" w:after="240" w:afterAutospacing="0" w:line="258" w:lineRule="atLeast"/>
+              <w:cnfStyle w:val="100000000000" w:firstRow="1" w:lastRow="0" w:firstColumn="0" w:lastColumn="0" w:oddVBand="0" w:evenVBand="0" w:oddHBand="0" w:evenHBand="0" w:firstRowFirstColumn="0" w:firstRowLastColumn="0" w:lastRowFirstColumn="0" w:lastRowLastColumn="0"/>
+              <w:rPr>
+                <w:rFonts w:ascii="Arial" w:hAnsi="Arial" w:cs="Arial"/>
+                <w:color w:val="000000"/>
+                <w:sz w:val="21"/>
+                <w:szCs w:val="21"/>
+                <w:rtl/>
+              </w:rPr>
+            </w:pPr>
+            <w:r>
+              <w:rPr>
+                <w:rFonts w:ascii="Arial" w:hAnsi="Arial" w:cs="Arial" w:hint="cs"/>
+                <w:color w:val="000000"/>
+                <w:sz w:val="21"/>
+                <w:szCs w:val="21"/>
+                <w:rtl/>
+              </w:rPr>
+              <w:t>הסבר</w:t>
+            </w:r>
+          </w:p>
+        </w:tc>
+      </w:tr>
+      <w:tr>
+        <w:trPr>
+          <w:cnfStyle w:val="000000100000" w:firstRow="0" w:lastRow="0" w:firstColumn="0" w:lastColumn="0" w:oddVBand="0" w:evenVBand="0" w:oddHBand="1" w:evenHBand="0" w:firstRowFirstColumn="0" w:firstRowLastColumn="0" w:lastRowFirstColumn="0" w:lastRowLastColumn="0"/>
+        </w:trPr>
+        <w:tc>
+          <w:tcPr>
+            <w:cnfStyle w:val="001000000000" w:firstRow="0" w:lastRow="0" w:firstColumn="1" w:lastColumn="0" w:oddVBand="0" w:evenVBand="0" w:oddHBand="0" w:evenHBand="0" w:firstRowFirstColumn="0" w:firstRowLastColumn="0" w:lastRowFirstColumn="0" w:lastRowLastColumn="0"/>
+            <w:tcW w:w="1776" w:type="dxa"/>
+          </w:tcPr>
+          <w:p>
+            <w:pPr>
+              <w:pStyle w:val="NormalWeb"/>
+              <w:bidi/>
+              <w:spacing w:before="0" w:beforeAutospacing="0" w:after="240" w:afterAutospacing="0" w:line="258" w:lineRule="atLeast"/>
+              <w:jc w:val="center"/>
+              <w:rPr>
+                <w:rFonts w:ascii="Arial" w:hAnsi="Arial" w:cs="Arial"/>
+                <w:color w:val="000000"/>
+                <w:sz w:val="21"/>
+                <w:szCs w:val="21"/>
+                <w:rtl/>
+              </w:rPr>
+            </w:pPr>
+            <w:r>
+              <w:rPr>
+                <w:rFonts w:ascii="Arial" w:hAnsi="Arial" w:cs="Arial" w:hint="cs"/>
+                <w:color w:val="000000"/>
+                <w:sz w:val="21"/>
+                <w:szCs w:val="21"/>
+                <w:rtl/>
+              </w:rPr>
+              <w:t>" הארי</w:t>
+            </w:r>
+          </w:p>
+          <w:p>
+            <w:pPr>
+              <w:pStyle w:val="NormalWeb"/>
+              <w:bidi/>
+              <w:spacing w:before="0" w:beforeAutospacing="0" w:after="240" w:afterAutospacing="0" w:line="258" w:lineRule="atLeast"/>
+              <w:jc w:val="center"/>
+              <w:rPr>
+                <w:rFonts w:ascii="Arial" w:hAnsi="Arial" w:cs="Arial" w:hint="cs"/>
+                <w:color w:val="000000"/>
+                <w:sz w:val="21"/>
+                <w:szCs w:val="21"/>
+                <w:rtl/>
+              </w:rPr>
+            </w:pPr>
+            <w:r>
+              <w:rPr>
+                <w:rFonts w:ascii="Arial" w:hAnsi="Arial" w:cs="Arial" w:hint="cs"/>
+                <w:color w:val="000000"/>
+                <w:sz w:val="21"/>
+                <w:szCs w:val="21"/>
+                <w:rtl/>
+              </w:rPr>
+              <w:t>" עין</w:t>
+            </w:r>
+          </w:p>
+        </w:tc>
+        <w:tc>
+          <w:tcPr>
+            <w:tcW w:w="1278" w:type="dxa"/>
+          </w:tcPr>
+          <w:p>
+            <w:pPr>
+              <w:pStyle w:val="NormalWeb"/>
+              <w:bidi/>
+              <w:spacing w:before="0" w:beforeAutospacing="0" w:after="240" w:afterAutospacing="0" w:line="258" w:lineRule="atLeast"/>
+              <w:ind w:left="720"/>
+              <w:cnfStyle w:val="000000100000" w:firstRow="0" w:lastRow="0" w:firstColumn="0" w:lastColumn="0" w:oddVBand="0" w:evenVBand="0" w:oddHBand="1" w:evenHBand="0" w:firstRowFirstColumn="0" w:firstRowLastColumn="0" w:lastRowFirstColumn="0" w:lastRowLastColumn="0"/>
+              <w:rPr>
+                <w:rFonts w:ascii="Arial" w:hAnsi="Arial" w:cs="Arial"/>
+                <w:color w:val="000000"/>
+                <w:sz w:val="21"/>
+                <w:szCs w:val="21"/>
+                <w:rtl/>
+              </w:rPr>
+            </w:pPr>
+            <w:r>
+              <w:rPr>
+                <w:rFonts w:ascii="Arial" w:hAnsi="Arial" w:cs="Arial" w:hint="cs"/>
+                <w:color w:val="000000"/>
+                <w:sz w:val="21"/>
+                <w:szCs w:val="21"/>
+                <w:rtl/>
+              </w:rPr>
+              <w:t>1</w:t>
+            </w:r>
+          </w:p>
+          <w:p>
+            <w:pPr>
+              <w:pStyle w:val="NormalWeb"/>
+              <w:bidi/>
+              <w:spacing w:before="0" w:beforeAutospacing="0" w:after="240" w:afterAutospacing="0" w:line="258" w:lineRule="atLeast"/>
+              <w:ind w:left="720"/>
+              <w:cnfStyle w:val="000000100000" w:firstRow="0" w:lastRow="0" w:firstColumn="0" w:lastColumn="0" w:oddVBand="0" w:evenVBand="0" w:oddHBand="1" w:evenHBand="0" w:firstRowFirstColumn="0" w:firstRowLastColumn="0" w:lastRowFirstColumn="0" w:lastRowLastColumn="0"/>
+              <w:rPr>
+                <w:rFonts w:ascii="Arial" w:hAnsi="Arial" w:cs="Arial"/>
+                <w:color w:val="000000"/>
+                <w:sz w:val="21"/>
+                <w:szCs w:val="21"/>
+                <w:rtl/>
+              </w:rPr>
+            </w:pPr>
+            <w:r>
+              <w:rPr>
+                <w:rFonts w:ascii="Arial" w:hAnsi="Arial" w:cs="Arial" w:hint="cs"/>
+                <w:color w:val="000000"/>
+                <w:sz w:val="21"/>
+                <w:szCs w:val="21"/>
+                <w:rtl/>
+              </w:rPr>
+              <w:t>2</w:t>
+            </w:r>
+          </w:p>
+        </w:tc>
+        <w:tc>
+          <w:tcPr>
+            <w:tcW w:w="1017" w:type="dxa"/>
+          </w:tcPr>
+          <w:p>
+            <w:pPr>
+              <w:pStyle w:val="NormalWeb"/>
+              <w:bidi/>
+              <w:spacing w:before="0" w:beforeAutospacing="0" w:after="240" w:afterAutospacing="0" w:line="258" w:lineRule="atLeast"/>
+              <w:cnfStyle w:val="000000100000" w:firstRow="0" w:lastRow="0" w:firstColumn="0" w:lastColumn="0" w:oddVBand="0" w:evenVBand="0" w:oddHBand="1" w:evenHBand="0" w:firstRowFirstColumn="0" w:firstRowLastColumn="0" w:lastRowFirstColumn="0" w:lastRowLastColumn="0"/>
+              <w:rPr>
+                <w:rFonts w:ascii="Arial" w:hAnsi="Arial" w:cs="Arial"/>
+                <w:color w:val="000000"/>
+                <w:sz w:val="21"/>
+                <w:szCs w:val="21"/>
+                <w:rtl/>
+              </w:rPr>
+            </w:pPr>
+            <w:r>
+              <w:rPr>
+                <w:rFonts w:ascii="Arial" w:hAnsi="Arial" w:cs="Arial" w:hint="cs"/>
+                <w:color w:val="000000"/>
+                <w:sz w:val="21"/>
+                <w:szCs w:val="21"/>
+                <w:rtl/>
+              </w:rPr>
+              <w:t>96</w:t>
+            </w:r>
+          </w:p>
+          <w:p>
+            <w:pPr>
+              <w:pStyle w:val="NormalWeb"/>
+              <w:bidi/>
+              <w:spacing w:before="0" w:beforeAutospacing="0" w:after="240" w:afterAutospacing="0" w:line="258" w:lineRule="atLeast"/>
+              <w:cnfStyle w:val="000000100000" w:firstRow="0" w:lastRow="0" w:firstColumn="0" w:lastColumn="0" w:oddVBand="0" w:evenVBand="0" w:oddHBand="1" w:evenHBand="0" w:firstRowFirstColumn="0" w:firstRowLastColumn="0" w:lastRowFirstColumn="0" w:lastRowLastColumn="0"/>
+              <w:rPr>
+                <w:rFonts w:ascii="Arial" w:hAnsi="Arial" w:cs="Arial"/>
+                <w:color w:val="000000"/>
+                <w:sz w:val="21"/>
+                <w:szCs w:val="21"/>
+                <w:rtl/>
+              </w:rPr>
+            </w:pPr>
+            <w:r>
+              <w:rPr>
+                <w:rFonts w:ascii="Arial" w:hAnsi="Arial" w:cs="Arial" w:hint="cs"/>
+                <w:color w:val="000000"/>
+                <w:sz w:val="21"/>
+                <w:szCs w:val="21"/>
+                <w:rtl/>
+              </w:rPr>
+              <w:t>81</w:t>
+            </w:r>
+          </w:p>
+        </w:tc>
+        <w:tc>
+          <w:tcPr>
+            <w:tcW w:w="1170" w:type="dxa"/>
+          </w:tcPr>
+          <w:p>
+            <w:pPr>
+              <w:pStyle w:val="NormalWeb"/>
+              <w:bidi/>
+              <w:spacing w:before="0" w:beforeAutospacing="0" w:after="240" w:afterAutospacing="0" w:line="258" w:lineRule="atLeast"/>
+              <w:cnfStyle w:val="000000100000" w:firstRow="0" w:lastRow="0" w:firstColumn="0" w:lastColumn="0" w:oddVBand="0" w:evenVBand="0" w:oddHBand="1" w:evenHBand="0" w:firstRowFirstColumn="0" w:firstRowLastColumn="0" w:lastRowFirstColumn="0" w:lastRowLastColumn="0"/>
+              <w:rPr>
+                <w:rFonts w:ascii="Arial" w:hAnsi="Arial" w:cs="Arial"/>
+                <w:color w:val="000000"/>
+                <w:sz w:val="21"/>
+                <w:szCs w:val="21"/>
+                <w:rtl/>
+              </w:rPr>
+            </w:pPr>
+            <w:r>
+              <w:rPr>
+                <w:rFonts w:ascii="Arial" w:hAnsi="Arial" w:cs="Arial" w:hint="cs"/>
+                <w:color w:val="000000"/>
+                <w:sz w:val="21"/>
+                <w:szCs w:val="21"/>
+                <w:rtl/>
+              </w:rPr>
+              <w:t>96</w:t>
+            </w:r>
+          </w:p>
+          <w:p>
+            <w:pPr>
+              <w:pStyle w:val="NormalWeb"/>
+              <w:bidi/>
+              <w:spacing w:before="0" w:beforeAutospacing="0" w:after="240" w:afterAutospacing="0" w:line="258" w:lineRule="atLeast"/>
+              <w:cnfStyle w:val="000000100000" w:firstRow="0" w:lastRow="0" w:firstColumn="0" w:lastColumn="0" w:oddVBand="0" w:evenVBand="0" w:oddHBand="1" w:evenHBand="0" w:firstRowFirstColumn="0" w:firstRowLastColumn="0" w:lastRowFirstColumn="0" w:lastRowLastColumn="0"/>
+              <w:rPr>
+                <w:rFonts w:ascii="Arial" w:hAnsi="Arial" w:cs="Arial"/>
+                <w:color w:val="000000"/>
+                <w:sz w:val="21"/>
+                <w:szCs w:val="21"/>
+                <w:rtl/>
+              </w:rPr>
+            </w:pPr>
+            <w:r>
+              <w:rPr>
+                <w:rFonts w:ascii="Arial" w:hAnsi="Arial" w:cs="Arial" w:hint="cs"/>
+                <w:color w:val="000000"/>
+                <w:sz w:val="21"/>
+                <w:szCs w:val="21"/>
+                <w:rtl/>
+              </w:rPr>
+              <w:t>81</w:t>
+            </w:r>
+          </w:p>
+        </w:tc>
+        <w:tc>
+          <w:tcPr>
+            <w:tcW w:w="3065" w:type="dxa"/>
+          </w:tcPr>
+          <w:p>
+            <w:pPr>
+              <w:pStyle w:val="NormalWeb"/>
+              <w:bidi/>
+              <w:spacing w:before="0" w:beforeAutospacing="0" w:after="240" w:afterAutospacing="0" w:line="258" w:lineRule="atLeast"/>
+              <w:cnfStyle w:val="000000100000" w:firstRow="0" w:lastRow="0" w:firstColumn="0" w:lastColumn="0" w:oddVBand="0" w:evenVBand="0" w:oddHBand="1" w:evenHBand="0" w:firstRowFirstColumn="0" w:firstRowLastColumn="0" w:lastRowFirstColumn="0" w:lastRowLastColumn="0"/>
+              <w:rPr>
+                <w:rFonts w:ascii="Arial" w:hAnsi="Arial" w:cs="Arial"/>
+                <w:color w:val="000000"/>
+                <w:sz w:val="21"/>
+                <w:szCs w:val="21"/>
+                <w:rtl/>
+              </w:rPr>
+            </w:pPr>
+            <w:r>
+              <w:rPr>
+                <w:rFonts w:ascii="Arial" w:hAnsi="Arial" w:cs="Arial" w:hint="cs"/>
+                <w:color w:val="000000"/>
+                <w:sz w:val="21"/>
+                <w:szCs w:val="21"/>
+                <w:rtl/>
+              </w:rPr>
+              <w:t xml:space="preserve">זוג המילים קיבל תוצאת </w:t>
+            </w:r>
+            <w:r>
+              <w:rPr>
+                <w:rFonts w:ascii="Arial" w:hAnsi="Arial" w:cs="Arial"/>
+                <w:color w:val="000000"/>
+                <w:sz w:val="21"/>
+                <w:szCs w:val="21"/>
+              </w:rPr>
+              <w:t>frequency</w:t>
+            </w:r>
+            <w:r>
+              <w:rPr>
+                <w:rFonts w:ascii="Arial" w:hAnsi="Arial" w:cs="Arial" w:hint="cs"/>
+                <w:color w:val="000000"/>
+                <w:sz w:val="21"/>
+                <w:szCs w:val="21"/>
+                <w:rtl/>
+              </w:rPr>
+              <w:t xml:space="preserve"> גבוה מאד למרות שאיננו מעניין כלל וזאת בזכות תדירותם הגבוהה בטקסט של שני הטוקנים בנפרד. בשני המדדים האחרים זוג המילים</w:t>
+            </w:r>
+            <w:r>
+              <w:rPr>
+                <w:rFonts w:ascii="Arial" w:hAnsi="Arial" w:cs="Arial" w:hint="cs"/>
+                <w:color w:val="000000"/>
+                <w:sz w:val="21"/>
+                <w:szCs w:val="21"/>
+                <w:rtl/>
+              </w:rPr>
+              <w:t xml:space="preserve"> קיבל את אותו המיקום</w:t>
+            </w:r>
+            <w:r>
+              <w:rPr>
+                <w:rFonts w:ascii="Arial" w:hAnsi="Arial" w:cs="Arial" w:hint="cs"/>
+                <w:color w:val="000000"/>
+                <w:sz w:val="21"/>
+                <w:szCs w:val="21"/>
+                <w:rtl/>
+              </w:rPr>
+              <w:t xml:space="preserve"> </w:t>
+            </w:r>
+          </w:p>
+        </w:tc>
+      </w:tr>
+      <w:tr>
+        <w:tc>
+          <w:tcPr>
+            <w:cnfStyle w:val="001000000000" w:firstRow="0" w:lastRow="0" w:firstColumn="1" w:lastColumn="0" w:oddVBand="0" w:evenVBand="0" w:oddHBand="0" w:evenHBand="0" w:firstRowFirstColumn="0" w:firstRowLastColumn="0" w:lastRowFirstColumn="0" w:lastRowLastColumn="0"/>
+            <w:tcW w:w="1776" w:type="dxa"/>
+          </w:tcPr>
+          <w:p>
+            <w:pPr>
+              <w:pStyle w:val="NormalWeb"/>
+              <w:bidi/>
+              <w:spacing w:before="0" w:beforeAutospacing="0" w:after="240" w:afterAutospacing="0" w:line="258" w:lineRule="atLeast"/>
+              <w:ind w:left="360"/>
+              <w:rPr>
+                <w:rFonts w:ascii="Arial" w:hAnsi="Arial" w:cs="Arial"/>
+                <w:sz w:val="21"/>
+                <w:szCs w:val="21"/>
+              </w:rPr>
+            </w:pPr>
+            <w:r>
+              <w:rPr>
+                <w:rFonts w:ascii="Arial" w:hAnsi="Arial" w:cs="Arial" w:hint="cs"/>
+                <w:sz w:val="21"/>
+                <w:szCs w:val="21"/>
+              </w:rPr>
+              <w:t>M</w:t>
+            </w:r>
+            <w:r>
+              <w:rPr>
+                <w:rFonts w:ascii="Arial" w:hAnsi="Arial" w:cs="Arial"/>
+                <w:sz w:val="21"/>
+                <w:szCs w:val="21"/>
+              </w:rPr>
+              <w:t xml:space="preserve">ortal </w:t>
+            </w:r>
+            <w:proofErr w:type="spellStart"/>
+            <w:r>
+              <w:rPr>
+                <w:rFonts w:ascii="Arial" w:hAnsi="Arial" w:cs="Arial"/>
+                <w:sz w:val="21"/>
+                <w:szCs w:val="21"/>
+              </w:rPr>
+              <w:t>Kombat</w:t>
+            </w:r>
+            <w:proofErr w:type="spellEnd"/>
+          </w:p>
+          <w:p>
+            <w:pPr>
+              <w:pStyle w:val="NormalWeb"/>
+              <w:bidi/>
+              <w:spacing w:before="0" w:beforeAutospacing="0" w:after="240" w:afterAutospacing="0" w:line="258" w:lineRule="atLeast"/>
+              <w:ind w:left="360"/>
+              <w:rPr>
+                <w:rFonts w:ascii="Arial" w:hAnsi="Arial" w:cs="Arial" w:hint="cs"/>
+                <w:sz w:val="21"/>
+                <w:szCs w:val="21"/>
+              </w:rPr>
+            </w:pPr>
+            <w:r>
+              <w:rPr>
+                <w:rFonts w:ascii="Arial" w:hAnsi="Arial" w:cs="Arial" w:hint="cs"/>
+                <w:sz w:val="21"/>
+                <w:szCs w:val="21"/>
+                <w:rtl/>
+              </w:rPr>
+              <w:t>ברי סחרוף</w:t>
+            </w:r>
+          </w:p>
+          <w:p>
+            <w:pPr>
+              <w:pStyle w:val="NormalWeb"/>
+              <w:bidi/>
+              <w:spacing w:before="0" w:beforeAutospacing="0" w:after="240" w:afterAutospacing="0" w:line="258" w:lineRule="atLeast"/>
+              <w:ind w:left="360"/>
+              <w:rPr>
+                <w:rFonts w:ascii="Arial" w:hAnsi="Arial" w:cs="Arial"/>
+                <w:sz w:val="21"/>
+                <w:szCs w:val="21"/>
+                <w:rtl/>
+              </w:rPr>
+            </w:pPr>
+            <w:r>
+              <w:rPr>
+                <w:rFonts w:ascii="Arial" w:hAnsi="Arial" w:cs="Arial" w:hint="cs"/>
+                <w:sz w:val="21"/>
+                <w:szCs w:val="21"/>
+                <w:rtl/>
+              </w:rPr>
+              <w:t xml:space="preserve">נשיונל </w:t>
+            </w:r>
+            <w:proofErr w:type="spellStart"/>
+            <w:r>
+              <w:rPr>
+                <w:rFonts w:ascii="Arial" w:hAnsi="Arial" w:cs="Arial" w:hint="cs"/>
+                <w:sz w:val="21"/>
+                <w:szCs w:val="21"/>
+                <w:rtl/>
+              </w:rPr>
+              <w:t>גיאוגרפיק</w:t>
+            </w:r>
+            <w:proofErr w:type="spellEnd"/>
+          </w:p>
+        </w:tc>
+        <w:tc>
+          <w:tcPr>
+            <w:tcW w:w="1278" w:type="dxa"/>
+          </w:tcPr>
+          <w:p>
+            <w:pPr>
+              <w:pStyle w:val="NormalWeb"/>
+              <w:bidi/>
+              <w:spacing w:before="0" w:beforeAutospacing="0" w:after="240" w:afterAutospacing="0" w:line="258" w:lineRule="atLeast"/>
+              <w:cnfStyle w:val="000000000000" w:firstRow="0" w:lastRow="0" w:firstColumn="0" w:lastColumn="0" w:oddVBand="0" w:evenVBand="0" w:oddHBand="0" w:evenHBand="0" w:firstRowFirstColumn="0" w:firstRowLastColumn="0" w:lastRowFirstColumn="0" w:lastRowLastColumn="0"/>
+              <w:rPr>
+                <w:rFonts w:ascii="Arial" w:hAnsi="Arial" w:cs="Arial" w:hint="cs"/>
+                <w:sz w:val="21"/>
+                <w:szCs w:val="21"/>
+                <w:rtl/>
+              </w:rPr>
+            </w:pPr>
+            <w:r>
+              <w:rPr>
+                <w:rFonts w:ascii="Arial" w:hAnsi="Arial" w:cs="Arial" w:hint="cs"/>
+                <w:sz w:val="21"/>
+                <w:szCs w:val="21"/>
+                <w:rtl/>
+              </w:rPr>
+              <w:t>45</w:t>
+            </w:r>
+          </w:p>
+          <w:p>
+            <w:pPr>
+              <w:pStyle w:val="NormalWeb"/>
+              <w:bidi/>
+              <w:spacing w:before="0" w:beforeAutospacing="0" w:after="240" w:afterAutospacing="0" w:line="258" w:lineRule="atLeast"/>
+              <w:cnfStyle w:val="000000000000" w:firstRow="0" w:lastRow="0" w:firstColumn="0" w:lastColumn="0" w:oddVBand="0" w:evenVBand="0" w:oddHBand="0" w:evenHBand="0" w:firstRowFirstColumn="0" w:firstRowLastColumn="0" w:lastRowFirstColumn="0" w:lastRowLastColumn="0"/>
+              <w:rPr>
+                <w:rFonts w:ascii="Arial" w:hAnsi="Arial" w:cs="Arial" w:hint="cs"/>
+                <w:sz w:val="21"/>
+                <w:szCs w:val="21"/>
+                <w:rtl/>
+              </w:rPr>
+            </w:pPr>
+            <w:r>
+              <w:rPr>
+                <w:rFonts w:ascii="Arial" w:hAnsi="Arial" w:cs="Arial" w:hint="cs"/>
+                <w:sz w:val="21"/>
+                <w:szCs w:val="21"/>
+                <w:rtl/>
+              </w:rPr>
+              <w:t>70</w:t>
+            </w:r>
+          </w:p>
+          <w:p>
+            <w:pPr>
+              <w:pStyle w:val="NormalWeb"/>
+              <w:bidi/>
+              <w:spacing w:before="0" w:beforeAutospacing="0" w:after="240" w:afterAutospacing="0" w:line="258" w:lineRule="atLeast"/>
+              <w:cnfStyle w:val="000000000000" w:firstRow="0" w:lastRow="0" w:firstColumn="0" w:lastColumn="0" w:oddVBand="0" w:evenVBand="0" w:oddHBand="0" w:evenHBand="0" w:firstRowFirstColumn="0" w:firstRowLastColumn="0" w:lastRowFirstColumn="0" w:lastRowLastColumn="0"/>
+              <w:rPr>
+                <w:rFonts w:ascii="Arial" w:hAnsi="Arial" w:cs="Arial"/>
+                <w:sz w:val="21"/>
+                <w:szCs w:val="21"/>
+                <w:rtl/>
+              </w:rPr>
+            </w:pPr>
+            <w:r>
+              <w:rPr>
+                <w:rFonts w:ascii="Arial" w:hAnsi="Arial" w:cs="Arial" w:hint="cs"/>
+                <w:sz w:val="21"/>
+                <w:szCs w:val="21"/>
+                <w:rtl/>
+              </w:rPr>
+              <w:t>128</w:t>
+            </w:r>
+          </w:p>
+        </w:tc>
+        <w:tc>
+          <w:tcPr>
+            <w:tcW w:w="1017" w:type="dxa"/>
+          </w:tcPr>
+          <w:p>
+            <w:pPr>
+              <w:pStyle w:val="NormalWeb"/>
+              <w:bidi/>
+              <w:spacing w:before="0" w:beforeAutospacing="0" w:after="240" w:afterAutospacing="0" w:line="258" w:lineRule="atLeast"/>
+              <w:cnfStyle w:val="000000000000" w:firstRow="0" w:lastRow="0" w:firstColumn="0" w:lastColumn="0" w:oddVBand="0" w:evenVBand="0" w:oddHBand="0" w:evenHBand="0" w:firstRowFirstColumn="0" w:firstRowLastColumn="0" w:lastRowFirstColumn="0" w:lastRowLastColumn="0"/>
+              <w:rPr>
+                <w:rFonts w:ascii="Arial" w:hAnsi="Arial" w:cs="Arial" w:hint="cs"/>
+                <w:sz w:val="21"/>
+                <w:szCs w:val="21"/>
+                <w:rtl/>
+              </w:rPr>
+            </w:pPr>
+            <w:r>
+              <w:rPr>
+                <w:rFonts w:ascii="Arial" w:hAnsi="Arial" w:cs="Arial" w:hint="cs"/>
+                <w:sz w:val="21"/>
+                <w:szCs w:val="21"/>
+                <w:rtl/>
+              </w:rPr>
+              <w:t>1</w:t>
+            </w:r>
+          </w:p>
+          <w:p>
+            <w:pPr>
+              <w:pStyle w:val="NormalWeb"/>
+              <w:bidi/>
+              <w:spacing w:before="0" w:beforeAutospacing="0" w:after="240" w:afterAutospacing="0" w:line="258" w:lineRule="atLeast"/>
+              <w:cnfStyle w:val="000000000000" w:firstRow="0" w:lastRow="0" w:firstColumn="0" w:lastColumn="0" w:oddVBand="0" w:evenVBand="0" w:oddHBand="0" w:evenHBand="0" w:firstRowFirstColumn="0" w:firstRowLastColumn="0" w:lastRowFirstColumn="0" w:lastRowLastColumn="0"/>
+              <w:rPr>
+                <w:rFonts w:ascii="Arial" w:hAnsi="Arial" w:cs="Arial" w:hint="cs"/>
+                <w:color w:val="000000"/>
+                <w:sz w:val="21"/>
+                <w:szCs w:val="21"/>
+                <w:rtl/>
+              </w:rPr>
+            </w:pPr>
+            <w:r>
+              <w:rPr>
+                <w:rFonts w:ascii="Arial" w:hAnsi="Arial" w:cs="Arial" w:hint="cs"/>
+                <w:color w:val="000000"/>
+                <w:sz w:val="21"/>
+                <w:szCs w:val="21"/>
+                <w:rtl/>
+              </w:rPr>
+              <w:t>4</w:t>
+            </w:r>
+          </w:p>
+          <w:p>
+            <w:pPr>
+              <w:pStyle w:val="NormalWeb"/>
+              <w:bidi/>
+              <w:spacing w:before="0" w:beforeAutospacing="0" w:after="240" w:afterAutospacing="0" w:line="258" w:lineRule="atLeast"/>
+              <w:cnfStyle w:val="000000000000" w:firstRow="0" w:lastRow="0" w:firstColumn="0" w:lastColumn="0" w:oddVBand="0" w:evenVBand="0" w:oddHBand="0" w:evenHBand="0" w:firstRowFirstColumn="0" w:firstRowLastColumn="0" w:lastRowFirstColumn="0" w:lastRowLastColumn="0"/>
+              <w:rPr>
+                <w:rFonts w:ascii="Arial" w:hAnsi="Arial" w:cs="Arial"/>
+                <w:color w:val="000000"/>
+                <w:sz w:val="21"/>
+                <w:szCs w:val="21"/>
+                <w:rtl/>
+              </w:rPr>
+            </w:pPr>
+            <w:r>
+              <w:rPr>
+                <w:rFonts w:ascii="Arial" w:hAnsi="Arial" w:cs="Arial" w:hint="cs"/>
+                <w:color w:val="000000"/>
+                <w:sz w:val="21"/>
+                <w:szCs w:val="21"/>
+                <w:rtl/>
+              </w:rPr>
+              <w:t>6</w:t>
+            </w:r>
+          </w:p>
+        </w:tc>
+        <w:tc>
+          <w:tcPr>
+            <w:tcW w:w="1170" w:type="dxa"/>
+          </w:tcPr>
+          <w:p>
+            <w:pPr>
+              <w:pStyle w:val="NormalWeb"/>
+              <w:bidi/>
+              <w:spacing w:before="0" w:beforeAutospacing="0" w:after="240" w:afterAutospacing="0" w:line="258" w:lineRule="atLeast"/>
+              <w:cnfStyle w:val="000000000000" w:firstRow="0" w:lastRow="0" w:firstColumn="0" w:lastColumn="0" w:oddVBand="0" w:evenVBand="0" w:oddHBand="0" w:evenHBand="0" w:firstRowFirstColumn="0" w:firstRowLastColumn="0" w:lastRowFirstColumn="0" w:lastRowLastColumn="0"/>
+              <w:rPr>
+                <w:rFonts w:ascii="Arial" w:hAnsi="Arial" w:cs="Arial"/>
+                <w:color w:val="000000"/>
+                <w:sz w:val="21"/>
+                <w:szCs w:val="21"/>
+                <w:rtl/>
+              </w:rPr>
+            </w:pPr>
+            <w:r>
+              <w:rPr>
+                <w:rFonts w:ascii="Arial" w:hAnsi="Arial" w:cs="Arial" w:hint="cs"/>
+                <w:color w:val="000000"/>
+                <w:sz w:val="21"/>
+                <w:szCs w:val="21"/>
+                <w:rtl/>
+              </w:rPr>
+              <w:t>1</w:t>
+            </w:r>
+          </w:p>
+          <w:p>
+            <w:pPr>
+              <w:pStyle w:val="NormalWeb"/>
+              <w:bidi/>
+              <w:spacing w:before="0" w:beforeAutospacing="0" w:after="240" w:afterAutospacing="0" w:line="258" w:lineRule="atLeast"/>
+              <w:cnfStyle w:val="000000000000" w:firstRow="0" w:lastRow="0" w:firstColumn="0" w:lastColumn="0" w:oddVBand="0" w:evenVBand="0" w:oddHBand="0" w:evenHBand="0" w:firstRowFirstColumn="0" w:firstRowLastColumn="0" w:lastRowFirstColumn="0" w:lastRowLastColumn="0"/>
+              <w:rPr>
+                <w:rFonts w:ascii="Arial" w:hAnsi="Arial" w:cs="Arial" w:hint="cs"/>
+                <w:color w:val="000000"/>
+                <w:sz w:val="21"/>
+                <w:szCs w:val="21"/>
+                <w:rtl/>
+              </w:rPr>
+            </w:pPr>
+            <w:r>
+              <w:rPr>
+                <w:rFonts w:ascii="Arial" w:hAnsi="Arial" w:cs="Arial" w:hint="cs"/>
+                <w:color w:val="000000"/>
+                <w:sz w:val="21"/>
+                <w:szCs w:val="21"/>
+                <w:rtl/>
+              </w:rPr>
+              <w:t>4</w:t>
+            </w:r>
+          </w:p>
+          <w:p>
+            <w:pPr>
+              <w:pStyle w:val="NormalWeb"/>
+              <w:bidi/>
+              <w:spacing w:before="0" w:beforeAutospacing="0" w:after="240" w:afterAutospacing="0" w:line="258" w:lineRule="atLeast"/>
+              <w:cnfStyle w:val="000000000000" w:firstRow="0" w:lastRow="0" w:firstColumn="0" w:lastColumn="0" w:oddVBand="0" w:evenVBand="0" w:oddHBand="0" w:evenHBand="0" w:firstRowFirstColumn="0" w:firstRowLastColumn="0" w:lastRowFirstColumn="0" w:lastRowLastColumn="0"/>
+              <w:rPr>
+                <w:rFonts w:ascii="Arial" w:hAnsi="Arial" w:cs="Arial"/>
+                <w:color w:val="000000"/>
+                <w:sz w:val="21"/>
+                <w:szCs w:val="21"/>
+                <w:rtl/>
+              </w:rPr>
+            </w:pPr>
+            <w:r>
+              <w:rPr>
+                <w:rFonts w:ascii="Arial" w:hAnsi="Arial" w:cs="Arial" w:hint="cs"/>
+                <w:color w:val="000000"/>
+                <w:sz w:val="21"/>
+                <w:szCs w:val="21"/>
+                <w:rtl/>
+              </w:rPr>
+              <w:t>6</w:t>
+            </w:r>
+          </w:p>
+        </w:tc>
+        <w:tc>
+          <w:tcPr>
+            <w:tcW w:w="3065" w:type="dxa"/>
+          </w:tcPr>
+          <w:p>
+            <w:pPr>
+              <w:pStyle w:val="NormalWeb"/>
+              <w:bidi/>
+              <w:spacing w:before="0" w:beforeAutospacing="0" w:after="240" w:afterAutospacing="0" w:line="258" w:lineRule="atLeast"/>
+              <w:cnfStyle w:val="000000000000" w:firstRow="0" w:lastRow="0" w:firstColumn="0" w:lastColumn="0" w:oddVBand="0" w:evenVBand="0" w:oddHBand="0" w:evenHBand="0" w:firstRowFirstColumn="0" w:firstRowLastColumn="0" w:lastRowFirstColumn="0" w:lastRowLastColumn="0"/>
+              <w:rPr>
+                <w:rFonts w:ascii="Arial" w:hAnsi="Arial" w:cs="Arial"/>
+                <w:color w:val="000000"/>
+                <w:sz w:val="21"/>
+                <w:szCs w:val="21"/>
+                <w:rtl/>
+              </w:rPr>
+            </w:pPr>
+            <w:r>
+              <w:rPr>
+                <w:rFonts w:ascii="Arial" w:hAnsi="Arial" w:cs="Arial" w:hint="cs"/>
+                <w:color w:val="000000"/>
+                <w:sz w:val="21"/>
+                <w:szCs w:val="21"/>
+                <w:rtl/>
+              </w:rPr>
+              <w:t>דוגמא לזוגות מילים נפוצות אשר דירוגם ב-</w:t>
+            </w:r>
+            <w:r>
+              <w:rPr>
+                <w:rFonts w:ascii="Arial" w:hAnsi="Arial" w:cs="Arial"/>
+                <w:color w:val="000000"/>
+                <w:sz w:val="21"/>
+                <w:szCs w:val="21"/>
+              </w:rPr>
+              <w:t>T Score</w:t>
+            </w:r>
+            <w:r>
+              <w:rPr>
+                <w:rFonts w:ascii="Arial" w:hAnsi="Arial" w:cs="Arial" w:hint="cs"/>
+                <w:color w:val="000000"/>
+                <w:sz w:val="21"/>
+                <w:szCs w:val="21"/>
+                <w:rtl/>
+              </w:rPr>
+              <w:t xml:space="preserve"> </w:t>
+            </w:r>
+            <w:r>
+              <w:rPr>
+                <w:rFonts w:ascii="Arial" w:hAnsi="Arial" w:cs="Arial" w:hint="cs"/>
+                <w:color w:val="000000"/>
+                <w:sz w:val="21"/>
+                <w:szCs w:val="21"/>
+                <w:rtl/>
+              </w:rPr>
+              <w:t xml:space="preserve"> וב-</w:t>
+            </w:r>
+            <w:r>
+              <w:rPr>
+                <w:rFonts w:ascii="Arial" w:hAnsi="Arial" w:cs="Arial"/>
+                <w:color w:val="000000"/>
+                <w:sz w:val="21"/>
+                <w:szCs w:val="21"/>
+              </w:rPr>
+              <w:t>PMI</w:t>
+            </w:r>
+            <w:r>
+              <w:rPr>
+                <w:rFonts w:ascii="Arial" w:hAnsi="Arial" w:cs="Arial" w:hint="cs"/>
+                <w:color w:val="000000"/>
+                <w:sz w:val="21"/>
+                <w:szCs w:val="21"/>
+                <w:rtl/>
+              </w:rPr>
+              <w:t xml:space="preserve"> </w:t>
+            </w:r>
+            <w:r>
+              <w:rPr>
+                <w:rFonts w:ascii="Arial" w:hAnsi="Arial" w:cs="Arial" w:hint="cs"/>
+                <w:color w:val="000000"/>
+                <w:sz w:val="21"/>
+                <w:szCs w:val="21"/>
+                <w:rtl/>
+              </w:rPr>
+              <w:t>גבוהה יותר מאשר דרוג התדירות בשל כניסת כל הביטויים הלא מענייניים הכללו סימני פיסוק ש</w:t>
+            </w:r>
+            <w:r>
+              <w:rPr>
+                <w:rFonts w:ascii="Arial" w:hAnsi="Arial" w:cs="Arial" w:hint="cs"/>
+                <w:color w:val="000000"/>
+                <w:sz w:val="21"/>
+                <w:szCs w:val="21"/>
+                <w:rtl/>
+              </w:rPr>
+              <w:t xml:space="preserve">תפסו את המקומות הראשונים בדירוג </w:t>
+            </w:r>
+          </w:p>
+        </w:tc>
+      </w:tr>
+    </w:tbl>
+    <w:p>
+      <w:pPr>
         <w:pStyle w:val="NormalWeb"/>
         <w:shd w:val="clear" w:color="auto" w:fill="FFFFFF"/>
-        <w:bidi/>
         <w:spacing w:before="0" w:beforeAutospacing="0" w:after="240" w:afterAutospacing="0" w:line="258" w:lineRule="atLeast"/>
-        <w:rPr>
-          <w:rFonts w:ascii="Arial" w:hAnsi="Arial" w:cs="Arial" w:hint="cs"/>
-          <w:color w:val="000000"/>
-          <w:sz w:val="21"/>
-          <w:szCs w:val="21"/>
-          <w:rtl/>
+        <w:jc w:val="center"/>
+        <w:rPr>
+          <w:rFonts w:ascii="Arial" w:hAnsi="Arial" w:cs="Arial"/>
+          <w:color w:val="000000"/>
+          <w:sz w:val="21"/>
+          <w:szCs w:val="21"/>
         </w:rPr>
       </w:pPr>
     </w:p>
     <w:p>
       <w:pPr>
-        <w:pStyle w:val="NormalWeb"/>
-        <w:shd w:val="clear" w:color="auto" w:fill="FFFFFF"/>
-        <w:bidi/>
-        <w:spacing w:before="0" w:beforeAutospacing="0" w:after="240" w:afterAutospacing="0" w:line="258" w:lineRule="atLeast"/>
-        <w:rPr>
-          <w:rFonts w:ascii="Arial" w:hAnsi="Arial" w:cs="Arial" w:hint="cs"/>
-          <w:color w:val="000000"/>
-          <w:sz w:val="21"/>
-          <w:szCs w:val="21"/>
-          <w:rtl/>
-        </w:rPr>
-      </w:pPr>
+        <w:pStyle w:val="Heading1"/>
+        <w:rPr>
+          <w:rtl/>
+        </w:rPr>
+      </w:pPr>
+      <w:r>
+        <w:rPr>
+          <w:rFonts w:hint="cs"/>
+          <w:rtl/>
+        </w:rPr>
+        <w:t>האם רוב הזוגות בראש הרשימה משמעותיים\מענייניים?</w:t>
+      </w:r>
     </w:p>
     <w:p>
       <w:pPr>
@@ -1835,25 +3036,39 @@
         <w:jc w:val="right"/>
         <w:rPr>
           <w:rFonts w:ascii="Arial" w:hAnsi="Arial" w:cs="Arial"/>
-          <w:color w:val="000000"/>
-          <w:sz w:val="21"/>
-          <w:szCs w:val="21"/>
-        </w:rPr>
-      </w:pPr>
-    </w:p>
-    <w:p>
-      <w:pPr>
-        <w:pStyle w:val="Heading1"/>
-        <w:rPr>
-          <w:rtl/>
-        </w:rPr>
-      </w:pPr>
-      <w:r>
-        <w:rPr>
-          <w:rFonts w:hint="cs"/>
-          <w:rtl/>
-        </w:rPr>
-        <w:t>האם רוב הזוגות בראש הרשימה משמעותיים\מענייניים?</w:t>
+          <w:color w:val="FF0000"/>
+          <w:sz w:val="21"/>
+          <w:szCs w:val="21"/>
+        </w:rPr>
+      </w:pPr>
+      <w:r>
+        <w:rPr>
+          <w:rFonts w:ascii="Arial" w:hAnsi="Arial" w:cs="Arial"/>
+          <w:color w:val="FF0000"/>
+          <w:sz w:val="21"/>
+          <w:szCs w:val="21"/>
+          <w:rtl/>
+        </w:rPr>
+        <w:t>כלומר, האם אלו צירופי מילים אשר באמת נוטים להיקרות יחד באופן שכיח בשפה? במילים אחרות, אם מישהו שלומד עברית היה מסתכל על צמדים אלו, האם הדבר היה עוזר לו ללמוד באילו צמדי מילים כדאי להשתמש? לדוגמא, צמד המילים "בכל זאת" כן משמעותי, בעוד שהצמד ")." אינו כזה</w:t>
+      </w:r>
+      <w:r>
+        <w:rPr>
+          <w:rFonts w:ascii="Arial" w:hAnsi="Arial" w:cs="Arial"/>
+          <w:color w:val="FF0000"/>
+          <w:sz w:val="21"/>
+          <w:szCs w:val="21"/>
+        </w:rPr>
+        <w:t>.</w:t>
+      </w:r>
+      <w:r>
+        <w:rPr>
+          <w:rStyle w:val="apple-converted-space"/>
+          <w:rFonts w:ascii="Arial" w:eastAsiaTheme="majorEastAsia" w:hAnsi="Arial" w:cs="Arial"/>
+          <w:color w:val="FF0000"/>
+          <w:sz w:val="21"/>
+          <w:szCs w:val="21"/>
+        </w:rPr>
+        <w:t> </w:t>
       </w:r>
     </w:p>
     <w:p>
@@ -1877,7 +3092,7 @@
           <w:szCs w:val="21"/>
           <w:rtl/>
         </w:rPr>
-        <w:t>כלומר, האם אלו צירופי מילים אשר באמת נוטים להיקרות יחד באופן שכיח בשפה? במילים אחרות, אם מישהו שלומד עברית היה מסתכל על צמדים אלו, האם הדבר היה עוזר לו ללמוד באילו צמדי מילים כדאי להשתמש? לדוגמא, צמד המילים "בכל זאת" כן משמעותי, בעוד שהצמד ")." אינו כזה</w:t>
+        <w:t>תנו כמה דוגמאות מכל סוג (משמעותיים, לא משמעותיים) לזוגות מילים מתוך התוצאות שקיבלתם</w:t>
       </w:r>
       <w:r>
         <w:rPr>
@@ -1887,16 +3102,6 @@
           <w:szCs w:val="21"/>
         </w:rPr>
         <w:t>.</w:t>
-      </w:r>
-      <w:r>
-        <w:rPr>
-          <w:rStyle w:val="apple-converted-space"/>
-          <w:rFonts w:ascii="Arial" w:eastAsiaTheme="majorEastAsia" w:hAnsi="Arial" w:cs="Arial"/>
-          <w:color w:val="FF0000"/>
-          <w:sz w:val="21"/>
-          <w:szCs w:val="21"/>
-        </w:rPr>
-        <w:t> </w:t>
       </w:r>
     </w:p>
     <w:p>
@@ -1920,39 +3125,7 @@
           <w:szCs w:val="21"/>
           <w:rtl/>
         </w:rPr>
-        <w:t>תנו כמה דוגמאות מכל סוג (משמעותיים, לא משמעותיים) לזוגות מילים מתוך התוצאות שקיבלתם</w:t>
-      </w:r>
-      <w:r>
-        <w:rPr>
-          <w:rFonts w:ascii="Arial" w:hAnsi="Arial" w:cs="Arial"/>
-          <w:color w:val="FF0000"/>
-          <w:sz w:val="21"/>
-          <w:szCs w:val="21"/>
-        </w:rPr>
-        <w:t>.</w:t>
-      </w:r>
-    </w:p>
-    <w:p>
-      <w:pPr>
-        <w:pStyle w:val="NormalWeb"/>
-        <w:shd w:val="clear" w:color="auto" w:fill="FFFFFF"/>
-        <w:spacing w:before="0" w:beforeAutospacing="0" w:after="240" w:afterAutospacing="0" w:line="258" w:lineRule="atLeast"/>
-        <w:jc w:val="right"/>
-        <w:rPr>
-          <w:rFonts w:ascii="Arial" w:hAnsi="Arial" w:cs="Arial"/>
-          <w:color w:val="FF0000"/>
-          <w:sz w:val="21"/>
-          <w:szCs w:val="21"/>
-        </w:rPr>
-      </w:pPr>
-      <w:r>
-        <w:rPr>
-          <w:rFonts w:ascii="Arial" w:hAnsi="Arial" w:cs="Arial"/>
-          <w:color w:val="FF0000"/>
-          <w:sz w:val="21"/>
-          <w:szCs w:val="21"/>
-          <w:rtl/>
-        </w:rPr>
+        <w:lastRenderedPageBreak/>
         <w:t xml:space="preserve">אם רוב הזוגות </w:t>
       </w:r>
       <w:proofErr w:type="spellStart"/>
@@ -2106,6 +3279,603 @@
 <file path=word/numbering.xml><?xml version="1.0" encoding="utf-8"?>
 <w:numbering xmlns:wpc="http://schemas.microsoft.com/office/word/2010/wordprocessingCanvas" xmlns:mc="http://schemas.openxmlformats.org/markup-compatibility/2006" xmlns:o="urn:schemas-microsoft-com:office:office" xmlns:r="http://schemas.openxmlformats.org/officeDocument/2006/relationships" xmlns:m="http://schemas.openxmlformats.org/officeDocument/2006/math" xmlns:v="urn:schemas-microsoft-com:vml" xmlns:wp14="http://schemas.microsoft.com/office/word/2010/wordprocessingDrawing" xmlns:wp="http://schemas.openxmlformats.org/drawingml/2006/wordprocessingDrawing" xmlns:w10="urn:schemas-microsoft-com:office:word" xmlns:w="http://schemas.openxmlformats.org/wordprocessingml/2006/main" xmlns:w14="http://schemas.microsoft.com/office/word/2010/wordml" xmlns:w15="http://schemas.microsoft.com/office/word/2012/wordml" xmlns:wpg="http://schemas.microsoft.com/office/word/2010/wordprocessingGroup" xmlns:wpi="http://schemas.microsoft.com/office/word/2010/wordprocessingInk" xmlns:wne="http://schemas.microsoft.com/office/word/2006/wordml" xmlns:wps="http://schemas.microsoft.com/office/word/2010/wordprocessingShape" mc:Ignorable="w14 w15 wp14">
   <w:abstractNum w:abstractNumId="0">
+    <w:nsid w:val="0C20517C"/>
+    <w:multiLevelType w:val="hybridMultilevel"/>
+    <w:tmpl w:val="925EC032"/>
+    <w:lvl w:ilvl="0" w:tplc="0409000F">
+      <w:start w:val="1"/>
+      <w:numFmt w:val="decimal"/>
+      <w:lvlText w:val="%1."/>
+      <w:lvlJc w:val="left"/>
+      <w:pPr>
+        <w:ind w:left="720" w:hanging="360"/>
+      </w:pPr>
+      <w:rPr>
+        <w:rFonts w:hint="default"/>
+      </w:rPr>
+    </w:lvl>
+    <w:lvl w:ilvl="1" w:tplc="04090003" w:tentative="1">
+      <w:start w:val="1"/>
+      <w:numFmt w:val="bullet"/>
+      <w:lvlText w:val="o"/>
+      <w:lvlJc w:val="left"/>
+      <w:pPr>
+        <w:ind w:left="1440" w:hanging="360"/>
+      </w:pPr>
+      <w:rPr>
+        <w:rFonts w:ascii="Courier New" w:hAnsi="Courier New" w:cs="Courier New" w:hint="default"/>
+      </w:rPr>
+    </w:lvl>
+    <w:lvl w:ilvl="2" w:tplc="04090005" w:tentative="1">
+      <w:start w:val="1"/>
+      <w:numFmt w:val="bullet"/>
+      <w:lvlText w:val=""/>
+      <w:lvlJc w:val="left"/>
+      <w:pPr>
+        <w:ind w:left="2160" w:hanging="360"/>
+      </w:pPr>
+      <w:rPr>
+        <w:rFonts w:ascii="Wingdings" w:hAnsi="Wingdings" w:hint="default"/>
+      </w:rPr>
+    </w:lvl>
+    <w:lvl w:ilvl="3" w:tplc="04090001" w:tentative="1">
+      <w:start w:val="1"/>
+      <w:numFmt w:val="bullet"/>
+      <w:lvlText w:val=""/>
+      <w:lvlJc w:val="left"/>
+      <w:pPr>
+        <w:ind w:left="2880" w:hanging="360"/>
+      </w:pPr>
+      <w:rPr>
+        <w:rFonts w:ascii="Symbol" w:hAnsi="Symbol" w:hint="default"/>
+      </w:rPr>
+    </w:lvl>
+    <w:lvl w:ilvl="4" w:tplc="04090003" w:tentative="1">
+      <w:start w:val="1"/>
+      <w:numFmt w:val="bullet"/>
+      <w:lvlText w:val="o"/>
+      <w:lvlJc w:val="left"/>
+      <w:pPr>
+        <w:ind w:left="3600" w:hanging="360"/>
+      </w:pPr>
+      <w:rPr>
+        <w:rFonts w:ascii="Courier New" w:hAnsi="Courier New" w:cs="Courier New" w:hint="default"/>
+      </w:rPr>
+    </w:lvl>
+    <w:lvl w:ilvl="5" w:tplc="04090005" w:tentative="1">
+      <w:start w:val="1"/>
+      <w:numFmt w:val="bullet"/>
+      <w:lvlText w:val=""/>
+      <w:lvlJc w:val="left"/>
+      <w:pPr>
+        <w:ind w:left="4320" w:hanging="360"/>
+      </w:pPr>
+      <w:rPr>
+        <w:rFonts w:ascii="Wingdings" w:hAnsi="Wingdings" w:hint="default"/>
+      </w:rPr>
+    </w:lvl>
+    <w:lvl w:ilvl="6" w:tplc="04090001" w:tentative="1">
+      <w:start w:val="1"/>
+      <w:numFmt w:val="bullet"/>
+      <w:lvlText w:val=""/>
+      <w:lvlJc w:val="left"/>
+      <w:pPr>
+        <w:ind w:left="5040" w:hanging="360"/>
+      </w:pPr>
+      <w:rPr>
+        <w:rFonts w:ascii="Symbol" w:hAnsi="Symbol" w:hint="default"/>
+      </w:rPr>
+    </w:lvl>
+    <w:lvl w:ilvl="7" w:tplc="04090003" w:tentative="1">
+      <w:start w:val="1"/>
+      <w:numFmt w:val="bullet"/>
+      <w:lvlText w:val="o"/>
+      <w:lvlJc w:val="left"/>
+      <w:pPr>
+        <w:ind w:left="5760" w:hanging="360"/>
+      </w:pPr>
+      <w:rPr>
+        <w:rFonts w:ascii="Courier New" w:hAnsi="Courier New" w:cs="Courier New" w:hint="default"/>
+      </w:rPr>
+    </w:lvl>
+    <w:lvl w:ilvl="8" w:tplc="04090005" w:tentative="1">
+      <w:start w:val="1"/>
+      <w:numFmt w:val="bullet"/>
+      <w:lvlText w:val=""/>
+      <w:lvlJc w:val="left"/>
+      <w:pPr>
+        <w:ind w:left="6480" w:hanging="360"/>
+      </w:pPr>
+      <w:rPr>
+        <w:rFonts w:ascii="Wingdings" w:hAnsi="Wingdings" w:hint="default"/>
+      </w:rPr>
+    </w:lvl>
+  </w:abstractNum>
+  <w:abstractNum w:abstractNumId="1">
+    <w:nsid w:val="1DB90B72"/>
+    <w:multiLevelType w:val="hybridMultilevel"/>
+    <w:tmpl w:val="9C42FAFA"/>
+    <w:lvl w:ilvl="0" w:tplc="0409000F">
+      <w:start w:val="1"/>
+      <w:numFmt w:val="decimal"/>
+      <w:lvlText w:val="%1."/>
+      <w:lvlJc w:val="left"/>
+      <w:pPr>
+        <w:ind w:left="720" w:hanging="360"/>
+      </w:pPr>
+      <w:rPr>
+        <w:rFonts w:hint="default"/>
+      </w:rPr>
+    </w:lvl>
+    <w:lvl w:ilvl="1" w:tplc="04090003" w:tentative="1">
+      <w:start w:val="1"/>
+      <w:numFmt w:val="bullet"/>
+      <w:lvlText w:val="o"/>
+      <w:lvlJc w:val="left"/>
+      <w:pPr>
+        <w:ind w:left="1440" w:hanging="360"/>
+      </w:pPr>
+      <w:rPr>
+        <w:rFonts w:ascii="Courier New" w:hAnsi="Courier New" w:cs="Courier New" w:hint="default"/>
+      </w:rPr>
+    </w:lvl>
+    <w:lvl w:ilvl="2" w:tplc="04090005" w:tentative="1">
+      <w:start w:val="1"/>
+      <w:numFmt w:val="bullet"/>
+      <w:lvlText w:val=""/>
+      <w:lvlJc w:val="left"/>
+      <w:pPr>
+        <w:ind w:left="2160" w:hanging="360"/>
+      </w:pPr>
+      <w:rPr>
+        <w:rFonts w:ascii="Wingdings" w:hAnsi="Wingdings" w:hint="default"/>
+      </w:rPr>
+    </w:lvl>
+    <w:lvl w:ilvl="3" w:tplc="04090001" w:tentative="1">
+      <w:start w:val="1"/>
+      <w:numFmt w:val="bullet"/>
+      <w:lvlText w:val=""/>
+      <w:lvlJc w:val="left"/>
+      <w:pPr>
+        <w:ind w:left="2880" w:hanging="360"/>
+      </w:pPr>
+      <w:rPr>
+        <w:rFonts w:ascii="Symbol" w:hAnsi="Symbol" w:hint="default"/>
+      </w:rPr>
+    </w:lvl>
+    <w:lvl w:ilvl="4" w:tplc="04090003" w:tentative="1">
+      <w:start w:val="1"/>
+      <w:numFmt w:val="bullet"/>
+      <w:lvlText w:val="o"/>
+      <w:lvlJc w:val="left"/>
+      <w:pPr>
+        <w:ind w:left="3600" w:hanging="360"/>
+      </w:pPr>
+      <w:rPr>
+        <w:rFonts w:ascii="Courier New" w:hAnsi="Courier New" w:cs="Courier New" w:hint="default"/>
+      </w:rPr>
+    </w:lvl>
+    <w:lvl w:ilvl="5" w:tplc="04090005" w:tentative="1">
+      <w:start w:val="1"/>
+      <w:numFmt w:val="bullet"/>
+      <w:lvlText w:val=""/>
+      <w:lvlJc w:val="left"/>
+      <w:pPr>
+        <w:ind w:left="4320" w:hanging="360"/>
+      </w:pPr>
+      <w:rPr>
+        <w:rFonts w:ascii="Wingdings" w:hAnsi="Wingdings" w:hint="default"/>
+      </w:rPr>
+    </w:lvl>
+    <w:lvl w:ilvl="6" w:tplc="04090001" w:tentative="1">
+      <w:start w:val="1"/>
+      <w:numFmt w:val="bullet"/>
+      <w:lvlText w:val=""/>
+      <w:lvlJc w:val="left"/>
+      <w:pPr>
+        <w:ind w:left="5040" w:hanging="360"/>
+      </w:pPr>
+      <w:rPr>
+        <w:rFonts w:ascii="Symbol" w:hAnsi="Symbol" w:hint="default"/>
+      </w:rPr>
+    </w:lvl>
+    <w:lvl w:ilvl="7" w:tplc="04090003" w:tentative="1">
+      <w:start w:val="1"/>
+      <w:numFmt w:val="bullet"/>
+      <w:lvlText w:val="o"/>
+      <w:lvlJc w:val="left"/>
+      <w:pPr>
+        <w:ind w:left="5760" w:hanging="360"/>
+      </w:pPr>
+      <w:rPr>
+        <w:rFonts w:ascii="Courier New" w:hAnsi="Courier New" w:cs="Courier New" w:hint="default"/>
+      </w:rPr>
+    </w:lvl>
+    <w:lvl w:ilvl="8" w:tplc="04090005" w:tentative="1">
+      <w:start w:val="1"/>
+      <w:numFmt w:val="bullet"/>
+      <w:lvlText w:val=""/>
+      <w:lvlJc w:val="left"/>
+      <w:pPr>
+        <w:ind w:left="6480" w:hanging="360"/>
+      </w:pPr>
+      <w:rPr>
+        <w:rFonts w:ascii="Wingdings" w:hAnsi="Wingdings" w:hint="default"/>
+      </w:rPr>
+    </w:lvl>
+  </w:abstractNum>
+  <w:abstractNum w:abstractNumId="2">
+    <w:nsid w:val="2F6E472D"/>
+    <w:multiLevelType w:val="hybridMultilevel"/>
+    <w:tmpl w:val="B1A6CAD2"/>
+    <w:lvl w:ilvl="0" w:tplc="0409000F">
+      <w:start w:val="1"/>
+      <w:numFmt w:val="decimal"/>
+      <w:lvlText w:val="%1."/>
+      <w:lvlJc w:val="left"/>
+      <w:pPr>
+        <w:ind w:left="720" w:hanging="360"/>
+      </w:pPr>
+    </w:lvl>
+    <w:lvl w:ilvl="1" w:tplc="04090019" w:tentative="1">
+      <w:start w:val="1"/>
+      <w:numFmt w:val="lowerLetter"/>
+      <w:lvlText w:val="%2."/>
+      <w:lvlJc w:val="left"/>
+      <w:pPr>
+        <w:ind w:left="1440" w:hanging="360"/>
+      </w:pPr>
+    </w:lvl>
+    <w:lvl w:ilvl="2" w:tplc="0409001B" w:tentative="1">
+      <w:start w:val="1"/>
+      <w:numFmt w:val="lowerRoman"/>
+      <w:lvlText w:val="%3."/>
+      <w:lvlJc w:val="right"/>
+      <w:pPr>
+        <w:ind w:left="2160" w:hanging="180"/>
+      </w:pPr>
+    </w:lvl>
+    <w:lvl w:ilvl="3" w:tplc="0409000F" w:tentative="1">
+      <w:start w:val="1"/>
+      <w:numFmt w:val="decimal"/>
+      <w:lvlText w:val="%4."/>
+      <w:lvlJc w:val="left"/>
+      <w:pPr>
+        <w:ind w:left="2880" w:hanging="360"/>
+      </w:pPr>
+    </w:lvl>
+    <w:lvl w:ilvl="4" w:tplc="04090019" w:tentative="1">
+      <w:start w:val="1"/>
+      <w:numFmt w:val="lowerLetter"/>
+      <w:lvlText w:val="%5."/>
+      <w:lvlJc w:val="left"/>
+      <w:pPr>
+        <w:ind w:left="3600" w:hanging="360"/>
+      </w:pPr>
+    </w:lvl>
+    <w:lvl w:ilvl="5" w:tplc="0409001B" w:tentative="1">
+      <w:start w:val="1"/>
+      <w:numFmt w:val="lowerRoman"/>
+      <w:lvlText w:val="%6."/>
+      <w:lvlJc w:val="right"/>
+      <w:pPr>
+        <w:ind w:left="4320" w:hanging="180"/>
+      </w:pPr>
+    </w:lvl>
+    <w:lvl w:ilvl="6" w:tplc="0409000F" w:tentative="1">
+      <w:start w:val="1"/>
+      <w:numFmt w:val="decimal"/>
+      <w:lvlText w:val="%7."/>
+      <w:lvlJc w:val="left"/>
+      <w:pPr>
+        <w:ind w:left="5040" w:hanging="360"/>
+      </w:pPr>
+    </w:lvl>
+    <w:lvl w:ilvl="7" w:tplc="04090019" w:tentative="1">
+      <w:start w:val="1"/>
+      <w:numFmt w:val="lowerLetter"/>
+      <w:lvlText w:val="%8."/>
+      <w:lvlJc w:val="left"/>
+      <w:pPr>
+        <w:ind w:left="5760" w:hanging="360"/>
+      </w:pPr>
+    </w:lvl>
+    <w:lvl w:ilvl="8" w:tplc="0409001B" w:tentative="1">
+      <w:start w:val="1"/>
+      <w:numFmt w:val="lowerRoman"/>
+      <w:lvlText w:val="%9."/>
+      <w:lvlJc w:val="right"/>
+      <w:pPr>
+        <w:ind w:left="6480" w:hanging="180"/>
+      </w:pPr>
+    </w:lvl>
+  </w:abstractNum>
+  <w:abstractNum w:abstractNumId="3">
+    <w:nsid w:val="30F3092F"/>
+    <w:multiLevelType w:val="hybridMultilevel"/>
+    <w:tmpl w:val="1C344464"/>
+    <w:lvl w:ilvl="0" w:tplc="0409000F">
+      <w:start w:val="1"/>
+      <w:numFmt w:val="decimal"/>
+      <w:lvlText w:val="%1."/>
+      <w:lvlJc w:val="left"/>
+      <w:pPr>
+        <w:ind w:left="720" w:hanging="360"/>
+      </w:pPr>
+      <w:rPr>
+        <w:rFonts w:hint="default"/>
+      </w:rPr>
+    </w:lvl>
+    <w:lvl w:ilvl="1" w:tplc="04090003" w:tentative="1">
+      <w:start w:val="1"/>
+      <w:numFmt w:val="bullet"/>
+      <w:lvlText w:val="o"/>
+      <w:lvlJc w:val="left"/>
+      <w:pPr>
+        <w:ind w:left="1440" w:hanging="360"/>
+      </w:pPr>
+      <w:rPr>
+        <w:rFonts w:ascii="Courier New" w:hAnsi="Courier New" w:cs="Courier New" w:hint="default"/>
+      </w:rPr>
+    </w:lvl>
+    <w:lvl w:ilvl="2" w:tplc="04090005" w:tentative="1">
+      <w:start w:val="1"/>
+      <w:numFmt w:val="bullet"/>
+      <w:lvlText w:val=""/>
+      <w:lvlJc w:val="left"/>
+      <w:pPr>
+        <w:ind w:left="2160" w:hanging="360"/>
+      </w:pPr>
+      <w:rPr>
+        <w:rFonts w:ascii="Wingdings" w:hAnsi="Wingdings" w:hint="default"/>
+      </w:rPr>
+    </w:lvl>
+    <w:lvl w:ilvl="3" w:tplc="04090001" w:tentative="1">
+      <w:start w:val="1"/>
+      <w:numFmt w:val="bullet"/>
+      <w:lvlText w:val=""/>
+      <w:lvlJc w:val="left"/>
+      <w:pPr>
+        <w:ind w:left="2880" w:hanging="360"/>
+      </w:pPr>
+      <w:rPr>
+        <w:rFonts w:ascii="Symbol" w:hAnsi="Symbol" w:hint="default"/>
+      </w:rPr>
+    </w:lvl>
+    <w:lvl w:ilvl="4" w:tplc="04090003" w:tentative="1">
+      <w:start w:val="1"/>
+      <w:numFmt w:val="bullet"/>
+      <w:lvlText w:val="o"/>
+      <w:lvlJc w:val="left"/>
+      <w:pPr>
+        <w:ind w:left="3600" w:hanging="360"/>
+      </w:pPr>
+      <w:rPr>
+        <w:rFonts w:ascii="Courier New" w:hAnsi="Courier New" w:cs="Courier New" w:hint="default"/>
+      </w:rPr>
+    </w:lvl>
+    <w:lvl w:ilvl="5" w:tplc="04090005" w:tentative="1">
+      <w:start w:val="1"/>
+      <w:numFmt w:val="bullet"/>
+      <w:lvlText w:val=""/>
+      <w:lvlJc w:val="left"/>
+      <w:pPr>
+        <w:ind w:left="4320" w:hanging="360"/>
+      </w:pPr>
+      <w:rPr>
+        <w:rFonts w:ascii="Wingdings" w:hAnsi="Wingdings" w:hint="default"/>
+      </w:rPr>
+    </w:lvl>
+    <w:lvl w:ilvl="6" w:tplc="04090001" w:tentative="1">
+      <w:start w:val="1"/>
+      <w:numFmt w:val="bullet"/>
+      <w:lvlText w:val=""/>
+      <w:lvlJc w:val="left"/>
+      <w:pPr>
+        <w:ind w:left="5040" w:hanging="360"/>
+      </w:pPr>
+      <w:rPr>
+        <w:rFonts w:ascii="Symbol" w:hAnsi="Symbol" w:hint="default"/>
+      </w:rPr>
+    </w:lvl>
+    <w:lvl w:ilvl="7" w:tplc="04090003" w:tentative="1">
+      <w:start w:val="1"/>
+      <w:numFmt w:val="bullet"/>
+      <w:lvlText w:val="o"/>
+      <w:lvlJc w:val="left"/>
+      <w:pPr>
+        <w:ind w:left="5760" w:hanging="360"/>
+      </w:pPr>
+      <w:rPr>
+        <w:rFonts w:ascii="Courier New" w:hAnsi="Courier New" w:cs="Courier New" w:hint="default"/>
+      </w:rPr>
+    </w:lvl>
+    <w:lvl w:ilvl="8" w:tplc="04090005" w:tentative="1">
+      <w:start w:val="1"/>
+      <w:numFmt w:val="bullet"/>
+      <w:lvlText w:val=""/>
+      <w:lvlJc w:val="left"/>
+      <w:pPr>
+        <w:ind w:left="6480" w:hanging="360"/>
+      </w:pPr>
+      <w:rPr>
+        <w:rFonts w:ascii="Wingdings" w:hAnsi="Wingdings" w:hint="default"/>
+      </w:rPr>
+    </w:lvl>
+  </w:abstractNum>
+  <w:abstractNum w:abstractNumId="4">
+    <w:nsid w:val="4BD90E90"/>
+    <w:multiLevelType w:val="hybridMultilevel"/>
+    <w:tmpl w:val="CBE234E2"/>
+    <w:lvl w:ilvl="0" w:tplc="0409000F">
+      <w:start w:val="1"/>
+      <w:numFmt w:val="decimal"/>
+      <w:lvlText w:val="%1."/>
+      <w:lvlJc w:val="left"/>
+      <w:pPr>
+        <w:ind w:left="720" w:hanging="360"/>
+      </w:pPr>
+    </w:lvl>
+    <w:lvl w:ilvl="1" w:tplc="04090019" w:tentative="1">
+      <w:start w:val="1"/>
+      <w:numFmt w:val="lowerLetter"/>
+      <w:lvlText w:val="%2."/>
+      <w:lvlJc w:val="left"/>
+      <w:pPr>
+        <w:ind w:left="1440" w:hanging="360"/>
+      </w:pPr>
+    </w:lvl>
+    <w:lvl w:ilvl="2" w:tplc="0409001B" w:tentative="1">
+      <w:start w:val="1"/>
+      <w:numFmt w:val="lowerRoman"/>
+      <w:lvlText w:val="%3."/>
+      <w:lvlJc w:val="right"/>
+      <w:pPr>
+        <w:ind w:left="2160" w:hanging="180"/>
+      </w:pPr>
+    </w:lvl>
+    <w:lvl w:ilvl="3" w:tplc="0409000F" w:tentative="1">
+      <w:start w:val="1"/>
+      <w:numFmt w:val="decimal"/>
+      <w:lvlText w:val="%4."/>
+      <w:lvlJc w:val="left"/>
+      <w:pPr>
+        <w:ind w:left="2880" w:hanging="360"/>
+      </w:pPr>
+    </w:lvl>
+    <w:lvl w:ilvl="4" w:tplc="04090019" w:tentative="1">
+      <w:start w:val="1"/>
+      <w:numFmt w:val="lowerLetter"/>
+      <w:lvlText w:val="%5."/>
+      <w:lvlJc w:val="left"/>
+      <w:pPr>
+        <w:ind w:left="3600" w:hanging="360"/>
+      </w:pPr>
+    </w:lvl>
+    <w:lvl w:ilvl="5" w:tplc="0409001B" w:tentative="1">
+      <w:start w:val="1"/>
+      <w:numFmt w:val="lowerRoman"/>
+      <w:lvlText w:val="%6."/>
+      <w:lvlJc w:val="right"/>
+      <w:pPr>
+        <w:ind w:left="4320" w:hanging="180"/>
+      </w:pPr>
+    </w:lvl>
+    <w:lvl w:ilvl="6" w:tplc="0409000F" w:tentative="1">
+      <w:start w:val="1"/>
+      <w:numFmt w:val="decimal"/>
+      <w:lvlText w:val="%7."/>
+      <w:lvlJc w:val="left"/>
+      <w:pPr>
+        <w:ind w:left="5040" w:hanging="360"/>
+      </w:pPr>
+    </w:lvl>
+    <w:lvl w:ilvl="7" w:tplc="04090019" w:tentative="1">
+      <w:start w:val="1"/>
+      <w:numFmt w:val="lowerLetter"/>
+      <w:lvlText w:val="%8."/>
+      <w:lvlJc w:val="left"/>
+      <w:pPr>
+        <w:ind w:left="5760" w:hanging="360"/>
+      </w:pPr>
+    </w:lvl>
+    <w:lvl w:ilvl="8" w:tplc="0409001B" w:tentative="1">
+      <w:start w:val="1"/>
+      <w:numFmt w:val="lowerRoman"/>
+      <w:lvlText w:val="%9."/>
+      <w:lvlJc w:val="right"/>
+      <w:pPr>
+        <w:ind w:left="6480" w:hanging="180"/>
+      </w:pPr>
+    </w:lvl>
+  </w:abstractNum>
+  <w:abstractNum w:abstractNumId="5">
+    <w:nsid w:val="530064B9"/>
+    <w:multiLevelType w:val="hybridMultilevel"/>
+    <w:tmpl w:val="28E65612"/>
+    <w:lvl w:ilvl="0" w:tplc="0409000F">
+      <w:start w:val="1"/>
+      <w:numFmt w:val="decimal"/>
+      <w:lvlText w:val="%1."/>
+      <w:lvlJc w:val="left"/>
+      <w:pPr>
+        <w:ind w:left="720" w:hanging="360"/>
+      </w:pPr>
+    </w:lvl>
+    <w:lvl w:ilvl="1" w:tplc="04090019" w:tentative="1">
+      <w:start w:val="1"/>
+      <w:numFmt w:val="lowerLetter"/>
+      <w:lvlText w:val="%2."/>
+      <w:lvlJc w:val="left"/>
+      <w:pPr>
+        <w:ind w:left="1440" w:hanging="360"/>
+      </w:pPr>
+    </w:lvl>
+    <w:lvl w:ilvl="2" w:tplc="0409001B" w:tentative="1">
+      <w:start w:val="1"/>
+      <w:numFmt w:val="lowerRoman"/>
+      <w:lvlText w:val="%3."/>
+      <w:lvlJc w:val="right"/>
+      <w:pPr>
+        <w:ind w:left="2160" w:hanging="180"/>
+      </w:pPr>
+    </w:lvl>
+    <w:lvl w:ilvl="3" w:tplc="0409000F" w:tentative="1">
+      <w:start w:val="1"/>
+      <w:numFmt w:val="decimal"/>
+      <w:lvlText w:val="%4."/>
+      <w:lvlJc w:val="left"/>
+      <w:pPr>
+        <w:ind w:left="2880" w:hanging="360"/>
+      </w:pPr>
+    </w:lvl>
+    <w:lvl w:ilvl="4" w:tplc="04090019" w:tentative="1">
+      <w:start w:val="1"/>
+      <w:numFmt w:val="lowerLetter"/>
+      <w:lvlText w:val="%5."/>
+      <w:lvlJc w:val="left"/>
+      <w:pPr>
+        <w:ind w:left="3600" w:hanging="360"/>
+      </w:pPr>
+    </w:lvl>
+    <w:lvl w:ilvl="5" w:tplc="0409001B" w:tentative="1">
+      <w:start w:val="1"/>
+      <w:numFmt w:val="lowerRoman"/>
+      <w:lvlText w:val="%6."/>
+      <w:lvlJc w:val="right"/>
+      <w:pPr>
+        <w:ind w:left="4320" w:hanging="180"/>
+      </w:pPr>
+    </w:lvl>
+    <w:lvl w:ilvl="6" w:tplc="0409000F" w:tentative="1">
+      <w:start w:val="1"/>
+      <w:numFmt w:val="decimal"/>
+      <w:lvlText w:val="%7."/>
+      <w:lvlJc w:val="left"/>
+      <w:pPr>
+        <w:ind w:left="5040" w:hanging="360"/>
+      </w:pPr>
+    </w:lvl>
+    <w:lvl w:ilvl="7" w:tplc="04090019" w:tentative="1">
+      <w:start w:val="1"/>
+      <w:numFmt w:val="lowerLetter"/>
+      <w:lvlText w:val="%8."/>
+      <w:lvlJc w:val="left"/>
+      <w:pPr>
+        <w:ind w:left="5760" w:hanging="360"/>
+      </w:pPr>
+    </w:lvl>
+    <w:lvl w:ilvl="8" w:tplc="0409001B" w:tentative="1">
+      <w:start w:val="1"/>
+      <w:numFmt w:val="lowerRoman"/>
+      <w:lvlText w:val="%9."/>
+      <w:lvlJc w:val="right"/>
+      <w:pPr>
+        <w:ind w:left="6480" w:hanging="180"/>
+      </w:pPr>
+    </w:lvl>
+  </w:abstractNum>
+  <w:abstractNum w:abstractNumId="6">
     <w:nsid w:val="54A20D5C"/>
     <w:multiLevelType w:val="hybridMultilevel"/>
     <w:tmpl w:val="C9D80F4C"/>
@@ -2217,7 +3987,119 @@
       </w:rPr>
     </w:lvl>
   </w:abstractNum>
-  <w:abstractNum w:abstractNumId="1">
+  <w:abstractNum w:abstractNumId="7">
+    <w:nsid w:val="592B197B"/>
+    <w:multiLevelType w:val="hybridMultilevel"/>
+    <w:tmpl w:val="225EF782"/>
+    <w:lvl w:ilvl="0" w:tplc="CF88237A">
+      <w:numFmt w:val="bullet"/>
+      <w:lvlText w:val=""/>
+      <w:lvlJc w:val="left"/>
+      <w:pPr>
+        <w:ind w:left="720" w:hanging="360"/>
+      </w:pPr>
+      <w:rPr>
+        <w:rFonts w:ascii="Symbol" w:eastAsia="Times New Roman" w:hAnsi="Symbol" w:cs="Arial" w:hint="default"/>
+      </w:rPr>
+    </w:lvl>
+    <w:lvl w:ilvl="1" w:tplc="04090003" w:tentative="1">
+      <w:start w:val="1"/>
+      <w:numFmt w:val="bullet"/>
+      <w:lvlText w:val="o"/>
+      <w:lvlJc w:val="left"/>
+      <w:pPr>
+        <w:ind w:left="1440" w:hanging="360"/>
+      </w:pPr>
+      <w:rPr>
+        <w:rFonts w:ascii="Courier New" w:hAnsi="Courier New" w:cs="Courier New" w:hint="default"/>
+      </w:rPr>
+    </w:lvl>
+    <w:lvl w:ilvl="2" w:tplc="04090005" w:tentative="1">
+      <w:start w:val="1"/>
+      <w:numFmt w:val="bullet"/>
+      <w:lvlText w:val=""/>
+      <w:lvlJc w:val="left"/>
+      <w:pPr>
+        <w:ind w:left="2160" w:hanging="360"/>
+      </w:pPr>
+      <w:rPr>
+        <w:rFonts w:ascii="Wingdings" w:hAnsi="Wingdings" w:hint="default"/>
+      </w:rPr>
+    </w:lvl>
+    <w:lvl w:ilvl="3" w:tplc="04090001" w:tentative="1">
+      <w:start w:val="1"/>
+      <w:numFmt w:val="bullet"/>
+      <w:lvlText w:val=""/>
+      <w:lvlJc w:val="left"/>
+      <w:pPr>
+        <w:ind w:left="2880" w:hanging="360"/>
+      </w:pPr>
+      <w:rPr>
+        <w:rFonts w:ascii="Symbol" w:hAnsi="Symbol" w:hint="default"/>
+      </w:rPr>
+    </w:lvl>
+    <w:lvl w:ilvl="4" w:tplc="04090003" w:tentative="1">
+      <w:start w:val="1"/>
+      <w:numFmt w:val="bullet"/>
+      <w:lvlText w:val="o"/>
+      <w:lvlJc w:val="left"/>
+      <w:pPr>
+        <w:ind w:left="3600" w:hanging="360"/>
+      </w:pPr>
+      <w:rPr>
+        <w:rFonts w:ascii="Courier New" w:hAnsi="Courier New" w:cs="Courier New" w:hint="default"/>
+      </w:rPr>
+    </w:lvl>
+    <w:lvl w:ilvl="5" w:tplc="04090005" w:tentative="1">
+      <w:start w:val="1"/>
+      <w:numFmt w:val="bullet"/>
+      <w:lvlText w:val=""/>
+      <w:lvlJc w:val="left"/>
+      <w:pPr>
+        <w:ind w:left="4320" w:hanging="360"/>
+      </w:pPr>
+      <w:rPr>
+        <w:rFonts w:ascii="Wingdings" w:hAnsi="Wingdings" w:hint="default"/>
+      </w:rPr>
+    </w:lvl>
+    <w:lvl w:ilvl="6" w:tplc="04090001" w:tentative="1">
+      <w:start w:val="1"/>
+      <w:numFmt w:val="bullet"/>
+      <w:lvlText w:val=""/>
+      <w:lvlJc w:val="left"/>
+      <w:pPr>
+        <w:ind w:left="5040" w:hanging="360"/>
+      </w:pPr>
+      <w:rPr>
+        <w:rFonts w:ascii="Symbol" w:hAnsi="Symbol" w:hint="default"/>
+      </w:rPr>
+    </w:lvl>
+    <w:lvl w:ilvl="7" w:tplc="04090003" w:tentative="1">
+      <w:start w:val="1"/>
+      <w:numFmt w:val="bullet"/>
+      <w:lvlText w:val="o"/>
+      <w:lvlJc w:val="left"/>
+      <w:pPr>
+        <w:ind w:left="5760" w:hanging="360"/>
+      </w:pPr>
+      <w:rPr>
+        <w:rFonts w:ascii="Courier New" w:hAnsi="Courier New" w:cs="Courier New" w:hint="default"/>
+      </w:rPr>
+    </w:lvl>
+    <w:lvl w:ilvl="8" w:tplc="04090005" w:tentative="1">
+      <w:start w:val="1"/>
+      <w:numFmt w:val="bullet"/>
+      <w:lvlText w:val=""/>
+      <w:lvlJc w:val="left"/>
+      <w:pPr>
+        <w:ind w:left="6480" w:hanging="360"/>
+      </w:pPr>
+      <w:rPr>
+        <w:rFonts w:ascii="Wingdings" w:hAnsi="Wingdings" w:hint="default"/>
+      </w:rPr>
+    </w:lvl>
+  </w:abstractNum>
+  <w:abstractNum w:abstractNumId="8">
     <w:nsid w:val="59637D3F"/>
     <w:multiLevelType w:val="hybridMultilevel"/>
     <w:tmpl w:val="3C563E56"/>
@@ -2329,11 +4211,352 @@
       </w:rPr>
     </w:lvl>
   </w:abstractNum>
+  <w:abstractNum w:abstractNumId="9">
+    <w:nsid w:val="6AE638E7"/>
+    <w:multiLevelType w:val="hybridMultilevel"/>
+    <w:tmpl w:val="70E47B72"/>
+    <w:lvl w:ilvl="0" w:tplc="0409000F">
+      <w:start w:val="1"/>
+      <w:numFmt w:val="decimal"/>
+      <w:lvlText w:val="%1."/>
+      <w:lvlJc w:val="left"/>
+      <w:pPr>
+        <w:ind w:left="720" w:hanging="360"/>
+      </w:pPr>
+      <w:rPr>
+        <w:rFonts w:hint="default"/>
+      </w:rPr>
+    </w:lvl>
+    <w:lvl w:ilvl="1" w:tplc="04090003" w:tentative="1">
+      <w:start w:val="1"/>
+      <w:numFmt w:val="bullet"/>
+      <w:lvlText w:val="o"/>
+      <w:lvlJc w:val="left"/>
+      <w:pPr>
+        <w:ind w:left="1440" w:hanging="360"/>
+      </w:pPr>
+      <w:rPr>
+        <w:rFonts w:ascii="Courier New" w:hAnsi="Courier New" w:cs="Courier New" w:hint="default"/>
+      </w:rPr>
+    </w:lvl>
+    <w:lvl w:ilvl="2" w:tplc="04090005" w:tentative="1">
+      <w:start w:val="1"/>
+      <w:numFmt w:val="bullet"/>
+      <w:lvlText w:val=""/>
+      <w:lvlJc w:val="left"/>
+      <w:pPr>
+        <w:ind w:left="2160" w:hanging="360"/>
+      </w:pPr>
+      <w:rPr>
+        <w:rFonts w:ascii="Wingdings" w:hAnsi="Wingdings" w:hint="default"/>
+      </w:rPr>
+    </w:lvl>
+    <w:lvl w:ilvl="3" w:tplc="04090001" w:tentative="1">
+      <w:start w:val="1"/>
+      <w:numFmt w:val="bullet"/>
+      <w:lvlText w:val=""/>
+      <w:lvlJc w:val="left"/>
+      <w:pPr>
+        <w:ind w:left="2880" w:hanging="360"/>
+      </w:pPr>
+      <w:rPr>
+        <w:rFonts w:ascii="Symbol" w:hAnsi="Symbol" w:hint="default"/>
+      </w:rPr>
+    </w:lvl>
+    <w:lvl w:ilvl="4" w:tplc="04090003" w:tentative="1">
+      <w:start w:val="1"/>
+      <w:numFmt w:val="bullet"/>
+      <w:lvlText w:val="o"/>
+      <w:lvlJc w:val="left"/>
+      <w:pPr>
+        <w:ind w:left="3600" w:hanging="360"/>
+      </w:pPr>
+      <w:rPr>
+        <w:rFonts w:ascii="Courier New" w:hAnsi="Courier New" w:cs="Courier New" w:hint="default"/>
+      </w:rPr>
+    </w:lvl>
+    <w:lvl w:ilvl="5" w:tplc="04090005" w:tentative="1">
+      <w:start w:val="1"/>
+      <w:numFmt w:val="bullet"/>
+      <w:lvlText w:val=""/>
+      <w:lvlJc w:val="left"/>
+      <w:pPr>
+        <w:ind w:left="4320" w:hanging="360"/>
+      </w:pPr>
+      <w:rPr>
+        <w:rFonts w:ascii="Wingdings" w:hAnsi="Wingdings" w:hint="default"/>
+      </w:rPr>
+    </w:lvl>
+    <w:lvl w:ilvl="6" w:tplc="04090001" w:tentative="1">
+      <w:start w:val="1"/>
+      <w:numFmt w:val="bullet"/>
+      <w:lvlText w:val=""/>
+      <w:lvlJc w:val="left"/>
+      <w:pPr>
+        <w:ind w:left="5040" w:hanging="360"/>
+      </w:pPr>
+      <w:rPr>
+        <w:rFonts w:ascii="Symbol" w:hAnsi="Symbol" w:hint="default"/>
+      </w:rPr>
+    </w:lvl>
+    <w:lvl w:ilvl="7" w:tplc="04090003" w:tentative="1">
+      <w:start w:val="1"/>
+      <w:numFmt w:val="bullet"/>
+      <w:lvlText w:val="o"/>
+      <w:lvlJc w:val="left"/>
+      <w:pPr>
+        <w:ind w:left="5760" w:hanging="360"/>
+      </w:pPr>
+      <w:rPr>
+        <w:rFonts w:ascii="Courier New" w:hAnsi="Courier New" w:cs="Courier New" w:hint="default"/>
+      </w:rPr>
+    </w:lvl>
+    <w:lvl w:ilvl="8" w:tplc="04090005" w:tentative="1">
+      <w:start w:val="1"/>
+      <w:numFmt w:val="bullet"/>
+      <w:lvlText w:val=""/>
+      <w:lvlJc w:val="left"/>
+      <w:pPr>
+        <w:ind w:left="6480" w:hanging="360"/>
+      </w:pPr>
+      <w:rPr>
+        <w:rFonts w:ascii="Wingdings" w:hAnsi="Wingdings" w:hint="default"/>
+      </w:rPr>
+    </w:lvl>
+  </w:abstractNum>
+  <w:abstractNum w:abstractNumId="10">
+    <w:nsid w:val="721E427A"/>
+    <w:multiLevelType w:val="hybridMultilevel"/>
+    <w:tmpl w:val="ED6AA216"/>
+    <w:lvl w:ilvl="0" w:tplc="0409000F">
+      <w:start w:val="1"/>
+      <w:numFmt w:val="decimal"/>
+      <w:lvlText w:val="%1."/>
+      <w:lvlJc w:val="left"/>
+      <w:pPr>
+        <w:ind w:left="1080" w:hanging="360"/>
+      </w:pPr>
+    </w:lvl>
+    <w:lvl w:ilvl="1" w:tplc="04090019" w:tentative="1">
+      <w:start w:val="1"/>
+      <w:numFmt w:val="lowerLetter"/>
+      <w:lvlText w:val="%2."/>
+      <w:lvlJc w:val="left"/>
+      <w:pPr>
+        <w:ind w:left="1800" w:hanging="360"/>
+      </w:pPr>
+    </w:lvl>
+    <w:lvl w:ilvl="2" w:tplc="0409001B" w:tentative="1">
+      <w:start w:val="1"/>
+      <w:numFmt w:val="lowerRoman"/>
+      <w:lvlText w:val="%3."/>
+      <w:lvlJc w:val="right"/>
+      <w:pPr>
+        <w:ind w:left="2520" w:hanging="180"/>
+      </w:pPr>
+    </w:lvl>
+    <w:lvl w:ilvl="3" w:tplc="0409000F" w:tentative="1">
+      <w:start w:val="1"/>
+      <w:numFmt w:val="decimal"/>
+      <w:lvlText w:val="%4."/>
+      <w:lvlJc w:val="left"/>
+      <w:pPr>
+        <w:ind w:left="3240" w:hanging="360"/>
+      </w:pPr>
+    </w:lvl>
+    <w:lvl w:ilvl="4" w:tplc="04090019" w:tentative="1">
+      <w:start w:val="1"/>
+      <w:numFmt w:val="lowerLetter"/>
+      <w:lvlText w:val="%5."/>
+      <w:lvlJc w:val="left"/>
+      <w:pPr>
+        <w:ind w:left="3960" w:hanging="360"/>
+      </w:pPr>
+    </w:lvl>
+    <w:lvl w:ilvl="5" w:tplc="0409001B" w:tentative="1">
+      <w:start w:val="1"/>
+      <w:numFmt w:val="lowerRoman"/>
+      <w:lvlText w:val="%6."/>
+      <w:lvlJc w:val="right"/>
+      <w:pPr>
+        <w:ind w:left="4680" w:hanging="180"/>
+      </w:pPr>
+    </w:lvl>
+    <w:lvl w:ilvl="6" w:tplc="0409000F" w:tentative="1">
+      <w:start w:val="1"/>
+      <w:numFmt w:val="decimal"/>
+      <w:lvlText w:val="%7."/>
+      <w:lvlJc w:val="left"/>
+      <w:pPr>
+        <w:ind w:left="5400" w:hanging="360"/>
+      </w:pPr>
+    </w:lvl>
+    <w:lvl w:ilvl="7" w:tplc="04090019" w:tentative="1">
+      <w:start w:val="1"/>
+      <w:numFmt w:val="lowerLetter"/>
+      <w:lvlText w:val="%8."/>
+      <w:lvlJc w:val="left"/>
+      <w:pPr>
+        <w:ind w:left="6120" w:hanging="360"/>
+      </w:pPr>
+    </w:lvl>
+    <w:lvl w:ilvl="8" w:tplc="0409001B" w:tentative="1">
+      <w:start w:val="1"/>
+      <w:numFmt w:val="lowerRoman"/>
+      <w:lvlText w:val="%9."/>
+      <w:lvlJc w:val="right"/>
+      <w:pPr>
+        <w:ind w:left="6840" w:hanging="180"/>
+      </w:pPr>
+    </w:lvl>
+  </w:abstractNum>
+  <w:abstractNum w:abstractNumId="11">
+    <w:nsid w:val="73623867"/>
+    <w:multiLevelType w:val="hybridMultilevel"/>
+    <w:tmpl w:val="33721F82"/>
+    <w:lvl w:ilvl="0" w:tplc="CF88237A">
+      <w:numFmt w:val="bullet"/>
+      <w:lvlText w:val=""/>
+      <w:lvlJc w:val="left"/>
+      <w:pPr>
+        <w:ind w:left="720" w:hanging="360"/>
+      </w:pPr>
+      <w:rPr>
+        <w:rFonts w:ascii="Symbol" w:eastAsia="Times New Roman" w:hAnsi="Symbol" w:cs="Arial" w:hint="default"/>
+      </w:rPr>
+    </w:lvl>
+    <w:lvl w:ilvl="1" w:tplc="04090003" w:tentative="1">
+      <w:start w:val="1"/>
+      <w:numFmt w:val="bullet"/>
+      <w:lvlText w:val="o"/>
+      <w:lvlJc w:val="left"/>
+      <w:pPr>
+        <w:ind w:left="1440" w:hanging="360"/>
+      </w:pPr>
+      <w:rPr>
+        <w:rFonts w:ascii="Courier New" w:hAnsi="Courier New" w:cs="Courier New" w:hint="default"/>
+      </w:rPr>
+    </w:lvl>
+    <w:lvl w:ilvl="2" w:tplc="04090005" w:tentative="1">
+      <w:start w:val="1"/>
+      <w:numFmt w:val="bullet"/>
+      <w:lvlText w:val=""/>
+      <w:lvlJc w:val="left"/>
+      <w:pPr>
+        <w:ind w:left="2160" w:hanging="360"/>
+      </w:pPr>
+      <w:rPr>
+        <w:rFonts w:ascii="Wingdings" w:hAnsi="Wingdings" w:hint="default"/>
+      </w:rPr>
+    </w:lvl>
+    <w:lvl w:ilvl="3" w:tplc="04090001" w:tentative="1">
+      <w:start w:val="1"/>
+      <w:numFmt w:val="bullet"/>
+      <w:lvlText w:val=""/>
+      <w:lvlJc w:val="left"/>
+      <w:pPr>
+        <w:ind w:left="2880" w:hanging="360"/>
+      </w:pPr>
+      <w:rPr>
+        <w:rFonts w:ascii="Symbol" w:hAnsi="Symbol" w:hint="default"/>
+      </w:rPr>
+    </w:lvl>
+    <w:lvl w:ilvl="4" w:tplc="04090003" w:tentative="1">
+      <w:start w:val="1"/>
+      <w:numFmt w:val="bullet"/>
+      <w:lvlText w:val="o"/>
+      <w:lvlJc w:val="left"/>
+      <w:pPr>
+        <w:ind w:left="3600" w:hanging="360"/>
+      </w:pPr>
+      <w:rPr>
+        <w:rFonts w:ascii="Courier New" w:hAnsi="Courier New" w:cs="Courier New" w:hint="default"/>
+      </w:rPr>
+    </w:lvl>
+    <w:lvl w:ilvl="5" w:tplc="04090005" w:tentative="1">
+      <w:start w:val="1"/>
+      <w:numFmt w:val="bullet"/>
+      <w:lvlText w:val=""/>
+      <w:lvlJc w:val="left"/>
+      <w:pPr>
+        <w:ind w:left="4320" w:hanging="360"/>
+      </w:pPr>
+      <w:rPr>
+        <w:rFonts w:ascii="Wingdings" w:hAnsi="Wingdings" w:hint="default"/>
+      </w:rPr>
+    </w:lvl>
+    <w:lvl w:ilvl="6" w:tplc="04090001" w:tentative="1">
+      <w:start w:val="1"/>
+      <w:numFmt w:val="bullet"/>
+      <w:lvlText w:val=""/>
+      <w:lvlJc w:val="left"/>
+      <w:pPr>
+        <w:ind w:left="5040" w:hanging="360"/>
+      </w:pPr>
+      <w:rPr>
+        <w:rFonts w:ascii="Symbol" w:hAnsi="Symbol" w:hint="default"/>
+      </w:rPr>
+    </w:lvl>
+    <w:lvl w:ilvl="7" w:tplc="04090003" w:tentative="1">
+      <w:start w:val="1"/>
+      <w:numFmt w:val="bullet"/>
+      <w:lvlText w:val="o"/>
+      <w:lvlJc w:val="left"/>
+      <w:pPr>
+        <w:ind w:left="5760" w:hanging="360"/>
+      </w:pPr>
+      <w:rPr>
+        <w:rFonts w:ascii="Courier New" w:hAnsi="Courier New" w:cs="Courier New" w:hint="default"/>
+      </w:rPr>
+    </w:lvl>
+    <w:lvl w:ilvl="8" w:tplc="04090005" w:tentative="1">
+      <w:start w:val="1"/>
+      <w:numFmt w:val="bullet"/>
+      <w:lvlText w:val=""/>
+      <w:lvlJc w:val="left"/>
+      <w:pPr>
+        <w:ind w:left="6480" w:hanging="360"/>
+      </w:pPr>
+      <w:rPr>
+        <w:rFonts w:ascii="Wingdings" w:hAnsi="Wingdings" w:hint="default"/>
+      </w:rPr>
+    </w:lvl>
+  </w:abstractNum>
   <w:num w:numId="1">
+    <w:abstractNumId w:val="6"/>
+  </w:num>
+  <w:num w:numId="2">
+    <w:abstractNumId w:val="8"/>
+  </w:num>
+  <w:num w:numId="3">
+    <w:abstractNumId w:val="7"/>
+  </w:num>
+  <w:num w:numId="4">
+    <w:abstractNumId w:val="11"/>
+  </w:num>
+  <w:num w:numId="5">
+    <w:abstractNumId w:val="1"/>
+  </w:num>
+  <w:num w:numId="6">
+    <w:abstractNumId w:val="3"/>
+  </w:num>
+  <w:num w:numId="7">
     <w:abstractNumId w:val="0"/>
   </w:num>
-  <w:num w:numId="2">
-    <w:abstractNumId w:val="1"/>
+  <w:num w:numId="8">
+    <w:abstractNumId w:val="9"/>
+  </w:num>
+  <w:num w:numId="9">
+    <w:abstractNumId w:val="2"/>
+  </w:num>
+  <w:num w:numId="10">
+    <w:abstractNumId w:val="5"/>
+  </w:num>
+  <w:num w:numId="11">
+    <w:abstractNumId w:val="10"/>
+  </w:num>
+  <w:num w:numId="12">
+    <w:abstractNumId w:val="4"/>
   </w:num>
 </w:numbering>
 </file>

</xml_diff>

<commit_message>
Update to the report section 2
</commit_message>
<xml_diff>
--- a/Reports/hw2report.docx
+++ b/Reports/hw2report.docx
@@ -1631,18 +1631,8 @@
                 <w:sz w:val="21"/>
                 <w:szCs w:val="21"/>
               </w:rPr>
-              <w:t xml:space="preserve">lain </w:t>
-            </w:r>
-            <w:proofErr w:type="spellStart"/>
-            <w:r>
-              <w:rPr>
-                <w:rFonts w:ascii="Arial" w:hAnsi="Arial" w:cs="Arial"/>
-                <w:sz w:val="21"/>
-                <w:szCs w:val="21"/>
-              </w:rPr>
-              <w:t>Delon</w:t>
-            </w:r>
-            <w:proofErr w:type="spellEnd"/>
+              <w:t>lain Delon</w:t>
+            </w:r>
           </w:p>
         </w:tc>
         <w:tc>
@@ -1913,144 +1903,141 @@
     <w:p>
       <w:pPr>
         <w:rPr>
+          <w:rtl/>
+        </w:rPr>
+      </w:pPr>
+      <w:r>
+        <w:rPr>
           <w:rFonts w:hint="cs"/>
           <w:rtl/>
         </w:rPr>
-      </w:pPr>
+        <w:t>שוב מדד ה-</w:t>
+      </w:r>
+      <w:r>
+        <w:t>frequency</w:t>
+      </w:r>
       <w:r>
         <w:rPr>
           <w:rFonts w:hint="cs"/>
           <w:rtl/>
         </w:rPr>
-        <w:t>שוב מדד ה-</w:t>
-      </w:r>
-      <w:r>
-        <w:t>frequency</w:t>
+        <w:t xml:space="preserve"> הציף תוצאות רבות לא מעניינות הכללו סימני פיסוק. מדדי ה</w:t>
       </w:r>
       <w:r>
         <w:rPr>
           <w:rFonts w:hint="cs"/>
-          <w:rtl/>
-        </w:rPr>
-        <w:t xml:space="preserve"> הציף תוצאות רבות לא מעניינות הכללו סימני פיסוק. מדדי ה</w:t>
+        </w:rPr>
+        <w:t>PMI</w:t>
       </w:r>
       <w:r>
         <w:rPr>
           <w:rFonts w:hint="cs"/>
-        </w:rPr>
-        <w:t>PMI</w:t>
+          <w:rtl/>
+        </w:rPr>
+        <w:t xml:space="preserve"> </w:t>
       </w:r>
       <w:r>
         <w:rPr>
           <w:rFonts w:hint="cs"/>
           <w:rtl/>
         </w:rPr>
+        <w:t>ו</w:t>
+      </w:r>
+      <w:r>
+        <w:rPr>
+          <w:rFonts w:hint="cs"/>
+          <w:rtl/>
+        </w:rPr>
+        <w:t>ה-</w:t>
+      </w:r>
+      <w:r>
+        <w:rPr>
+          <w:rFonts w:hint="cs"/>
+        </w:rPr>
+        <w:t>T</w:t>
+      </w:r>
+      <w:r>
         <w:t xml:space="preserve"> </w:t>
       </w:r>
       <w:r>
         <w:rPr>
           <w:rFonts w:hint="cs"/>
-          <w:rtl/>
-        </w:rPr>
-        <w:t>ו</w:t>
+        </w:rPr>
+        <w:t>S</w:t>
+      </w:r>
+      <w:r>
+        <w:t>core</w:t>
       </w:r>
       <w:r>
         <w:rPr>
           <w:rFonts w:hint="cs"/>
           <w:rtl/>
         </w:rPr>
-        <w:t>ה-</w:t>
+        <w:t xml:space="preserve"> הציגו תוצאות</w:t>
       </w:r>
       <w:r>
         <w:rPr>
           <w:rFonts w:hint="cs"/>
-        </w:rPr>
-        <w:t>T</w:t>
-      </w:r>
-      <w:r>
+          <w:rtl/>
+        </w:rPr>
         <w:t xml:space="preserve"> </w:t>
       </w:r>
       <w:r>
         <w:rPr>
           <w:rFonts w:hint="cs"/>
-        </w:rPr>
-        <w:t>S</w:t>
-      </w:r>
-      <w:r>
-        <w:t>core</w:t>
+          <w:rtl/>
+        </w:rPr>
+        <w:t>טובות ו</w:t>
       </w:r>
       <w:r>
         <w:rPr>
           <w:rFonts w:hint="cs"/>
           <w:rtl/>
         </w:rPr>
-        <w:t xml:space="preserve"> הציגו תוצאות</w:t>
+        <w:t xml:space="preserve">דומות </w:t>
       </w:r>
       <w:r>
         <w:rPr>
           <w:rFonts w:hint="cs"/>
           <w:rtl/>
         </w:rPr>
-        <w:t xml:space="preserve"> </w:t>
+        <w:t>מאד (</w:t>
       </w:r>
       <w:r>
         <w:rPr>
           <w:rFonts w:hint="cs"/>
           <w:rtl/>
         </w:rPr>
-        <w:t>טובות ו</w:t>
+        <w:t>כמעט כ</w:t>
       </w:r>
       <w:r>
         <w:rPr>
           <w:rFonts w:hint="cs"/>
           <w:rtl/>
         </w:rPr>
-        <w:t xml:space="preserve">דומות </w:t>
+        <w:t xml:space="preserve">ל הביטויים </w:t>
       </w:r>
       <w:r>
         <w:rPr>
           <w:rFonts w:hint="cs"/>
           <w:rtl/>
         </w:rPr>
-        <w:t>מאד (</w:t>
+        <w:t>קיבלו</w:t>
       </w:r>
       <w:r>
         <w:rPr>
           <w:rFonts w:hint="cs"/>
           <w:rtl/>
         </w:rPr>
-        <w:t>כמעט כ</w:t>
+        <w:t xml:space="preserve"> את אותו הדירוג</w:t>
       </w:r>
       <w:r>
         <w:rPr>
           <w:rFonts w:hint="cs"/>
           <w:rtl/>
         </w:rPr>
-        <w:t xml:space="preserve">ל הביטויים </w:t>
-      </w:r>
-      <w:r>
-        <w:rPr>
-          <w:rFonts w:hint="cs"/>
-          <w:rtl/>
-        </w:rPr>
-        <w:t>קיבלו</w:t>
-      </w:r>
-      <w:r>
-        <w:rPr>
-          <w:rFonts w:hint="cs"/>
-          <w:rtl/>
-        </w:rPr>
-        <w:t xml:space="preserve"> את אותו הדירוג</w:t>
-      </w:r>
-      <w:r>
-        <w:rPr>
-          <w:rFonts w:hint="cs"/>
-          <w:rtl/>
-        </w:rPr>
         <w:t>)</w:t>
       </w:r>
-      <w:bookmarkStart w:id="0" w:name="_GoBack"/>
-      <w:bookmarkEnd w:id="0"/>
       <w:r>
         <w:rPr>
           <w:rFonts w:hint="cs"/>
@@ -2309,7 +2296,7 @@
               <w:spacing w:before="0" w:beforeAutospacing="0" w:after="240" w:afterAutospacing="0" w:line="258" w:lineRule="atLeast"/>
               <w:jc w:val="center"/>
               <w:rPr>
-                <w:rFonts w:ascii="Arial" w:hAnsi="Arial" w:cs="Arial" w:hint="cs"/>
+                <w:rFonts w:ascii="Arial" w:hAnsi="Arial" w:cs="Arial"/>
                 <w:color w:val="000000"/>
                 <w:sz w:val="21"/>
                 <w:szCs w:val="21"/>
@@ -2540,27 +2527,7 @@
                 <w:szCs w:val="21"/>
                 <w:rtl/>
               </w:rPr>
-              <w:t xml:space="preserve"> גבוה מאד למרות שאיננו מעניין כלל וזאת בזכות תדירותם הגבוהה בטקסט של שני הטוקנים בנפרד. בשני המדדים האחרים זוג המילים</w:t>
-            </w:r>
-            <w:r>
-              <w:rPr>
-                <w:rFonts w:ascii="Arial" w:hAnsi="Arial" w:cs="Arial" w:hint="cs"/>
-                <w:color w:val="000000"/>
-                <w:sz w:val="21"/>
-                <w:szCs w:val="21"/>
-                <w:rtl/>
-              </w:rPr>
-              <w:t xml:space="preserve"> קיבל את אותו המיקום</w:t>
-            </w:r>
-            <w:r>
-              <w:rPr>
-                <w:rFonts w:ascii="Arial" w:hAnsi="Arial" w:cs="Arial" w:hint="cs"/>
-                <w:color w:val="000000"/>
-                <w:sz w:val="21"/>
-                <w:szCs w:val="21"/>
-                <w:rtl/>
-              </w:rPr>
-              <w:t xml:space="preserve"> </w:t>
+              <w:t xml:space="preserve"> גבוה מאד למרות שאיננו מעניין כלל וזאת בזכות תדירותם הגבוהה בטקסט של שני הטוקנים בנפרד. בשני המדדים האחרים זוג המילים קיבל את אותו המיקום </w:t>
             </w:r>
           </w:p>
         </w:tc>
@@ -2597,18 +2564,8 @@
                 <w:sz w:val="21"/>
                 <w:szCs w:val="21"/>
               </w:rPr>
-              <w:t xml:space="preserve">ortal </w:t>
-            </w:r>
-            <w:proofErr w:type="spellStart"/>
-            <w:r>
-              <w:rPr>
-                <w:rFonts w:ascii="Arial" w:hAnsi="Arial" w:cs="Arial"/>
-                <w:sz w:val="21"/>
-                <w:szCs w:val="21"/>
-              </w:rPr>
-              <w:t>Kombat</w:t>
-            </w:r>
-            <w:proofErr w:type="spellEnd"/>
+              <w:t>ortal Kombat</w:t>
+            </w:r>
           </w:p>
           <w:p>
             <w:pPr>
@@ -2617,7 +2574,7 @@
               <w:spacing w:before="0" w:beforeAutospacing="0" w:after="240" w:afterAutospacing="0" w:line="258" w:lineRule="atLeast"/>
               <w:ind w:left="360"/>
               <w:rPr>
-                <w:rFonts w:ascii="Arial" w:hAnsi="Arial" w:cs="Arial" w:hint="cs"/>
+                <w:rFonts w:ascii="Arial" w:hAnsi="Arial" w:cs="Arial"/>
                 <w:sz w:val="21"/>
                 <w:szCs w:val="21"/>
               </w:rPr>
@@ -2652,19 +2609,8 @@
                 <w:szCs w:val="21"/>
                 <w:rtl/>
               </w:rPr>
-              <w:t xml:space="preserve">נשיונל </w:t>
-            </w:r>
-            <w:proofErr w:type="spellStart"/>
-            <w:r>
-              <w:rPr>
-                <w:rFonts w:ascii="Arial" w:hAnsi="Arial" w:cs="Arial" w:hint="cs"/>
-                <w:sz w:val="21"/>
-                <w:szCs w:val="21"/>
-                <w:rtl/>
-              </w:rPr>
-              <w:t>גיאוגרפיק</w:t>
-            </w:r>
-            <w:proofErr w:type="spellEnd"/>
+              <w:t>נשיונל גיאוגרפיק</w:t>
+            </w:r>
           </w:p>
         </w:tc>
         <w:tc>
@@ -2678,7 +2624,7 @@
               <w:spacing w:before="0" w:beforeAutospacing="0" w:after="240" w:afterAutospacing="0" w:line="258" w:lineRule="atLeast"/>
               <w:cnfStyle w:val="000000000000" w:firstRow="0" w:lastRow="0" w:firstColumn="0" w:lastColumn="0" w:oddVBand="0" w:evenVBand="0" w:oddHBand="0" w:evenHBand="0" w:firstRowFirstColumn="0" w:firstRowLastColumn="0" w:lastRowFirstColumn="0" w:lastRowLastColumn="0"/>
               <w:rPr>
-                <w:rFonts w:ascii="Arial" w:hAnsi="Arial" w:cs="Arial" w:hint="cs"/>
+                <w:rFonts w:ascii="Arial" w:hAnsi="Arial" w:cs="Arial"/>
                 <w:sz w:val="21"/>
                 <w:szCs w:val="21"/>
                 <w:rtl/>
@@ -2701,7 +2647,7 @@
               <w:spacing w:before="0" w:beforeAutospacing="0" w:after="240" w:afterAutospacing="0" w:line="258" w:lineRule="atLeast"/>
               <w:cnfStyle w:val="000000000000" w:firstRow="0" w:lastRow="0" w:firstColumn="0" w:lastColumn="0" w:oddVBand="0" w:evenVBand="0" w:oddHBand="0" w:evenHBand="0" w:firstRowFirstColumn="0" w:firstRowLastColumn="0" w:lastRowFirstColumn="0" w:lastRowLastColumn="0"/>
               <w:rPr>
-                <w:rFonts w:ascii="Arial" w:hAnsi="Arial" w:cs="Arial" w:hint="cs"/>
+                <w:rFonts w:ascii="Arial" w:hAnsi="Arial" w:cs="Arial"/>
                 <w:sz w:val="21"/>
                 <w:szCs w:val="21"/>
                 <w:rtl/>
@@ -2752,7 +2698,7 @@
               <w:spacing w:before="0" w:beforeAutospacing="0" w:after="240" w:afterAutospacing="0" w:line="258" w:lineRule="atLeast"/>
               <w:cnfStyle w:val="000000000000" w:firstRow="0" w:lastRow="0" w:firstColumn="0" w:lastColumn="0" w:oddVBand="0" w:evenVBand="0" w:oddHBand="0" w:evenHBand="0" w:firstRowFirstColumn="0" w:firstRowLastColumn="0" w:lastRowFirstColumn="0" w:lastRowLastColumn="0"/>
               <w:rPr>
-                <w:rFonts w:ascii="Arial" w:hAnsi="Arial" w:cs="Arial" w:hint="cs"/>
+                <w:rFonts w:ascii="Arial" w:hAnsi="Arial" w:cs="Arial"/>
                 <w:sz w:val="21"/>
                 <w:szCs w:val="21"/>
                 <w:rtl/>
@@ -2775,7 +2721,7 @@
               <w:spacing w:before="0" w:beforeAutospacing="0" w:after="240" w:afterAutospacing="0" w:line="258" w:lineRule="atLeast"/>
               <w:cnfStyle w:val="000000000000" w:firstRow="0" w:lastRow="0" w:firstColumn="0" w:lastColumn="0" w:oddVBand="0" w:evenVBand="0" w:oddHBand="0" w:evenHBand="0" w:firstRowFirstColumn="0" w:firstRowLastColumn="0" w:lastRowFirstColumn="0" w:lastRowLastColumn="0"/>
               <w:rPr>
-                <w:rFonts w:ascii="Arial" w:hAnsi="Arial" w:cs="Arial" w:hint="cs"/>
+                <w:rFonts w:ascii="Arial" w:hAnsi="Arial" w:cs="Arial"/>
                 <w:color w:val="000000"/>
                 <w:sz w:val="21"/>
                 <w:szCs w:val="21"/>
@@ -2855,7 +2801,7 @@
               <w:spacing w:before="0" w:beforeAutospacing="0" w:after="240" w:afterAutospacing="0" w:line="258" w:lineRule="atLeast"/>
               <w:cnfStyle w:val="000000000000" w:firstRow="0" w:lastRow="0" w:firstColumn="0" w:lastColumn="0" w:oddVBand="0" w:evenVBand="0" w:oddHBand="0" w:evenHBand="0" w:firstRowFirstColumn="0" w:firstRowLastColumn="0" w:lastRowFirstColumn="0" w:lastRowLastColumn="0"/>
               <w:rPr>
-                <w:rFonts w:ascii="Arial" w:hAnsi="Arial" w:cs="Arial" w:hint="cs"/>
+                <w:rFonts w:ascii="Arial" w:hAnsi="Arial" w:cs="Arial"/>
                 <w:color w:val="000000"/>
                 <w:sz w:val="21"/>
                 <w:szCs w:val="21"/>
@@ -3030,6 +2976,708 @@
     </w:p>
     <w:p>
       <w:pPr>
+        <w:rPr>
+          <w:rtl/>
+        </w:rPr>
+      </w:pPr>
+      <w:r>
+        <w:rPr>
+          <w:rFonts w:hint="cs"/>
+          <w:rtl/>
+        </w:rPr>
+        <w:t>רוב הזוגות בראש הרשימה של המדדים לא משמעותיים. בכל מדד בא לידי ביטוי חסרון אחר:</w:t>
+      </w:r>
+    </w:p>
+    <w:p>
+      <w:pPr>
+        <w:pStyle w:val="ListParagraph"/>
+        <w:numPr>
+          <w:ilvl w:val="0"/>
+          <w:numId w:val="13"/>
+        </w:numPr>
+        <w:rPr>
+          <w:rFonts w:hint="cs"/>
+        </w:rPr>
+      </w:pPr>
+      <w:r>
+        <w:t>Frequency</w:t>
+      </w:r>
+      <w:r>
+        <w:rPr>
+          <w:rFonts w:hint="cs"/>
+          <w:rtl/>
+        </w:rPr>
+        <w:t xml:space="preserve"> - </w:t>
+      </w:r>
+      <w:r>
+        <w:rPr>
+          <w:rFonts w:ascii="Arial" w:hAnsi="Arial" w:cs="Arial" w:hint="cs"/>
+          <w:color w:val="000000"/>
+          <w:sz w:val="21"/>
+          <w:szCs w:val="21"/>
+          <w:rtl/>
+        </w:rPr>
+        <w:t xml:space="preserve">צפו מעלה זוגות מילים לא </w:t>
+      </w:r>
+      <w:r>
+        <w:rPr>
+          <w:rFonts w:ascii="Arial" w:hAnsi="Arial" w:cs="Arial" w:hint="cs"/>
+          <w:color w:val="000000"/>
+          <w:sz w:val="21"/>
+          <w:szCs w:val="21"/>
+          <w:rtl/>
+        </w:rPr>
+        <w:t>מענייניים</w:t>
+      </w:r>
+      <w:r>
+        <w:rPr>
+          <w:rFonts w:ascii="Arial" w:hAnsi="Arial" w:cs="Arial" w:hint="cs"/>
+          <w:color w:val="000000"/>
+          <w:sz w:val="21"/>
+          <w:szCs w:val="21"/>
+          <w:rtl/>
+        </w:rPr>
+        <w:t xml:space="preserve"> הכללו סימני פיסוק ונ</w:t>
+      </w:r>
+      <w:r>
+        <w:rPr>
+          <w:rFonts w:ascii="Arial" w:hAnsi="Arial" w:cs="Arial" w:hint="cs"/>
+          <w:color w:val="000000"/>
+          <w:sz w:val="21"/>
+          <w:szCs w:val="21"/>
+          <w:rtl/>
+        </w:rPr>
+        <w:t>יתן להם</w:t>
+      </w:r>
+      <w:r>
+        <w:rPr>
+          <w:rFonts w:ascii="Arial" w:hAnsi="Arial" w:cs="Arial" w:hint="cs"/>
+          <w:color w:val="000000"/>
+          <w:sz w:val="21"/>
+          <w:szCs w:val="21"/>
+          <w:rtl/>
+        </w:rPr>
+        <w:t xml:space="preserve"> ציון גבוה שכן תדירותם הייתה גבוהה</w:t>
+      </w:r>
+      <w:r>
+        <w:rPr>
+          <w:rFonts w:hint="cs"/>
+          <w:rtl/>
+        </w:rPr>
+        <w:t xml:space="preserve"> לדוגמא: </w:t>
+      </w:r>
+    </w:p>
+    <w:p>
+      <w:pPr>
+        <w:pStyle w:val="ListParagraph"/>
+        <w:numPr>
+          <w:ilvl w:val="1"/>
+          <w:numId w:val="13"/>
+        </w:numPr>
+        <w:rPr>
+          <w:rFonts w:hint="cs"/>
+        </w:rPr>
+      </w:pPr>
+      <w:r>
+        <w:rPr>
+          <w:rFonts w:hint="cs"/>
+          <w:rtl/>
+        </w:rPr>
+        <w:t xml:space="preserve">ב </w:t>
+      </w:r>
+      <w:r>
+        <w:rPr>
+          <w:rtl/>
+        </w:rPr>
+        <w:t>–</w:t>
+      </w:r>
+      <w:r>
+        <w:rPr>
+          <w:rFonts w:hint="cs"/>
+          <w:rtl/>
+        </w:rPr>
+        <w:t xml:space="preserve">  מקום 1</w:t>
+      </w:r>
+    </w:p>
+    <w:p>
+      <w:pPr>
+        <w:pStyle w:val="ListParagraph"/>
+        <w:numPr>
+          <w:ilvl w:val="1"/>
+          <w:numId w:val="13"/>
+        </w:numPr>
+      </w:pPr>
+      <w:r>
+        <w:rPr>
+          <w:rFonts w:hint="cs"/>
+          <w:rtl/>
+        </w:rPr>
+        <w:t>.</w:t>
+      </w:r>
+      <w:r>
+        <w:rPr>
+          <w:rFonts w:hint="cs"/>
+        </w:rPr>
+        <w:t xml:space="preserve"> </w:t>
+      </w:r>
+      <w:r>
+        <w:rPr>
+          <w:rFonts w:hint="cs"/>
+          <w:rtl/>
+        </w:rPr>
+        <w:t>(  מקום 2</w:t>
+      </w:r>
+    </w:p>
+    <w:p>
+      <w:pPr>
+        <w:pStyle w:val="ListParagraph"/>
+        <w:numPr>
+          <w:ilvl w:val="1"/>
+          <w:numId w:val="13"/>
+        </w:numPr>
+      </w:pPr>
+      <w:r>
+        <w:rPr>
+          <w:rFonts w:hint="cs"/>
+          <w:rtl/>
+        </w:rPr>
+        <w:lastRenderedPageBreak/>
+        <w:t>, " מקום 4</w:t>
+      </w:r>
+    </w:p>
+    <w:p>
+      <w:pPr>
+        <w:pStyle w:val="ListParagraph"/>
+        <w:numPr>
+          <w:ilvl w:val="1"/>
+          <w:numId w:val="13"/>
+        </w:numPr>
+      </w:pPr>
+      <w:r>
+        <w:rPr>
+          <w:rFonts w:hint="cs"/>
+          <w:rtl/>
+        </w:rPr>
+        <w:t xml:space="preserve">, </w:t>
+      </w:r>
+      <w:r>
+        <w:t>)</w:t>
+      </w:r>
+      <w:r>
+        <w:rPr>
+          <w:rFonts w:hint="cs"/>
+          <w:rtl/>
+        </w:rPr>
+        <w:t xml:space="preserve"> מקום 5</w:t>
+      </w:r>
+    </w:p>
+    <w:p>
+      <w:pPr>
+        <w:pStyle w:val="ListParagraph"/>
+        <w:numPr>
+          <w:ilvl w:val="1"/>
+          <w:numId w:val="13"/>
+        </w:numPr>
+        <w:rPr>
+          <w:rFonts w:hint="cs"/>
+        </w:rPr>
+      </w:pPr>
+      <w:r>
+        <w:rPr>
+          <w:rFonts w:hint="cs"/>
+          <w:rtl/>
+        </w:rPr>
+        <w:t>אך , מקום 8</w:t>
+      </w:r>
+    </w:p>
+    <w:p>
+      <w:pPr>
+        <w:pStyle w:val="ListParagraph"/>
+        <w:numPr>
+          <w:ilvl w:val="0"/>
+          <w:numId w:val="13"/>
+        </w:numPr>
+        <w:rPr>
+          <w:rFonts w:ascii="Arial" w:hAnsi="Arial" w:cs="Arial"/>
+          <w:sz w:val="21"/>
+          <w:szCs w:val="21"/>
+        </w:rPr>
+      </w:pPr>
+      <w:r>
+        <w:rPr>
+          <w:rFonts w:hint="cs"/>
+        </w:rPr>
+        <w:t>T</w:t>
+      </w:r>
+      <w:r>
+        <w:t xml:space="preserve"> Score</w:t>
+      </w:r>
+      <w:r>
+        <w:rPr>
+          <w:rFonts w:hint="cs"/>
+          <w:rtl/>
+        </w:rPr>
+        <w:t xml:space="preserve"> </w:t>
+      </w:r>
+      <w:r>
+        <w:rPr>
+          <w:rtl/>
+        </w:rPr>
+        <w:t>–</w:t>
+      </w:r>
+      <w:r>
+        <w:rPr>
+          <w:rFonts w:hint="cs"/>
+          <w:rtl/>
+        </w:rPr>
+        <w:t xml:space="preserve"> </w:t>
+      </w:r>
+      <w:r>
+        <w:rPr>
+          <w:rFonts w:hint="cs"/>
+          <w:rtl/>
+        </w:rPr>
+        <w:t>התקבלה תוצאה דומה אך במינון נמוך יותר ויותר תוצאות משמעותיות עלו בדירוגם.</w:t>
+      </w:r>
+      <w:r>
+        <w:rPr>
+          <w:rFonts w:hint="cs"/>
+          <w:rtl/>
+        </w:rPr>
+        <w:t xml:space="preserve"> לדוגמא:</w:t>
+      </w:r>
+    </w:p>
+    <w:p>
+      <w:pPr>
+        <w:pStyle w:val="ListParagraph"/>
+        <w:numPr>
+          <w:ilvl w:val="1"/>
+          <w:numId w:val="13"/>
+        </w:numPr>
+        <w:rPr>
+          <w:rFonts w:ascii="Arial" w:hAnsi="Arial" w:cs="Arial"/>
+          <w:sz w:val="21"/>
+          <w:szCs w:val="21"/>
+        </w:rPr>
+      </w:pPr>
+      <w:r>
+        <w:rPr>
+          <w:rFonts w:ascii="Arial" w:hAnsi="Arial" w:cs="Arial" w:hint="cs"/>
+          <w:sz w:val="21"/>
+          <w:szCs w:val="21"/>
+          <w:rtl/>
+        </w:rPr>
+        <w:t>"על ידי" עלה ממקום 3 ב-</w:t>
+      </w:r>
+      <w:r>
+        <w:rPr>
+          <w:rFonts w:ascii="Arial" w:hAnsi="Arial" w:cs="Arial"/>
+          <w:sz w:val="21"/>
+          <w:szCs w:val="21"/>
+        </w:rPr>
+        <w:t>frequency</w:t>
+      </w:r>
+      <w:r>
+        <w:rPr>
+          <w:rFonts w:ascii="Arial" w:hAnsi="Arial" w:cs="Arial" w:hint="cs"/>
+          <w:sz w:val="21"/>
+          <w:szCs w:val="21"/>
+          <w:rtl/>
+        </w:rPr>
+        <w:t xml:space="preserve"> למקום 2 ב-</w:t>
+      </w:r>
+      <w:r>
+        <w:rPr>
+          <w:rFonts w:ascii="Arial" w:hAnsi="Arial" w:cs="Arial"/>
+          <w:sz w:val="21"/>
+          <w:szCs w:val="21"/>
+        </w:rPr>
+        <w:t>T Score</w:t>
+      </w:r>
+    </w:p>
+    <w:p>
+      <w:pPr>
+        <w:pStyle w:val="ListParagraph"/>
+        <w:numPr>
+          <w:ilvl w:val="1"/>
+          <w:numId w:val="13"/>
+        </w:numPr>
+        <w:rPr>
+          <w:rFonts w:ascii="Arial" w:hAnsi="Arial" w:cs="Arial"/>
+          <w:sz w:val="21"/>
+          <w:szCs w:val="21"/>
+        </w:rPr>
+      </w:pPr>
+      <w:r>
+        <w:rPr>
+          <w:rFonts w:ascii="Arial" w:hAnsi="Arial" w:cs="Arial" w:hint="cs"/>
+          <w:sz w:val="21"/>
+          <w:szCs w:val="21"/>
+          <w:rtl/>
+        </w:rPr>
+        <w:t>"קישורים חיצוניים" עלה ממקום 9 ב-</w:t>
+      </w:r>
+      <w:r>
+        <w:rPr>
+          <w:rFonts w:ascii="Arial" w:hAnsi="Arial" w:cs="Arial"/>
+          <w:sz w:val="21"/>
+          <w:szCs w:val="21"/>
+        </w:rPr>
+        <w:t>frequency</w:t>
+      </w:r>
+      <w:r>
+        <w:rPr>
+          <w:rFonts w:ascii="Arial" w:hAnsi="Arial" w:cs="Arial" w:hint="cs"/>
+          <w:sz w:val="21"/>
+          <w:szCs w:val="21"/>
+          <w:rtl/>
+        </w:rPr>
+        <w:t xml:space="preserve"> למקום 5 ב-</w:t>
+      </w:r>
+      <w:r>
+        <w:rPr>
+          <w:rFonts w:ascii="Arial" w:hAnsi="Arial" w:cs="Arial"/>
+          <w:sz w:val="21"/>
+          <w:szCs w:val="21"/>
+        </w:rPr>
+        <w:t>T Score</w:t>
+      </w:r>
+    </w:p>
+    <w:p>
+      <w:pPr>
+        <w:pStyle w:val="ListParagraph"/>
+        <w:numPr>
+          <w:ilvl w:val="1"/>
+          <w:numId w:val="13"/>
+        </w:numPr>
+        <w:rPr>
+          <w:rFonts w:ascii="Arial" w:hAnsi="Arial" w:cs="Arial"/>
+          <w:sz w:val="21"/>
+          <w:szCs w:val="21"/>
+        </w:rPr>
+      </w:pPr>
+      <w:r>
+        <w:rPr>
+          <w:rFonts w:ascii="Arial" w:hAnsi="Arial" w:cs="Arial" w:hint="cs"/>
+          <w:sz w:val="21"/>
+          <w:szCs w:val="21"/>
+          <w:rtl/>
+        </w:rPr>
+        <w:t>"מלחמת העולם" עלה ממקום 67 ב-</w:t>
+      </w:r>
+      <w:r>
+        <w:rPr>
+          <w:rFonts w:ascii="Arial" w:hAnsi="Arial" w:cs="Arial"/>
+          <w:sz w:val="21"/>
+          <w:szCs w:val="21"/>
+        </w:rPr>
+        <w:t>frequency</w:t>
+      </w:r>
+      <w:r>
+        <w:rPr>
+          <w:rFonts w:ascii="Arial" w:hAnsi="Arial" w:cs="Arial" w:hint="cs"/>
+          <w:sz w:val="21"/>
+          <w:szCs w:val="21"/>
+          <w:rtl/>
+        </w:rPr>
+        <w:t xml:space="preserve"> למקום 40 ב-</w:t>
+      </w:r>
+      <w:r>
+        <w:rPr>
+          <w:rFonts w:ascii="Arial" w:hAnsi="Arial" w:cs="Arial"/>
+          <w:sz w:val="21"/>
+          <w:szCs w:val="21"/>
+        </w:rPr>
+        <w:t>T Score</w:t>
+      </w:r>
+    </w:p>
+    <w:p>
+      <w:pPr>
+        <w:pStyle w:val="ListParagraph"/>
+        <w:rPr>
+          <w:rFonts w:ascii="Arial" w:hAnsi="Arial" w:cs="Arial"/>
+          <w:sz w:val="21"/>
+          <w:szCs w:val="21"/>
+          <w:rtl/>
+        </w:rPr>
+      </w:pPr>
+      <w:r>
+        <w:rPr>
+          <w:rFonts w:hint="cs"/>
+          <w:rtl/>
+        </w:rPr>
+        <w:t xml:space="preserve"> ישנם גם כמה מקרים של תוצאות לא משמעותיות שעלו בדיר</w:t>
+      </w:r>
+      <w:r>
+        <w:rPr>
+          <w:rFonts w:hint="cs"/>
+          <w:rtl/>
+        </w:rPr>
+        <w:t>וגם כמו " אך , " שעלה למקום ה-6 מהמקום ה-8 ב-</w:t>
+      </w:r>
+      <w:r>
+        <w:t>Frequency</w:t>
+      </w:r>
+      <w:r>
+        <w:rPr>
+          <w:rFonts w:hint="cs"/>
+          <w:rtl/>
+        </w:rPr>
+        <w:t xml:space="preserve"> </w:t>
+      </w:r>
+    </w:p>
+    <w:p>
+      <w:pPr>
+        <w:pStyle w:val="ListParagraph"/>
+        <w:numPr>
+          <w:ilvl w:val="0"/>
+          <w:numId w:val="13"/>
+        </w:numPr>
+        <w:rPr>
+          <w:rFonts w:ascii="Arial" w:hAnsi="Arial" w:cs="Arial"/>
+          <w:sz w:val="21"/>
+          <w:szCs w:val="21"/>
+        </w:rPr>
+      </w:pPr>
+      <w:r>
+        <w:rPr>
+          <w:rFonts w:ascii="Arial" w:hAnsi="Arial" w:cs="Arial" w:hint="cs"/>
+          <w:sz w:val="21"/>
+          <w:szCs w:val="21"/>
+        </w:rPr>
+        <w:t>PMI</w:t>
+      </w:r>
+      <w:r>
+        <w:rPr>
+          <w:rFonts w:ascii="Arial" w:hAnsi="Arial" w:cs="Arial" w:hint="cs"/>
+          <w:sz w:val="21"/>
+          <w:szCs w:val="21"/>
+          <w:rtl/>
+        </w:rPr>
+        <w:t xml:space="preserve"> </w:t>
+      </w:r>
+      <w:r>
+        <w:rPr>
+          <w:rFonts w:ascii="Arial" w:hAnsi="Arial" w:cs="Arial"/>
+          <w:sz w:val="21"/>
+          <w:szCs w:val="21"/>
+          <w:rtl/>
+        </w:rPr>
+        <w:t>–</w:t>
+      </w:r>
+      <w:r>
+        <w:rPr>
+          <w:rFonts w:ascii="Arial" w:hAnsi="Arial" w:cs="Arial" w:hint="cs"/>
+          <w:sz w:val="21"/>
+          <w:szCs w:val="21"/>
+          <w:rtl/>
+        </w:rPr>
+        <w:t xml:space="preserve"> צפו מעלה זוגות רבים שלא נפוצים בקורפוס ולכן התקבלו תוצאות רבות של מילים באנגלית ומספרים. לדוגמא:</w:t>
+      </w:r>
+    </w:p>
+    <w:p>
+      <w:pPr>
+        <w:pStyle w:val="ListParagraph"/>
+        <w:numPr>
+          <w:ilvl w:val="1"/>
+          <w:numId w:val="13"/>
+        </w:numPr>
+        <w:rPr>
+          <w:rFonts w:ascii="Arial" w:hAnsi="Arial" w:cs="Arial" w:hint="cs"/>
+          <w:sz w:val="21"/>
+          <w:szCs w:val="21"/>
+        </w:rPr>
+      </w:pPr>
+      <w:r>
+        <w:rPr>
+          <w:rFonts w:ascii="Arial" w:hAnsi="Arial" w:cs="Arial" w:hint="cs"/>
+          <w:sz w:val="21"/>
+          <w:szCs w:val="21"/>
+          <w:rtl/>
+        </w:rPr>
+        <w:t>"1980, 1977," במקום הראשון</w:t>
+      </w:r>
+    </w:p>
+    <w:p>
+      <w:pPr>
+        <w:pStyle w:val="ListParagraph"/>
+        <w:numPr>
+          <w:ilvl w:val="1"/>
+          <w:numId w:val="13"/>
+        </w:numPr>
+        <w:rPr>
+          <w:rFonts w:ascii="Arial" w:hAnsi="Arial" w:cs="Arial" w:hint="cs"/>
+          <w:sz w:val="21"/>
+          <w:szCs w:val="21"/>
+        </w:rPr>
+      </w:pPr>
+      <w:r>
+        <w:rPr>
+          <w:rFonts w:ascii="Arial" w:hAnsi="Arial" w:cs="Arial" w:hint="cs"/>
+          <w:sz w:val="21"/>
+          <w:szCs w:val="21"/>
+          <w:rtl/>
+        </w:rPr>
+        <w:t>"טייגר 10.4" במקום ה-26</w:t>
+      </w:r>
+    </w:p>
+    <w:p>
+      <w:pPr>
+        <w:ind w:left="720"/>
+        <w:rPr>
+          <w:rFonts w:ascii="Arial" w:hAnsi="Arial" w:cs="Arial"/>
+          <w:sz w:val="21"/>
+          <w:szCs w:val="21"/>
+          <w:rtl/>
+        </w:rPr>
+      </w:pPr>
+      <w:r>
+        <w:rPr>
+          <w:rFonts w:ascii="Arial" w:hAnsi="Arial" w:cs="Arial" w:hint="cs"/>
+          <w:sz w:val="21"/>
+          <w:szCs w:val="21"/>
+          <w:rtl/>
+        </w:rPr>
+        <w:t>ברשימה מופיעות גם מספר קולוקציות בשפה האנגלית, בעיקר שמות, אך הן מופיעות בגלל התדירות הנמוכה שלהם בטקסט (הכתוב בעברית)</w:t>
+      </w:r>
+      <w:bookmarkStart w:id="0" w:name="_GoBack"/>
+      <w:bookmarkEnd w:id="0"/>
+      <w:r>
+        <w:rPr>
+          <w:rFonts w:ascii="Arial" w:hAnsi="Arial" w:cs="Arial" w:hint="cs"/>
+          <w:sz w:val="21"/>
+          <w:szCs w:val="21"/>
+          <w:rtl/>
+        </w:rPr>
+        <w:t>. לדוגמא:</w:t>
+      </w:r>
+    </w:p>
+    <w:p>
+      <w:pPr>
+        <w:pStyle w:val="ListParagraph"/>
+        <w:numPr>
+          <w:ilvl w:val="1"/>
+          <w:numId w:val="13"/>
+        </w:numPr>
+        <w:rPr>
+          <w:rFonts w:ascii="Arial" w:hAnsi="Arial" w:cs="Arial"/>
+          <w:sz w:val="21"/>
+          <w:szCs w:val="21"/>
+        </w:rPr>
+      </w:pPr>
+      <w:r>
+        <w:rPr>
+          <w:rFonts w:ascii="Arial" w:hAnsi="Arial" w:cs="Arial"/>
+          <w:sz w:val="21"/>
+          <w:szCs w:val="21"/>
+        </w:rPr>
+        <w:t>"ALL STAR"</w:t>
+      </w:r>
+      <w:r>
+        <w:rPr>
+          <w:rFonts w:ascii="Arial" w:hAnsi="Arial" w:cs="Arial" w:hint="cs"/>
+          <w:sz w:val="21"/>
+          <w:szCs w:val="21"/>
+          <w:rtl/>
+        </w:rPr>
+        <w:t xml:space="preserve"> במקום ה-51</w:t>
+      </w:r>
+    </w:p>
+    <w:p>
+      <w:pPr>
+        <w:pStyle w:val="ListParagraph"/>
+        <w:numPr>
+          <w:ilvl w:val="1"/>
+          <w:numId w:val="13"/>
+        </w:numPr>
+        <w:rPr>
+          <w:rFonts w:ascii="Arial" w:hAnsi="Arial" w:cs="Arial" w:hint="cs"/>
+          <w:sz w:val="21"/>
+          <w:szCs w:val="21"/>
+        </w:rPr>
+      </w:pPr>
+      <w:r>
+        <w:rPr>
+          <w:rFonts w:ascii="Arial" w:hAnsi="Arial" w:cs="Arial"/>
+          <w:sz w:val="21"/>
+          <w:szCs w:val="21"/>
+        </w:rPr>
+        <w:t>"Alain Delon"</w:t>
+      </w:r>
+      <w:r>
+        <w:rPr>
+          <w:rFonts w:ascii="Arial" w:hAnsi="Arial" w:cs="Arial" w:hint="cs"/>
+          <w:sz w:val="21"/>
+          <w:szCs w:val="21"/>
+          <w:rtl/>
+        </w:rPr>
+        <w:t xml:space="preserve"> </w:t>
+      </w:r>
+      <w:r>
+        <w:rPr>
+          <w:rFonts w:ascii="Arial" w:hAnsi="Arial" w:cs="Arial"/>
+          <w:sz w:val="21"/>
+          <w:szCs w:val="21"/>
+        </w:rPr>
+        <w:t xml:space="preserve"> </w:t>
+      </w:r>
+      <w:r>
+        <w:rPr>
+          <w:rFonts w:ascii="Arial" w:hAnsi="Arial" w:cs="Arial" w:hint="cs"/>
+          <w:sz w:val="21"/>
+          <w:szCs w:val="21"/>
+          <w:rtl/>
+        </w:rPr>
+        <w:t>במקום ה-67</w:t>
+      </w:r>
+    </w:p>
+    <w:p>
+      <w:pPr>
+        <w:ind w:left="720"/>
+        <w:rPr>
+          <w:rFonts w:ascii="Arial" w:hAnsi="Arial" w:cs="Arial" w:hint="cs"/>
+          <w:sz w:val="21"/>
+          <w:szCs w:val="21"/>
+          <w:rtl/>
+        </w:rPr>
+      </w:pPr>
+    </w:p>
+    <w:p>
+      <w:pPr>
+        <w:pStyle w:val="ListParagraph"/>
+        <w:rPr>
+          <w:rFonts w:ascii="Arial" w:hAnsi="Arial" w:cs="Arial"/>
+          <w:color w:val="FF0000"/>
+          <w:sz w:val="21"/>
+          <w:szCs w:val="21"/>
+        </w:rPr>
+      </w:pPr>
+    </w:p>
+    <w:p>
+      <w:pPr>
+        <w:pStyle w:val="NormalWeb"/>
+        <w:shd w:val="clear" w:color="auto" w:fill="FFFFFF"/>
+        <w:spacing w:before="0" w:beforeAutospacing="0" w:after="240" w:afterAutospacing="0" w:line="258" w:lineRule="atLeast"/>
+        <w:jc w:val="center"/>
+        <w:rPr>
+          <w:rFonts w:ascii="Arial" w:hAnsi="Arial" w:cs="Arial"/>
+          <w:color w:val="FF0000"/>
+          <w:sz w:val="21"/>
+          <w:szCs w:val="21"/>
+        </w:rPr>
+      </w:pPr>
+      <w:r>
+        <w:rPr>
+          <w:rFonts w:ascii="Arial" w:hAnsi="Arial" w:cs="Arial"/>
+          <w:color w:val="FF0000"/>
+          <w:sz w:val="21"/>
+          <w:szCs w:val="21"/>
+        </w:rPr>
+        <w:t>.</w:t>
+      </w:r>
+    </w:p>
+    <w:p>
+      <w:pPr>
         <w:pStyle w:val="NormalWeb"/>
         <w:shd w:val="clear" w:color="auto" w:fill="FFFFFF"/>
         <w:spacing w:before="0" w:beforeAutospacing="0" w:after="240" w:afterAutospacing="0" w:line="258" w:lineRule="atLeast"/>
@@ -3049,106 +3697,7 @@
           <w:szCs w:val="21"/>
           <w:rtl/>
         </w:rPr>
-        <w:t>כלומר, האם אלו צירופי מילים אשר באמת נוטים להיקרות יחד באופן שכיח בשפה? במילים אחרות, אם מישהו שלומד עברית היה מסתכל על צמדים אלו, האם הדבר היה עוזר לו ללמוד באילו צמדי מילים כדאי להשתמש? לדוגמא, צמד המילים "בכל זאת" כן משמעותי, בעוד שהצמד ")." אינו כזה</w:t>
-      </w:r>
-      <w:r>
-        <w:rPr>
-          <w:rFonts w:ascii="Arial" w:hAnsi="Arial" w:cs="Arial"/>
-          <w:color w:val="FF0000"/>
-          <w:sz w:val="21"/>
-          <w:szCs w:val="21"/>
-        </w:rPr>
-        <w:t>.</w:t>
-      </w:r>
-      <w:r>
-        <w:rPr>
-          <w:rStyle w:val="apple-converted-space"/>
-          <w:rFonts w:ascii="Arial" w:eastAsiaTheme="majorEastAsia" w:hAnsi="Arial" w:cs="Arial"/>
-          <w:color w:val="FF0000"/>
-          <w:sz w:val="21"/>
-          <w:szCs w:val="21"/>
-        </w:rPr>
-        <w:t> </w:t>
-      </w:r>
-    </w:p>
-    <w:p>
-      <w:pPr>
-        <w:pStyle w:val="NormalWeb"/>
-        <w:shd w:val="clear" w:color="auto" w:fill="FFFFFF"/>
-        <w:spacing w:before="0" w:beforeAutospacing="0" w:after="240" w:afterAutospacing="0" w:line="258" w:lineRule="atLeast"/>
-        <w:jc w:val="right"/>
-        <w:rPr>
-          <w:rFonts w:ascii="Arial" w:hAnsi="Arial" w:cs="Arial"/>
-          <w:color w:val="FF0000"/>
-          <w:sz w:val="21"/>
-          <w:szCs w:val="21"/>
-        </w:rPr>
-      </w:pPr>
-      <w:r>
-        <w:rPr>
-          <w:rFonts w:ascii="Arial" w:hAnsi="Arial" w:cs="Arial"/>
-          <w:color w:val="FF0000"/>
-          <w:sz w:val="21"/>
-          <w:szCs w:val="21"/>
-          <w:rtl/>
-        </w:rPr>
-        <w:t>תנו כמה דוגמאות מכל סוג (משמעותיים, לא משמעותיים) לזוגות מילים מתוך התוצאות שקיבלתם</w:t>
-      </w:r>
-      <w:r>
-        <w:rPr>
-          <w:rFonts w:ascii="Arial" w:hAnsi="Arial" w:cs="Arial"/>
-          <w:color w:val="FF0000"/>
-          <w:sz w:val="21"/>
-          <w:szCs w:val="21"/>
-        </w:rPr>
-        <w:t>.</w:t>
-      </w:r>
-    </w:p>
-    <w:p>
-      <w:pPr>
-        <w:pStyle w:val="NormalWeb"/>
-        <w:shd w:val="clear" w:color="auto" w:fill="FFFFFF"/>
-        <w:spacing w:before="0" w:beforeAutospacing="0" w:after="240" w:afterAutospacing="0" w:line="258" w:lineRule="atLeast"/>
-        <w:jc w:val="right"/>
-        <w:rPr>
-          <w:rFonts w:ascii="Arial" w:hAnsi="Arial" w:cs="Arial"/>
-          <w:color w:val="FF0000"/>
-          <w:sz w:val="21"/>
-          <w:szCs w:val="21"/>
-        </w:rPr>
-      </w:pPr>
-      <w:r>
-        <w:rPr>
-          <w:rFonts w:ascii="Arial" w:hAnsi="Arial" w:cs="Arial"/>
-          <w:color w:val="FF0000"/>
-          <w:sz w:val="21"/>
-          <w:szCs w:val="21"/>
-          <w:rtl/>
-        </w:rPr>
-        <w:lastRenderedPageBreak/>
-        <w:t xml:space="preserve">אם רוב הזוגות </w:t>
-      </w:r>
-      <w:proofErr w:type="spellStart"/>
-      <w:r>
-        <w:rPr>
-          <w:rFonts w:ascii="Arial" w:hAnsi="Arial" w:cs="Arial"/>
-          <w:color w:val="FF0000"/>
-          <w:sz w:val="21"/>
-          <w:szCs w:val="21"/>
-          <w:rtl/>
-        </w:rPr>
-        <w:t>שבאיזור</w:t>
-      </w:r>
-      <w:proofErr w:type="spellEnd"/>
-      <w:r>
-        <w:rPr>
-          <w:rFonts w:ascii="Arial" w:hAnsi="Arial" w:cs="Arial"/>
-          <w:color w:val="FF0000"/>
-          <w:sz w:val="21"/>
-          <w:szCs w:val="21"/>
-          <w:rtl/>
-        </w:rPr>
-        <w:t xml:space="preserve"> רוב הרשימה לא נראים לכם משמעותיים או מעניינים, מה הייתם משנים על מנת לקבל תוצאות משמעותיות יותר</w:t>
+        <w:t>אם רוב הזוגות שבאיזור רוב הרשימה לא נראים לכם משמעותיים או מעניינים, מה הייתם משנים על מנת לקבל תוצאות משמעותיות יותר</w:t>
       </w:r>
       <w:r>
         <w:rPr>
@@ -3392,6 +3941,118 @@
     </w:lvl>
   </w:abstractNum>
   <w:abstractNum w:abstractNumId="1">
+    <w:nsid w:val="1222586E"/>
+    <w:multiLevelType w:val="hybridMultilevel"/>
+    <w:tmpl w:val="EB8872FE"/>
+    <w:lvl w:ilvl="0" w:tplc="485423DA">
+      <w:numFmt w:val="bullet"/>
+      <w:lvlText w:val=""/>
+      <w:lvlJc w:val="left"/>
+      <w:pPr>
+        <w:ind w:left="720" w:hanging="360"/>
+      </w:pPr>
+      <w:rPr>
+        <w:rFonts w:ascii="Symbol" w:eastAsiaTheme="minorHAnsi" w:hAnsi="Symbol" w:cstheme="minorBidi" w:hint="default"/>
+      </w:rPr>
+    </w:lvl>
+    <w:lvl w:ilvl="1" w:tplc="04090003">
+      <w:start w:val="1"/>
+      <w:numFmt w:val="bullet"/>
+      <w:lvlText w:val="o"/>
+      <w:lvlJc w:val="left"/>
+      <w:pPr>
+        <w:ind w:left="1440" w:hanging="360"/>
+      </w:pPr>
+      <w:rPr>
+        <w:rFonts w:ascii="Courier New" w:hAnsi="Courier New" w:cs="Courier New" w:hint="default"/>
+      </w:rPr>
+    </w:lvl>
+    <w:lvl w:ilvl="2" w:tplc="04090005" w:tentative="1">
+      <w:start w:val="1"/>
+      <w:numFmt w:val="bullet"/>
+      <w:lvlText w:val=""/>
+      <w:lvlJc w:val="left"/>
+      <w:pPr>
+        <w:ind w:left="2160" w:hanging="360"/>
+      </w:pPr>
+      <w:rPr>
+        <w:rFonts w:ascii="Wingdings" w:hAnsi="Wingdings" w:hint="default"/>
+      </w:rPr>
+    </w:lvl>
+    <w:lvl w:ilvl="3" w:tplc="04090001" w:tentative="1">
+      <w:start w:val="1"/>
+      <w:numFmt w:val="bullet"/>
+      <w:lvlText w:val=""/>
+      <w:lvlJc w:val="left"/>
+      <w:pPr>
+        <w:ind w:left="2880" w:hanging="360"/>
+      </w:pPr>
+      <w:rPr>
+        <w:rFonts w:ascii="Symbol" w:hAnsi="Symbol" w:hint="default"/>
+      </w:rPr>
+    </w:lvl>
+    <w:lvl w:ilvl="4" w:tplc="04090003" w:tentative="1">
+      <w:start w:val="1"/>
+      <w:numFmt w:val="bullet"/>
+      <w:lvlText w:val="o"/>
+      <w:lvlJc w:val="left"/>
+      <w:pPr>
+        <w:ind w:left="3600" w:hanging="360"/>
+      </w:pPr>
+      <w:rPr>
+        <w:rFonts w:ascii="Courier New" w:hAnsi="Courier New" w:cs="Courier New" w:hint="default"/>
+      </w:rPr>
+    </w:lvl>
+    <w:lvl w:ilvl="5" w:tplc="04090005" w:tentative="1">
+      <w:start w:val="1"/>
+      <w:numFmt w:val="bullet"/>
+      <w:lvlText w:val=""/>
+      <w:lvlJc w:val="left"/>
+      <w:pPr>
+        <w:ind w:left="4320" w:hanging="360"/>
+      </w:pPr>
+      <w:rPr>
+        <w:rFonts w:ascii="Wingdings" w:hAnsi="Wingdings" w:hint="default"/>
+      </w:rPr>
+    </w:lvl>
+    <w:lvl w:ilvl="6" w:tplc="04090001" w:tentative="1">
+      <w:start w:val="1"/>
+      <w:numFmt w:val="bullet"/>
+      <w:lvlText w:val=""/>
+      <w:lvlJc w:val="left"/>
+      <w:pPr>
+        <w:ind w:left="5040" w:hanging="360"/>
+      </w:pPr>
+      <w:rPr>
+        <w:rFonts w:ascii="Symbol" w:hAnsi="Symbol" w:hint="default"/>
+      </w:rPr>
+    </w:lvl>
+    <w:lvl w:ilvl="7" w:tplc="04090003" w:tentative="1">
+      <w:start w:val="1"/>
+      <w:numFmt w:val="bullet"/>
+      <w:lvlText w:val="o"/>
+      <w:lvlJc w:val="left"/>
+      <w:pPr>
+        <w:ind w:left="5760" w:hanging="360"/>
+      </w:pPr>
+      <w:rPr>
+        <w:rFonts w:ascii="Courier New" w:hAnsi="Courier New" w:cs="Courier New" w:hint="default"/>
+      </w:rPr>
+    </w:lvl>
+    <w:lvl w:ilvl="8" w:tplc="04090005" w:tentative="1">
+      <w:start w:val="1"/>
+      <w:numFmt w:val="bullet"/>
+      <w:lvlText w:val=""/>
+      <w:lvlJc w:val="left"/>
+      <w:pPr>
+        <w:ind w:left="6480" w:hanging="360"/>
+      </w:pPr>
+      <w:rPr>
+        <w:rFonts w:ascii="Wingdings" w:hAnsi="Wingdings" w:hint="default"/>
+      </w:rPr>
+    </w:lvl>
+  </w:abstractNum>
+  <w:abstractNum w:abstractNumId="2">
     <w:nsid w:val="1DB90B72"/>
     <w:multiLevelType w:val="hybridMultilevel"/>
     <w:tmpl w:val="9C42FAFA"/>
@@ -3504,7 +4165,7 @@
       </w:rPr>
     </w:lvl>
   </w:abstractNum>
-  <w:abstractNum w:abstractNumId="2">
+  <w:abstractNum w:abstractNumId="3">
     <w:nsid w:val="2F6E472D"/>
     <w:multiLevelType w:val="hybridMultilevel"/>
     <w:tmpl w:val="B1A6CAD2"/>
@@ -3590,7 +4251,7 @@
       </w:pPr>
     </w:lvl>
   </w:abstractNum>
-  <w:abstractNum w:abstractNumId="3">
+  <w:abstractNum w:abstractNumId="4">
     <w:nsid w:val="30F3092F"/>
     <w:multiLevelType w:val="hybridMultilevel"/>
     <w:tmpl w:val="1C344464"/>
@@ -3703,7 +4364,7 @@
       </w:rPr>
     </w:lvl>
   </w:abstractNum>
-  <w:abstractNum w:abstractNumId="4">
+  <w:abstractNum w:abstractNumId="5">
     <w:nsid w:val="4BD90E90"/>
     <w:multiLevelType w:val="hybridMultilevel"/>
     <w:tmpl w:val="CBE234E2"/>
@@ -3789,7 +4450,7 @@
       </w:pPr>
     </w:lvl>
   </w:abstractNum>
-  <w:abstractNum w:abstractNumId="5">
+  <w:abstractNum w:abstractNumId="6">
     <w:nsid w:val="530064B9"/>
     <w:multiLevelType w:val="hybridMultilevel"/>
     <w:tmpl w:val="28E65612"/>
@@ -3875,7 +4536,7 @@
       </w:pPr>
     </w:lvl>
   </w:abstractNum>
-  <w:abstractNum w:abstractNumId="6">
+  <w:abstractNum w:abstractNumId="7">
     <w:nsid w:val="54A20D5C"/>
     <w:multiLevelType w:val="hybridMultilevel"/>
     <w:tmpl w:val="C9D80F4C"/>
@@ -3987,7 +4648,7 @@
       </w:rPr>
     </w:lvl>
   </w:abstractNum>
-  <w:abstractNum w:abstractNumId="7">
+  <w:abstractNum w:abstractNumId="8">
     <w:nsid w:val="592B197B"/>
     <w:multiLevelType w:val="hybridMultilevel"/>
     <w:tmpl w:val="225EF782"/>
@@ -4099,7 +4760,7 @@
       </w:rPr>
     </w:lvl>
   </w:abstractNum>
-  <w:abstractNum w:abstractNumId="8">
+  <w:abstractNum w:abstractNumId="9">
     <w:nsid w:val="59637D3F"/>
     <w:multiLevelType w:val="hybridMultilevel"/>
     <w:tmpl w:val="3C563E56"/>
@@ -4211,7 +4872,7 @@
       </w:rPr>
     </w:lvl>
   </w:abstractNum>
-  <w:abstractNum w:abstractNumId="9">
+  <w:abstractNum w:abstractNumId="10">
     <w:nsid w:val="6AE638E7"/>
     <w:multiLevelType w:val="hybridMultilevel"/>
     <w:tmpl w:val="70E47B72"/>
@@ -4324,7 +4985,7 @@
       </w:rPr>
     </w:lvl>
   </w:abstractNum>
-  <w:abstractNum w:abstractNumId="10">
+  <w:abstractNum w:abstractNumId="11">
     <w:nsid w:val="721E427A"/>
     <w:multiLevelType w:val="hybridMultilevel"/>
     <w:tmpl w:val="ED6AA216"/>
@@ -4410,7 +5071,7 @@
       </w:pPr>
     </w:lvl>
   </w:abstractNum>
-  <w:abstractNum w:abstractNumId="11">
+  <w:abstractNum w:abstractNumId="12">
     <w:nsid w:val="73623867"/>
     <w:multiLevelType w:val="hybridMultilevel"/>
     <w:tmpl w:val="33721F82"/>
@@ -4523,40 +5184,43 @@
     </w:lvl>
   </w:abstractNum>
   <w:num w:numId="1">
-    <w:abstractNumId w:val="6"/>
+    <w:abstractNumId w:val="7"/>
   </w:num>
   <w:num w:numId="2">
+    <w:abstractNumId w:val="9"/>
+  </w:num>
+  <w:num w:numId="3">
     <w:abstractNumId w:val="8"/>
   </w:num>
-  <w:num w:numId="3">
-    <w:abstractNumId w:val="7"/>
-  </w:num>
   <w:num w:numId="4">
-    <w:abstractNumId w:val="11"/>
+    <w:abstractNumId w:val="12"/>
   </w:num>
   <w:num w:numId="5">
-    <w:abstractNumId w:val="1"/>
+    <w:abstractNumId w:val="2"/>
   </w:num>
   <w:num w:numId="6">
-    <w:abstractNumId w:val="3"/>
+    <w:abstractNumId w:val="4"/>
   </w:num>
   <w:num w:numId="7">
     <w:abstractNumId w:val="0"/>
   </w:num>
   <w:num w:numId="8">
-    <w:abstractNumId w:val="9"/>
+    <w:abstractNumId w:val="10"/>
   </w:num>
   <w:num w:numId="9">
-    <w:abstractNumId w:val="2"/>
+    <w:abstractNumId w:val="3"/>
   </w:num>
   <w:num w:numId="10">
+    <w:abstractNumId w:val="6"/>
+  </w:num>
+  <w:num w:numId="11">
+    <w:abstractNumId w:val="11"/>
+  </w:num>
+  <w:num w:numId="12">
     <w:abstractNumId w:val="5"/>
   </w:num>
-  <w:num w:numId="11">
-    <w:abstractNumId w:val="10"/>
-  </w:num>
-  <w:num w:numId="12">
-    <w:abstractNumId w:val="4"/>
+  <w:num w:numId="13">
+    <w:abstractNumId w:val="1"/>
   </w:num>
 </w:numbering>
 </file>

</xml_diff>